<commit_message>
some things for the report
</commit_message>
<xml_diff>
--- a/ΕΞΑΜΗΝΙΑΙΑ ΕΡΓΑΣΙΑ ΠΡΟΧΩΡΗΜΕΝΑ ΘΕΜΑΤΑ ΒΑΣΕΩΝ ΔΕΔΟΜΕΝΩΝ.docx
+++ b/ΕΞΑΜΗΝΙΑΙΑ ΕΡΓΑΣΙΑ ΠΡΟΧΩΡΗΜΕΝΑ ΘΕΜΑΤΑ ΒΑΣΕΩΝ ΔΕΔΟΜΕΝΩΝ.docx
@@ -252,7 +252,7 @@
       <w:pPr>
         <w:rPr>
           <w:rFonts w:ascii="Calibri" w:hAnsi="Calibri" w:cs="Calibri"/>
-          <w:lang w:val="en-US"/>
+          <w:lang w:val="el-GR"/>
         </w:rPr>
       </w:pPr>
     </w:p>
@@ -269,9 +269,23 @@
           <w:rFonts w:ascii="Calibri" w:hAnsi="Calibri" w:cs="Calibri"/>
           <w:lang w:val="el-GR"/>
         </w:rPr>
-        <w:t>Αρ.Ομάδας</w:t>
+        <w:t>Αρ</w:t>
       </w:r>
       <w:proofErr w:type="spellEnd"/>
+      <w:r>
+        <w:rPr>
+          <w:rFonts w:ascii="Calibri" w:hAnsi="Calibri" w:cs="Calibri"/>
+          <w:lang w:val="en-US"/>
+        </w:rPr>
+        <w:t>.</w:t>
+      </w:r>
+      <w:r>
+        <w:rPr>
+          <w:rFonts w:ascii="Calibri" w:hAnsi="Calibri" w:cs="Calibri"/>
+          <w:lang w:val="el-GR"/>
+        </w:rPr>
+        <w:t>Ομάδας</w:t>
+      </w:r>
       <w:r>
         <w:rPr>
           <w:rFonts w:ascii="Calibri" w:hAnsi="Calibri" w:cs="Calibri"/>
@@ -325,39 +339,7 @@
             <w:rFonts w:ascii="Calibri" w:hAnsi="Calibri" w:cs="Calibri"/>
             <w:lang w:val="en-US"/>
           </w:rPr>
-          <w:t>https://github.com/stefanosGia</w:t>
-        </w:r>
-        <w:r>
-          <w:rPr>
-            <w:rStyle w:val="Hyperlink"/>
-            <w:rFonts w:ascii="Calibri" w:hAnsi="Calibri" w:cs="Calibri"/>
-            <w:lang w:val="en-US"/>
-          </w:rPr>
-          <w:t>n</w:t>
-        </w:r>
-        <w:r>
-          <w:rPr>
-            <w:rStyle w:val="Hyperlink"/>
-            <w:rFonts w:ascii="Calibri" w:hAnsi="Calibri" w:cs="Calibri"/>
-            <w:lang w:val="en-US"/>
-          </w:rPr>
-          <w:t>nakopoulos/Adva</w:t>
-        </w:r>
-        <w:r>
-          <w:rPr>
-            <w:rStyle w:val="Hyperlink"/>
-            <w:rFonts w:ascii="Calibri" w:hAnsi="Calibri" w:cs="Calibri"/>
-            <w:lang w:val="en-US"/>
-          </w:rPr>
-          <w:t>n</w:t>
-        </w:r>
-        <w:r>
-          <w:rPr>
-            <w:rStyle w:val="Hyperlink"/>
-            <w:rFonts w:ascii="Calibri" w:hAnsi="Calibri" w:cs="Calibri"/>
-            <w:lang w:val="en-US"/>
-          </w:rPr>
-          <w:t>cedDB_SemesterProject2024-2025</w:t>
+          <w:t>https://github.com/stefanosGiannakopoulos/AdvancedDB_SemesterProject2024-2025</w:t>
         </w:r>
       </w:hyperlink>
     </w:p>
@@ -425,7 +407,6 @@
         </w:rPr>
         <w:t xml:space="preserve"> καθώς και τα ζητούμενα αρχεία, βρίσκονται στο </w:t>
       </w:r>
-      <w:proofErr w:type="spellStart"/>
       <w:r>
         <w:rPr>
           <w:rFonts w:ascii="Calibri" w:hAnsi="Calibri" w:cs="Calibri"/>
@@ -436,9 +417,8 @@
           <w:u w:val="single"/>
           <w:lang w:val="en-US"/>
         </w:rPr>
-        <w:t>github</w:t>
-      </w:r>
-      <w:proofErr w:type="spellEnd"/>
+        <w:t>public</w:t>
+      </w:r>
       <w:r>
         <w:rPr>
           <w:rFonts w:ascii="Calibri" w:hAnsi="Calibri" w:cs="Calibri"/>
@@ -451,6 +431,7 @@
         </w:rPr>
         <w:t xml:space="preserve"> </w:t>
       </w:r>
+      <w:proofErr w:type="spellStart"/>
       <w:r>
         <w:rPr>
           <w:rFonts w:ascii="Calibri" w:hAnsi="Calibri" w:cs="Calibri"/>
@@ -461,8 +442,9 @@
           <w:u w:val="single"/>
           <w:lang w:val="en-US"/>
         </w:rPr>
-        <w:t>repository</w:t>
-      </w:r>
+        <w:t>github</w:t>
+      </w:r>
+      <w:proofErr w:type="spellEnd"/>
       <w:r>
         <w:rPr>
           <w:rFonts w:ascii="Calibri" w:hAnsi="Calibri" w:cs="Calibri"/>
@@ -473,6 +455,54 @@
           <w:u w:val="single"/>
           <w:lang w:val="el-GR"/>
         </w:rPr>
+        <w:t xml:space="preserve"> </w:t>
+      </w:r>
+      <w:r>
+        <w:rPr>
+          <w:rFonts w:ascii="Calibri" w:hAnsi="Calibri" w:cs="Calibri"/>
+          <w:b/>
+          <w:bCs/>
+          <w:i/>
+          <w:iCs/>
+          <w:u w:val="single"/>
+          <w:lang w:val="en-US"/>
+        </w:rPr>
+        <w:t>repository</w:t>
+      </w:r>
+      <w:r>
+        <w:rPr>
+          <w:rFonts w:ascii="Calibri" w:hAnsi="Calibri" w:cs="Calibri"/>
+          <w:b/>
+          <w:bCs/>
+          <w:i/>
+          <w:iCs/>
+          <w:u w:val="single"/>
+          <w:lang w:val="el-GR"/>
+        </w:rPr>
+        <w:t xml:space="preserve"> </w:t>
+      </w:r>
+      <w:r>
+        <w:rPr>
+          <w:rFonts w:ascii="Calibri" w:hAnsi="Calibri" w:cs="Calibri"/>
+          <w:b/>
+          <w:bCs/>
+          <w:i/>
+          <w:iCs/>
+          <w:u w:val="single"/>
+          <w:lang w:val="el-GR"/>
+        </w:rPr>
+        <w:t>που καταγράφεται παραπάνω</w:t>
+      </w:r>
+      <w:r>
+        <w:rPr>
+          <w:rFonts w:ascii="Calibri" w:hAnsi="Calibri" w:cs="Calibri"/>
+          <w:b/>
+          <w:bCs/>
+          <w:i/>
+          <w:iCs/>
+          <w:u w:val="single"/>
+          <w:lang w:val="el-GR"/>
+        </w:rPr>
         <w:t xml:space="preserve">. </w:t>
       </w:r>
     </w:p>
@@ -488,7 +518,7 @@
       <w:pPr>
         <w:rPr>
           <w:rFonts w:ascii="Calibri" w:hAnsi="Calibri" w:cs="Calibri"/>
-          <w:lang w:val="en-US"/>
+          <w:lang w:val="el-GR"/>
         </w:rPr>
       </w:pPr>
     </w:p>
@@ -565,6 +595,870 @@
       <w:r>
         <w:rPr>
           <w:rFonts w:ascii="Calibri" w:hAnsi="Calibri" w:cs="Calibri"/>
+          <w:lang w:val="en-US"/>
+        </w:rPr>
+        <w:t>Queries</w:t>
+      </w:r>
+      <w:r>
+        <w:rPr>
+          <w:rFonts w:ascii="Calibri" w:hAnsi="Calibri" w:cs="Calibri"/>
+          <w:lang w:val="el-GR"/>
+        </w:rPr>
+        <w:t>:</w:t>
+      </w:r>
+    </w:p>
+    <w:p>
+      <w:pPr>
+        <w:rPr>
+          <w:rFonts w:ascii="Calibri" w:hAnsi="Calibri" w:cs="Calibri"/>
+          <w:lang w:val="en-US"/>
+        </w:rPr>
+      </w:pPr>
+    </w:p>
+    <w:p>
+      <w:pPr>
+        <w:rPr>
+          <w:rFonts w:ascii="Calibri" w:hAnsi="Calibri" w:cs="Calibri"/>
+          <w:lang w:val="el-GR"/>
+        </w:rPr>
+      </w:pPr>
+      <w:r>
+        <w:rPr>
+          <w:rFonts w:ascii="Calibri" w:hAnsi="Calibri" w:cs="Calibri"/>
+          <w:lang w:val="el-GR"/>
+        </w:rPr>
+        <w:t>1)</w:t>
+      </w:r>
+    </w:p>
+    <w:p>
+      <w:pPr>
+        <w:rPr>
+          <w:rFonts w:ascii="Calibri" w:hAnsi="Calibri" w:cs="Calibri"/>
+          <w:lang w:val="el-GR"/>
+        </w:rPr>
+      </w:pPr>
+    </w:p>
+    <w:p>
+      <w:pPr>
+        <w:rPr>
+          <w:rFonts w:ascii="Calibri" w:hAnsi="Calibri" w:cs="Calibri"/>
+          <w:lang w:val="en-US"/>
+        </w:rPr>
+      </w:pPr>
+      <w:r>
+        <w:rPr>
+          <w:rFonts w:ascii="Calibri" w:hAnsi="Calibri" w:cs="Calibri"/>
+          <w:lang w:val="el-GR"/>
+        </w:rPr>
+        <w:t>Στρατηγική</w:t>
+      </w:r>
+      <w:r>
+        <w:rPr>
+          <w:rFonts w:ascii="Calibri" w:hAnsi="Calibri" w:cs="Calibri"/>
+          <w:lang w:val="en-US"/>
+        </w:rPr>
+        <w:t>:</w:t>
+      </w:r>
+      <w:r>
+        <w:rPr>
+          <w:rFonts w:ascii="Calibri" w:hAnsi="Calibri" w:cs="Calibri"/>
+          <w:lang w:val="en-US"/>
+        </w:rPr>
+        <w:t xml:space="preserve"> </w:t>
+      </w:r>
+    </w:p>
+    <w:p>
+      <w:pPr>
+        <w:rPr>
+          <w:lang w:val="en-US"/>
+        </w:rPr>
+      </w:pPr>
+    </w:p>
+    <w:p>
+      <w:pPr>
+        <w:rPr>
+          <w:lang w:val="el-GR"/>
+        </w:rPr>
+      </w:pPr>
+      <w:r>
+        <w:rPr>
+          <w:lang w:val="el-GR"/>
+        </w:rPr>
+        <w:t xml:space="preserve">α) </w:t>
+      </w:r>
+      <w:proofErr w:type="spellStart"/>
+      <w:r>
+        <w:rPr>
+          <w:lang w:val="en-US"/>
+        </w:rPr>
+        <w:t>DataFrame</w:t>
+      </w:r>
+      <w:proofErr w:type="spellEnd"/>
+    </w:p>
+    <w:p>
+      <w:pPr>
+        <w:rPr>
+          <w:lang w:val="el-GR"/>
+        </w:rPr>
+      </w:pPr>
+    </w:p>
+    <w:p>
+      <w:pPr>
+        <w:rPr>
+          <w:lang w:val="el-GR"/>
+        </w:rPr>
+      </w:pPr>
+      <w:r>
+        <w:rPr>
+          <w:lang w:val="el-GR"/>
+        </w:rPr>
+        <w:t xml:space="preserve">Ουσιαστικά, απλά ενώσαμε τα </w:t>
+      </w:r>
+      <w:r>
+        <w:rPr>
+          <w:lang w:val="el-GR"/>
+        </w:rPr>
+        <w:t xml:space="preserve">2 </w:t>
+      </w:r>
+      <w:r>
+        <w:rPr>
+          <w:lang w:val="en-US"/>
+        </w:rPr>
+        <w:t>csv</w:t>
+      </w:r>
+      <w:r>
+        <w:rPr>
+          <w:lang w:val="el-GR"/>
+        </w:rPr>
+        <w:t xml:space="preserve"> </w:t>
+      </w:r>
+      <w:r>
+        <w:rPr>
+          <w:lang w:val="el-GR"/>
+        </w:rPr>
+        <w:t xml:space="preserve">για να έχουμε ένα ενιαίο </w:t>
+      </w:r>
+      <w:proofErr w:type="spellStart"/>
+      <w:r>
+        <w:rPr>
+          <w:lang w:val="en-US"/>
+        </w:rPr>
+        <w:t>dataframe</w:t>
+      </w:r>
+      <w:proofErr w:type="spellEnd"/>
+      <w:r>
+        <w:rPr>
+          <w:lang w:val="el-GR"/>
+        </w:rPr>
+        <w:t xml:space="preserve"> </w:t>
+      </w:r>
+      <w:r>
+        <w:rPr>
+          <w:lang w:val="el-GR"/>
+        </w:rPr>
+        <w:t xml:space="preserve">στο οποίο κρατήσαμε μόνο τις περιπτώσεις όπου είχαμε βαριά σωματική βλάβη. Ύστερα, συναρτήσει της ηλικίας των θυμάτων τα ταξινομήσαμε στις ακόλουθες κατηγορίες </w:t>
+      </w:r>
+      <w:r>
+        <w:t>(Children, Young Adults, Adults, Elderly, Invalid Age)</w:t>
+      </w:r>
+      <w:r>
+        <w:rPr>
+          <w:lang w:val="el-GR"/>
+        </w:rPr>
+        <w:t>, όπου ομαδοποιήσαμε ανά ομάδα (</w:t>
+      </w:r>
+      <w:r>
+        <w:rPr>
+          <w:lang w:val="en-US"/>
+        </w:rPr>
+        <w:t>group</w:t>
+      </w:r>
+      <w:r>
+        <w:rPr>
+          <w:lang w:val="el-GR"/>
+        </w:rPr>
+        <w:t xml:space="preserve"> </w:t>
+      </w:r>
+      <w:r>
+        <w:rPr>
+          <w:lang w:val="en-US"/>
+        </w:rPr>
+        <w:t>by</w:t>
+      </w:r>
+      <w:r>
+        <w:rPr>
+          <w:lang w:val="el-GR"/>
+        </w:rPr>
+        <w:t xml:space="preserve"> )</w:t>
+      </w:r>
+      <w:r>
+        <w:rPr>
+          <w:lang w:val="el-GR"/>
+        </w:rPr>
+        <w:t xml:space="preserve">, κάναμε καταμέτρηση των περιστατικών  (περάσαμε </w:t>
+      </w:r>
+      <w:r>
+        <w:rPr>
+          <w:lang w:val="en-US"/>
+        </w:rPr>
+        <w:t>aggregation</w:t>
+      </w:r>
+      <w:r>
+        <w:rPr>
+          <w:lang w:val="el-GR"/>
+        </w:rPr>
+        <w:t xml:space="preserve"> </w:t>
+      </w:r>
+      <w:r>
+        <w:rPr>
+          <w:lang w:val="en-US"/>
+        </w:rPr>
+        <w:t>count</w:t>
+      </w:r>
+      <w:r>
+        <w:rPr>
+          <w:lang w:val="el-GR"/>
+        </w:rPr>
+        <w:t xml:space="preserve"> </w:t>
+      </w:r>
+      <w:r>
+        <w:rPr>
+          <w:lang w:val="el-GR"/>
+        </w:rPr>
+        <w:t xml:space="preserve">στο </w:t>
+      </w:r>
+      <w:r>
+        <w:rPr>
+          <w:lang w:val="en-US"/>
+        </w:rPr>
+        <w:t>group</w:t>
+      </w:r>
+      <w:r>
+        <w:rPr>
+          <w:lang w:val="el-GR"/>
+        </w:rPr>
+        <w:t>)</w:t>
+      </w:r>
+      <w:r>
+        <w:rPr>
+          <w:lang w:val="el-GR"/>
+        </w:rPr>
+        <w:t xml:space="preserve"> και κάναμε </w:t>
+      </w:r>
+      <w:r>
+        <w:rPr>
+          <w:lang w:val="en-US"/>
+        </w:rPr>
+        <w:t>sorting</w:t>
+      </w:r>
+      <w:r>
+        <w:rPr>
+          <w:lang w:val="el-GR"/>
+        </w:rPr>
+        <w:t xml:space="preserve"> </w:t>
+      </w:r>
+      <w:r>
+        <w:rPr>
+          <w:lang w:val="el-GR"/>
+        </w:rPr>
+        <w:t>σε φθίνουσα σειρά.</w:t>
+      </w:r>
+    </w:p>
+    <w:p>
+      <w:pPr>
+        <w:rPr>
+          <w:lang w:val="el-GR"/>
+        </w:rPr>
+      </w:pPr>
+    </w:p>
+    <w:p>
+      <w:pPr>
+        <w:rPr>
+          <w:lang w:val="el-GR"/>
+        </w:rPr>
+      </w:pPr>
+      <w:r>
+        <w:rPr>
+          <w:lang w:val="el-GR"/>
+        </w:rPr>
+        <w:t xml:space="preserve">β) </w:t>
+      </w:r>
+      <w:r>
+        <w:rPr>
+          <w:lang w:val="en-US"/>
+        </w:rPr>
+        <w:t>RDD</w:t>
+      </w:r>
+      <w:r>
+        <w:rPr>
+          <w:lang w:val="el-GR"/>
+        </w:rPr>
+        <w:t xml:space="preserve"> </w:t>
+      </w:r>
+    </w:p>
+    <w:p>
+      <w:pPr>
+        <w:rPr>
+          <w:lang w:val="el-GR"/>
+        </w:rPr>
+      </w:pPr>
+    </w:p>
+    <w:p>
+      <w:pPr>
+        <w:rPr>
+          <w:rFonts w:ascii="Calibri" w:hAnsi="Calibri" w:cs="Calibri"/>
+          <w:lang w:val="en-US"/>
+        </w:rPr>
+      </w:pPr>
+      <w:r>
+        <w:rPr>
+          <w:rFonts w:ascii="Calibri" w:hAnsi="Calibri" w:cs="Calibri"/>
+          <w:lang w:val="el-GR"/>
+        </w:rPr>
+        <w:t xml:space="preserve">Κάναμε ό,τι και πριν απλά εδώ χρησιμοποιήσαμε </w:t>
+      </w:r>
+      <w:r>
+        <w:rPr>
+          <w:rFonts w:ascii="Calibri" w:hAnsi="Calibri" w:cs="Calibri"/>
+          <w:lang w:val="en-US"/>
+        </w:rPr>
+        <w:t>map</w:t>
+      </w:r>
+      <w:r>
+        <w:rPr>
+          <w:rFonts w:ascii="Calibri" w:hAnsi="Calibri" w:cs="Calibri"/>
+          <w:lang w:val="el-GR"/>
+        </w:rPr>
+        <w:t xml:space="preserve"> </w:t>
+      </w:r>
+      <w:r>
+        <w:rPr>
+          <w:rFonts w:ascii="Calibri" w:hAnsi="Calibri" w:cs="Calibri"/>
+          <w:lang w:val="en-US"/>
+        </w:rPr>
+        <w:t>reduce</w:t>
+      </w:r>
+      <w:r>
+        <w:rPr>
+          <w:rFonts w:ascii="Calibri" w:hAnsi="Calibri" w:cs="Calibri"/>
+          <w:lang w:val="el-GR"/>
+        </w:rPr>
+        <w:t>. Ειδικότερα</w:t>
+      </w:r>
+      <w:r>
+        <w:rPr>
+          <w:rFonts w:ascii="Calibri" w:hAnsi="Calibri" w:cs="Calibri"/>
+          <w:lang w:val="en-US"/>
+        </w:rPr>
+        <w:t>:</w:t>
+      </w:r>
+    </w:p>
+    <w:p>
+      <w:pPr>
+        <w:rPr>
+          <w:rFonts w:ascii="Calibri" w:hAnsi="Calibri" w:cs="Calibri"/>
+          <w:lang w:val="el-GR"/>
+        </w:rPr>
+      </w:pPr>
+    </w:p>
+    <w:p>
+      <w:pPr>
+        <w:rPr>
+          <w:lang w:val="el-GR"/>
+        </w:rPr>
+      </w:pPr>
+      <w:r>
+        <w:rPr>
+          <w:rFonts w:ascii="Calibri" w:eastAsia="Times New Roman" w:hAnsi="Calibri" w:cs="Calibri"/>
+          <w:b/>
+          <w:bCs/>
+          <w:kern w:val="0"/>
+          <w:lang w:eastAsia="en-GB"/>
+          <w14:ligatures w14:val="none"/>
+        </w:rPr>
+        <w:t>Map</w:t>
+      </w:r>
+      <w:r>
+        <w:rPr>
+          <w:rFonts w:ascii="Calibri" w:eastAsia="Times New Roman" w:hAnsi="Calibri" w:cs="Calibri"/>
+          <w:kern w:val="0"/>
+          <w:lang w:eastAsia="en-GB"/>
+          <w14:ligatures w14:val="none"/>
+        </w:rPr>
+        <w:t>: Μετατροπή κάθε εγγραφής σε ζεύγος (key, value), με το key να είναι η ηλικιακή κατηγορία και το value να είναι 1.</w:t>
+      </w:r>
+    </w:p>
+    <w:p>
+      <w:pPr>
+        <w:spacing w:before="100" w:beforeAutospacing="1" w:after="100" w:afterAutospacing="1"/>
+        <w:rPr>
+          <w:rFonts w:ascii="Calibri" w:eastAsia="Times New Roman" w:hAnsi="Calibri" w:cs="Calibri"/>
+          <w:kern w:val="0"/>
+          <w:lang w:eastAsia="en-GB"/>
+          <w14:ligatures w14:val="none"/>
+        </w:rPr>
+      </w:pPr>
+      <w:r>
+        <w:rPr>
+          <w:rFonts w:ascii="Calibri" w:eastAsia="Times New Roman" w:hAnsi="Calibri" w:cs="Calibri"/>
+          <w:b/>
+          <w:bCs/>
+          <w:kern w:val="0"/>
+          <w:lang w:val="en-US" w:eastAsia="en-GB"/>
+          <w14:ligatures w14:val="none"/>
+        </w:rPr>
+        <w:t>R</w:t>
+      </w:r>
+      <w:r>
+        <w:rPr>
+          <w:rFonts w:ascii="Calibri" w:eastAsia="Times New Roman" w:hAnsi="Calibri" w:cs="Calibri"/>
+          <w:b/>
+          <w:bCs/>
+          <w:kern w:val="0"/>
+          <w:lang w:eastAsia="en-GB"/>
+          <w14:ligatures w14:val="none"/>
+        </w:rPr>
+        <w:t>educe</w:t>
+      </w:r>
+      <w:r>
+        <w:rPr>
+          <w:rFonts w:ascii="Calibri" w:eastAsia="Times New Roman" w:hAnsi="Calibri" w:cs="Calibri"/>
+          <w:kern w:val="0"/>
+          <w:lang w:eastAsia="en-GB"/>
+          <w14:ligatures w14:val="none"/>
+        </w:rPr>
+        <w:t>: Ομαδοποίηση όλων των ζευγών με το ίδιο key και άθροισμα των value για κάθε κατηγορία.</w:t>
+      </w:r>
+    </w:p>
+    <w:p>
+      <w:pPr>
+        <w:spacing w:before="100" w:beforeAutospacing="1" w:after="100" w:afterAutospacing="1"/>
+        <w:rPr>
+          <w:rFonts w:ascii="Calibri" w:eastAsia="Times New Roman" w:hAnsi="Calibri" w:cs="Calibri"/>
+          <w:kern w:val="0"/>
+          <w:lang w:eastAsia="en-GB"/>
+          <w14:ligatures w14:val="none"/>
+        </w:rPr>
+      </w:pPr>
+      <w:r>
+        <w:rPr>
+          <w:rFonts w:ascii="Calibri" w:eastAsia="Times New Roman" w:hAnsi="Calibri" w:cs="Calibri"/>
+          <w:b/>
+          <w:bCs/>
+          <w:kern w:val="0"/>
+          <w:lang w:eastAsia="en-GB"/>
+          <w14:ligatures w14:val="none"/>
+        </w:rPr>
+        <w:t>Sort</w:t>
+      </w:r>
+      <w:r>
+        <w:rPr>
+          <w:rFonts w:ascii="Calibri" w:eastAsia="Times New Roman" w:hAnsi="Calibri" w:cs="Calibri"/>
+          <w:kern w:val="0"/>
+          <w:lang w:eastAsia="en-GB"/>
+          <w14:ligatures w14:val="none"/>
+        </w:rPr>
+        <w:t>: Ταξινόμηση των αποτελεσμάτων κατά φθίνουσα σειρά.</w:t>
+      </w:r>
+    </w:p>
+    <w:p>
+      <w:pPr>
+        <w:spacing w:before="100" w:beforeAutospacing="1" w:after="100" w:afterAutospacing="1"/>
+        <w:rPr>
+          <w:rFonts w:ascii="Calibri" w:eastAsia="Times New Roman" w:hAnsi="Calibri" w:cs="Calibri"/>
+          <w:kern w:val="0"/>
+          <w:lang w:val="el-GR" w:eastAsia="en-GB"/>
+          <w14:ligatures w14:val="none"/>
+        </w:rPr>
+      </w:pPr>
+    </w:p>
+    <w:p>
+      <w:pPr>
+        <w:rPr>
+          <w:rFonts w:ascii="Calibri" w:hAnsi="Calibri" w:cs="Calibri"/>
+          <w:lang w:val="el-GR"/>
+        </w:rPr>
+      </w:pPr>
+      <w:r>
+        <w:rPr>
+          <w:rFonts w:ascii="Calibri" w:hAnsi="Calibri" w:cs="Calibri"/>
+          <w:lang w:val="el-GR"/>
+        </w:rPr>
+        <w:t>Ζητούμεν</w:t>
+      </w:r>
+      <w:r>
+        <w:rPr>
+          <w:rFonts w:ascii="Calibri" w:hAnsi="Calibri" w:cs="Calibri"/>
+          <w:lang w:val="el-GR"/>
+        </w:rPr>
+        <w:t>ο</w:t>
+      </w:r>
+      <w:r>
+        <w:rPr>
+          <w:rFonts w:ascii="Calibri" w:hAnsi="Calibri" w:cs="Calibri"/>
+          <w:lang w:val="el-GR"/>
+        </w:rPr>
+        <w:t>:</w:t>
+      </w:r>
+    </w:p>
+    <w:p>
+      <w:pPr>
+        <w:rPr>
+          <w:rFonts w:ascii="Calibri" w:hAnsi="Calibri" w:cs="Calibri"/>
+          <w:lang w:val="el-GR"/>
+        </w:rPr>
+      </w:pPr>
+    </w:p>
+    <w:p>
+      <w:pPr>
+        <w:rPr>
+          <w:rFonts w:ascii="Calibri" w:hAnsi="Calibri" w:cs="Calibri"/>
+          <w:lang w:val="el-GR"/>
+        </w:rPr>
+      </w:pPr>
+      <w:r>
+        <w:rPr>
+          <w:rFonts w:ascii="Calibri" w:hAnsi="Calibri" w:cs="Calibri"/>
+          <w:lang w:val="el-GR"/>
+        </w:rPr>
+        <w:t xml:space="preserve">Για το </w:t>
+      </w:r>
+      <w:proofErr w:type="spellStart"/>
+      <w:r>
+        <w:rPr>
+          <w:rFonts w:ascii="Calibri" w:hAnsi="Calibri" w:cs="Calibri"/>
+          <w:lang w:val="en-US"/>
+        </w:rPr>
+        <w:t>DataFrame</w:t>
+      </w:r>
+      <w:proofErr w:type="spellEnd"/>
+      <w:r>
+        <w:rPr>
+          <w:rFonts w:ascii="Calibri" w:hAnsi="Calibri" w:cs="Calibri"/>
+          <w:lang w:val="el-GR"/>
+        </w:rPr>
+        <w:t xml:space="preserve"> </w:t>
+      </w:r>
+      <w:r>
+        <w:rPr>
+          <w:rFonts w:ascii="Calibri" w:hAnsi="Calibri" w:cs="Calibri"/>
+          <w:lang w:val="en-US"/>
+        </w:rPr>
+        <w:t>API</w:t>
+      </w:r>
+      <w:r>
+        <w:rPr>
+          <w:rFonts w:ascii="Calibri" w:hAnsi="Calibri" w:cs="Calibri"/>
+          <w:lang w:val="el-GR"/>
+        </w:rPr>
+        <w:t xml:space="preserve"> απαιτήθηκαν 6.2 </w:t>
+      </w:r>
+      <w:r>
+        <w:rPr>
+          <w:rFonts w:ascii="Calibri" w:hAnsi="Calibri" w:cs="Calibri"/>
+          <w:lang w:val="en-US"/>
+        </w:rPr>
+        <w:t>s</w:t>
+      </w:r>
+      <w:r>
+        <w:rPr>
+          <w:rFonts w:ascii="Calibri" w:hAnsi="Calibri" w:cs="Calibri"/>
+          <w:lang w:val="el-GR"/>
+        </w:rPr>
+        <w:t xml:space="preserve"> για την εύρεση του τελικού αποτελέσματος, ενώ για το </w:t>
+      </w:r>
+      <w:r>
+        <w:rPr>
+          <w:rFonts w:ascii="Calibri" w:hAnsi="Calibri" w:cs="Calibri"/>
+          <w:lang w:val="en-US"/>
+        </w:rPr>
+        <w:t>RDD</w:t>
+      </w:r>
+      <w:r>
+        <w:rPr>
+          <w:rFonts w:ascii="Calibri" w:hAnsi="Calibri" w:cs="Calibri"/>
+          <w:lang w:val="el-GR"/>
+        </w:rPr>
+        <w:t xml:space="preserve"> </w:t>
+      </w:r>
+      <w:r>
+        <w:rPr>
+          <w:rFonts w:ascii="Calibri" w:hAnsi="Calibri" w:cs="Calibri"/>
+          <w:lang w:val="en-US"/>
+        </w:rPr>
+        <w:t>API</w:t>
+      </w:r>
+      <w:r>
+        <w:rPr>
+          <w:rFonts w:ascii="Calibri" w:hAnsi="Calibri" w:cs="Calibri"/>
+          <w:lang w:val="el-GR"/>
+        </w:rPr>
+        <w:t xml:space="preserve"> απαιτήθηκαν 15 </w:t>
+      </w:r>
+      <w:r>
+        <w:rPr>
+          <w:rFonts w:ascii="Calibri" w:hAnsi="Calibri" w:cs="Calibri"/>
+          <w:lang w:val="en-US"/>
+        </w:rPr>
+        <w:t>s</w:t>
+      </w:r>
+      <w:r>
+        <w:rPr>
+          <w:rFonts w:ascii="Calibri" w:hAnsi="Calibri" w:cs="Calibri"/>
+          <w:lang w:val="el-GR"/>
+        </w:rPr>
+        <w:t xml:space="preserve"> .  </w:t>
+      </w:r>
+      <w:r>
+        <w:rPr>
+          <w:rFonts w:ascii="Calibri" w:hAnsi="Calibri" w:cs="Calibri"/>
+        </w:rPr>
+        <w:t xml:space="preserve">Η διαφορά στον χρόνο εκτέλεσης μεταξύ του </w:t>
+      </w:r>
+      <w:r>
+        <w:rPr>
+          <w:rStyle w:val="Strong"/>
+          <w:rFonts w:ascii="Calibri" w:hAnsi="Calibri" w:cs="Calibri"/>
+          <w:b w:val="0"/>
+          <w:bCs w:val="0"/>
+        </w:rPr>
+        <w:t>DataFrame</w:t>
+      </w:r>
+      <w:r>
+        <w:rPr>
+          <w:rStyle w:val="Strong"/>
+          <w:rFonts w:ascii="Calibri" w:hAnsi="Calibri" w:cs="Calibri"/>
+        </w:rPr>
+        <w:t xml:space="preserve"> </w:t>
+      </w:r>
+      <w:r>
+        <w:rPr>
+          <w:rStyle w:val="Strong"/>
+          <w:rFonts w:ascii="Calibri" w:hAnsi="Calibri" w:cs="Calibri"/>
+          <w:b w:val="0"/>
+          <w:bCs w:val="0"/>
+        </w:rPr>
+        <w:t>API</w:t>
+      </w:r>
+      <w:r>
+        <w:rPr>
+          <w:rFonts w:ascii="Calibri" w:hAnsi="Calibri" w:cs="Calibri"/>
+        </w:rPr>
+        <w:t xml:space="preserve"> (6.2 δευτερόλεπτα) και του </w:t>
+      </w:r>
+      <w:r>
+        <w:rPr>
+          <w:rStyle w:val="Strong"/>
+          <w:rFonts w:ascii="Calibri" w:hAnsi="Calibri" w:cs="Calibri"/>
+          <w:b w:val="0"/>
+          <w:bCs w:val="0"/>
+        </w:rPr>
+        <w:t>RDD API</w:t>
+      </w:r>
+      <w:r>
+        <w:rPr>
+          <w:rFonts w:ascii="Calibri" w:hAnsi="Calibri" w:cs="Calibri"/>
+        </w:rPr>
+        <w:t xml:space="preserve"> (15 δευτερόλεπτα) οφείλεται κυρίως στη βελτιστοποίηση που προσφέρει το DataFrame API μέσω του </w:t>
+      </w:r>
+      <w:r>
+        <w:rPr>
+          <w:rStyle w:val="Strong"/>
+          <w:rFonts w:ascii="Calibri" w:hAnsi="Calibri" w:cs="Calibri"/>
+          <w:b w:val="0"/>
+          <w:bCs w:val="0"/>
+        </w:rPr>
+        <w:t>Catalyst Optimizer</w:t>
+      </w:r>
+      <w:r>
+        <w:rPr>
+          <w:rFonts w:ascii="Calibri" w:hAnsi="Calibri" w:cs="Calibri"/>
+        </w:rPr>
+        <w:t>, ο οποίος εφαρμόζει τεχνικές όπως προώθηση φίλτρων, συγχώνευση λειτουργιών και δημιουργία αποδοτικών σχεδίων εκτέλεσης. Το DataFrame API χρησιμοποιεί αποδοτική αναπαράσταση δεδομένων (Internal Row) και εκτελεί λειτουργίες σε bytecode, ενώ το RDD API χειρίζεται γενικά αντικείμενα, που είναι πιο αργά και καταναλώνουν περισσότερη μνήμη. Επιπλέον, το DataFrame API περιορίζει την κίνηση δεδομένων στο δίκτυο και εκμεταλλεύεται καλύτερα τη συμπίεση και τη διαχείριση μνήμης. Αντίθετα, το RDD API προκαλεί περισσότερες λειτουργίες αναδιάταξης δεδομένων (shuffling) και δεν βελτιστοποιεί αυτόματα τις λειτουργίες, γεγονός που οδηγεί σε μεγαλύτερο χρόνο εκτέλεσης.</w:t>
+      </w:r>
+    </w:p>
+    <w:p>
+      <w:pPr>
+        <w:rPr>
+          <w:rFonts w:ascii="Calibri" w:hAnsi="Calibri" w:cs="Calibri"/>
+          <w:lang w:val="en-US"/>
+        </w:rPr>
+      </w:pPr>
+    </w:p>
+    <w:p>
+      <w:pPr>
+        <w:rPr>
+          <w:rFonts w:ascii="Calibri" w:hAnsi="Calibri" w:cs="Calibri"/>
+          <w:lang w:val="en-US"/>
+        </w:rPr>
+      </w:pPr>
+    </w:p>
+    <w:p>
+      <w:pPr>
+        <w:rPr>
+          <w:rFonts w:ascii="Calibri" w:hAnsi="Calibri" w:cs="Calibri"/>
+          <w:lang w:val="en-US"/>
+        </w:rPr>
+      </w:pPr>
+      <w:r>
+        <w:rPr>
+          <w:rFonts w:ascii="Calibri" w:hAnsi="Calibri" w:cs="Calibri"/>
+          <w:lang w:val="en-US"/>
+        </w:rPr>
+        <w:t>2)</w:t>
+      </w:r>
+    </w:p>
+    <w:p>
+      <w:pPr>
+        <w:rPr>
+          <w:rFonts w:ascii="Calibri" w:hAnsi="Calibri" w:cs="Calibri"/>
+          <w:lang w:val="en-US"/>
+        </w:rPr>
+      </w:pPr>
+    </w:p>
+    <w:p>
+      <w:pPr>
+        <w:rPr>
+          <w:rFonts w:ascii="Calibri" w:hAnsi="Calibri" w:cs="Calibri"/>
+          <w:lang w:val="en-US"/>
+        </w:rPr>
+      </w:pPr>
+      <w:r>
+        <w:rPr>
+          <w:rFonts w:ascii="Calibri" w:hAnsi="Calibri" w:cs="Calibri"/>
+          <w:lang w:val="el-GR"/>
+        </w:rPr>
+        <w:t>Στρατηγική</w:t>
+      </w:r>
+      <w:r>
+        <w:rPr>
+          <w:rFonts w:ascii="Calibri" w:hAnsi="Calibri" w:cs="Calibri"/>
+          <w:lang w:val="en-US"/>
+        </w:rPr>
+        <w:t>:</w:t>
+      </w:r>
+    </w:p>
+    <w:p>
+      <w:pPr>
+        <w:rPr>
+          <w:rFonts w:ascii="Calibri" w:hAnsi="Calibri" w:cs="Calibri"/>
+          <w:lang w:val="en-US"/>
+        </w:rPr>
+      </w:pPr>
+    </w:p>
+    <w:p>
+      <w:pPr>
+        <w:rPr>
+          <w:rFonts w:ascii="Calibri" w:hAnsi="Calibri" w:cs="Calibri"/>
+          <w:lang w:val="en-US"/>
+        </w:rPr>
+      </w:pPr>
+      <w:r>
+        <w:rPr>
+          <w:rFonts w:ascii="Calibri" w:hAnsi="Calibri" w:cs="Calibri"/>
+          <w:lang w:val="el-GR"/>
+        </w:rPr>
+        <w:t xml:space="preserve">α) </w:t>
+      </w:r>
+      <w:proofErr w:type="spellStart"/>
+      <w:r>
+        <w:rPr>
+          <w:rFonts w:ascii="Calibri" w:hAnsi="Calibri" w:cs="Calibri"/>
+          <w:lang w:val="en-US"/>
+        </w:rPr>
+        <w:t>i</w:t>
+      </w:r>
+      <w:proofErr w:type="spellEnd"/>
+      <w:r>
+        <w:rPr>
+          <w:rFonts w:ascii="Calibri" w:hAnsi="Calibri" w:cs="Calibri"/>
+          <w:lang w:val="en-US"/>
+        </w:rPr>
+        <w:t xml:space="preserve">) </w:t>
+      </w:r>
+      <w:proofErr w:type="spellStart"/>
+      <w:r>
+        <w:rPr>
+          <w:rFonts w:ascii="Calibri" w:hAnsi="Calibri" w:cs="Calibri"/>
+          <w:lang w:val="en-US"/>
+        </w:rPr>
+        <w:t>DataFrame</w:t>
+      </w:r>
+      <w:proofErr w:type="spellEnd"/>
+      <w:r>
+        <w:rPr>
+          <w:rFonts w:ascii="Calibri" w:hAnsi="Calibri" w:cs="Calibri"/>
+          <w:lang w:val="en-US"/>
+        </w:rPr>
+        <w:t xml:space="preserve"> </w:t>
+      </w:r>
+    </w:p>
+    <w:p>
+      <w:pPr>
+        <w:rPr>
+          <w:rFonts w:ascii="Calibri" w:hAnsi="Calibri" w:cs="Calibri"/>
+          <w:lang w:val="en-US"/>
+        </w:rPr>
+      </w:pPr>
+    </w:p>
+    <w:p>
+      <w:pPr>
+        <w:rPr>
+          <w:rFonts w:ascii="Calibri" w:hAnsi="Calibri" w:cs="Calibri"/>
+          <w:lang w:val="en-US"/>
+        </w:rPr>
+      </w:pPr>
+    </w:p>
+    <w:p>
+      <w:pPr>
+        <w:rPr>
+          <w:rFonts w:ascii="Calibri" w:hAnsi="Calibri" w:cs="Calibri"/>
+          <w:lang w:val="en-US"/>
+        </w:rPr>
+      </w:pPr>
+    </w:p>
+    <w:p>
+      <w:pPr>
+        <w:rPr>
+          <w:rFonts w:ascii="Calibri" w:hAnsi="Calibri" w:cs="Calibri"/>
+          <w:lang w:val="en-US"/>
+        </w:rPr>
+      </w:pPr>
+    </w:p>
+    <w:p>
+      <w:pPr>
+        <w:rPr>
+          <w:rFonts w:ascii="Calibri" w:hAnsi="Calibri" w:cs="Calibri"/>
+          <w:lang w:val="en-US"/>
+        </w:rPr>
+      </w:pPr>
+    </w:p>
+    <w:p>
+      <w:pPr>
+        <w:rPr>
+          <w:rFonts w:ascii="Calibri" w:hAnsi="Calibri" w:cs="Calibri"/>
+          <w:lang w:val="el-GR"/>
+        </w:rPr>
+      </w:pPr>
+    </w:p>
+    <w:p>
+      <w:pPr>
+        <w:rPr>
+          <w:rFonts w:ascii="Calibri" w:hAnsi="Calibri" w:cs="Calibri"/>
+          <w:lang w:val="el-GR"/>
+        </w:rPr>
+      </w:pPr>
+    </w:p>
+    <w:p>
+      <w:pPr>
+        <w:rPr>
+          <w:rFonts w:ascii="Calibri" w:hAnsi="Calibri" w:cs="Calibri"/>
+          <w:lang w:val="en-US"/>
+        </w:rPr>
+      </w:pPr>
+      <w:r>
+        <w:rPr>
+          <w:rFonts w:ascii="Calibri" w:hAnsi="Calibri" w:cs="Calibri"/>
           <w:lang w:val="el-GR"/>
         </w:rPr>
         <w:t>Ζητούμενα</w:t>
@@ -572,7 +1466,7 @@
       <w:r>
         <w:rPr>
           <w:rFonts w:ascii="Calibri" w:hAnsi="Calibri" w:cs="Calibri"/>
-          <w:lang w:val="el-GR"/>
+          <w:lang w:val="en-US"/>
         </w:rPr>
         <w:t>:</w:t>
       </w:r>
@@ -581,153 +1475,200 @@
       <w:pPr>
         <w:rPr>
           <w:rFonts w:ascii="Calibri" w:hAnsi="Calibri" w:cs="Calibri"/>
-          <w:lang w:val="el-GR"/>
-        </w:rPr>
-      </w:pPr>
-    </w:p>
-    <w:p>
-      <w:pPr>
-        <w:rPr>
-          <w:rFonts w:ascii="Calibri" w:hAnsi="Calibri" w:cs="Calibri"/>
-          <w:lang w:val="el-GR"/>
-        </w:rPr>
-      </w:pPr>
-    </w:p>
-    <w:p>
-      <w:pPr>
-        <w:rPr>
-          <w:rFonts w:ascii="Calibri" w:hAnsi="Calibri" w:cs="Calibri"/>
-          <w:lang w:val="el-GR"/>
-        </w:rPr>
-      </w:pPr>
-      <w:r>
-        <w:rPr>
-          <w:rFonts w:ascii="Calibri" w:hAnsi="Calibri" w:cs="Calibri"/>
-          <w:lang w:val="el-GR"/>
-        </w:rPr>
-        <w:t>1)</w:t>
-      </w:r>
-    </w:p>
-    <w:p>
-      <w:pPr>
-        <w:rPr>
-          <w:rFonts w:ascii="Calibri" w:hAnsi="Calibri" w:cs="Calibri"/>
-          <w:lang w:val="el-GR"/>
-        </w:rPr>
-      </w:pPr>
-    </w:p>
-    <w:p>
-      <w:pPr>
-        <w:rPr>
-          <w:rFonts w:ascii="Calibri" w:hAnsi="Calibri" w:cs="Calibri"/>
-          <w:lang w:val="en-US"/>
-        </w:rPr>
-      </w:pPr>
-      <w:r>
-        <w:rPr>
-          <w:rFonts w:ascii="Calibri" w:hAnsi="Calibri" w:cs="Calibri"/>
-          <w:lang w:val="el-GR"/>
-        </w:rPr>
-        <w:t>Στρατηγική</w:t>
-      </w:r>
-      <w:r>
-        <w:rPr>
-          <w:rFonts w:ascii="Calibri" w:hAnsi="Calibri" w:cs="Calibri"/>
-          <w:lang w:val="en-US"/>
-        </w:rPr>
-        <w:t>:</w:t>
-      </w:r>
-      <w:r>
-        <w:rPr>
-          <w:rFonts w:ascii="Calibri" w:hAnsi="Calibri" w:cs="Calibri"/>
-          <w:lang w:val="en-US"/>
-        </w:rPr>
-        <w:t xml:space="preserve"> </w:t>
-      </w:r>
-    </w:p>
-    <w:p>
-      <w:pPr>
-        <w:rPr>
-          <w:rFonts w:ascii="Calibri" w:hAnsi="Calibri" w:cs="Calibri"/>
-          <w:lang w:val="el-GR"/>
-        </w:rPr>
-      </w:pPr>
-    </w:p>
-    <w:p>
-      <w:pPr>
-        <w:rPr>
-          <w:rFonts w:ascii="Calibri" w:hAnsi="Calibri" w:cs="Calibri"/>
-          <w:lang w:val="en-US"/>
-        </w:rPr>
-      </w:pPr>
-    </w:p>
-    <w:p>
-      <w:pPr>
-        <w:rPr>
-          <w:rFonts w:ascii="Calibri" w:hAnsi="Calibri" w:cs="Calibri"/>
-          <w:lang w:val="en-US"/>
-        </w:rPr>
-      </w:pPr>
-      <w:r>
-        <w:rPr>
-          <w:rFonts w:ascii="Calibri" w:hAnsi="Calibri" w:cs="Calibri"/>
-          <w:lang w:val="el-GR"/>
-        </w:rPr>
-        <w:t>Ζητούμενα</w:t>
-      </w:r>
-      <w:r>
-        <w:rPr>
-          <w:rFonts w:ascii="Calibri" w:hAnsi="Calibri" w:cs="Calibri"/>
-          <w:lang w:val="en-US"/>
-        </w:rPr>
-        <w:t>:</w:t>
-      </w:r>
-    </w:p>
-    <w:p>
-      <w:pPr>
-        <w:rPr>
-          <w:rFonts w:ascii="Calibri" w:hAnsi="Calibri" w:cs="Calibri"/>
-          <w:lang w:val="en-US"/>
-        </w:rPr>
-      </w:pPr>
-    </w:p>
-    <w:p>
-      <w:pPr>
-        <w:rPr>
-          <w:rFonts w:ascii="Calibri" w:hAnsi="Calibri" w:cs="Calibri"/>
-          <w:lang w:val="en-US"/>
-        </w:rPr>
-      </w:pPr>
-    </w:p>
-    <w:p>
-      <w:pPr>
-        <w:rPr>
-          <w:rFonts w:ascii="Calibri" w:hAnsi="Calibri" w:cs="Calibri"/>
-          <w:lang w:val="en-US"/>
-        </w:rPr>
-      </w:pPr>
-    </w:p>
-    <w:p>
-      <w:pPr>
-        <w:rPr>
-          <w:rFonts w:ascii="Calibri" w:hAnsi="Calibri" w:cs="Calibri"/>
-          <w:lang w:val="en-US"/>
-        </w:rPr>
-      </w:pPr>
-    </w:p>
-    <w:p>
-      <w:pPr>
-        <w:rPr>
-          <w:rFonts w:ascii="Calibri" w:hAnsi="Calibri" w:cs="Calibri"/>
-          <w:lang w:val="en-US"/>
-        </w:rPr>
-      </w:pPr>
-    </w:p>
-    <w:p>
-      <w:pPr>
-        <w:rPr>
-          <w:rFonts w:ascii="Calibri" w:hAnsi="Calibri" w:cs="Calibri"/>
-          <w:lang w:val="en-US"/>
+          <w:lang w:val="en-US"/>
+        </w:rPr>
+      </w:pPr>
+    </w:p>
+    <w:p>
+      <w:pPr>
+        <w:rPr>
+          <w:rFonts w:ascii="Calibri" w:hAnsi="Calibri" w:cs="Calibri"/>
+          <w:lang w:val="el-GR"/>
+        </w:rPr>
+      </w:pPr>
+      <w:r>
+        <w:t xml:space="preserve">Το </w:t>
+      </w:r>
+      <w:r>
+        <w:rPr>
+          <w:rStyle w:val="Strong"/>
+        </w:rPr>
+        <w:t>SQL API</w:t>
+      </w:r>
+      <w:r>
+        <w:t xml:space="preserve"> είναι συχνά ταχύτερο από το </w:t>
+      </w:r>
+      <w:r>
+        <w:rPr>
+          <w:rStyle w:val="Strong"/>
+        </w:rPr>
+        <w:t>DataFrame API</w:t>
+      </w:r>
+      <w:r>
+        <w:t xml:space="preserve"> επειδή αξιοποιεί άμεσα τον </w:t>
+      </w:r>
+      <w:r>
+        <w:rPr>
+          <w:rStyle w:val="Strong"/>
+        </w:rPr>
+        <w:t>Catalyst Optimizer</w:t>
+      </w:r>
+      <w:r>
+        <w:t xml:space="preserve">, που εφαρμόζει βελτιστοποιήσεις πιο αποτελεσματικά. Η δηλωτική </w:t>
+      </w:r>
+      <w:r>
+        <w:lastRenderedPageBreak/>
+        <w:t>φύση του SQL API επιτρέπει στο Spark να παραλείψει περιττά ενδιάμεσα βήματα, ενώ το DataFrame API απαιτεί περισσότερη μετάφραση σε λογικό σχέδιο. Επιπλέον, το SQL API εκμεταλλεύεται βελτιστοποιήσεις, όπως προώθηση φίλτρων, βελτιστοποίηση joins και χρήση μεταδεδομένων από τον Catalog Manager, για αποδοτικότερη εκτέλεση. Ειδικά για σύνθετα ερωτήματα, το SQL API είναι καλύτερο στη δημιουργία αποδοτικών σχεδίων εκτέλεσης χωρίς επιβάρυνση από ενδιάμεσες λειτουργίες</w:t>
+      </w:r>
+    </w:p>
+    <w:p>
+      <w:pPr>
+        <w:rPr>
+          <w:rFonts w:ascii="Calibri" w:hAnsi="Calibri" w:cs="Calibri"/>
+          <w:lang w:val="en-US"/>
+        </w:rPr>
+      </w:pPr>
+    </w:p>
+    <w:p>
+      <w:pPr>
+        <w:rPr>
+          <w:rFonts w:ascii="Calibri" w:hAnsi="Calibri" w:cs="Calibri"/>
+          <w:lang w:val="en-US"/>
+        </w:rPr>
+      </w:pPr>
+    </w:p>
+    <w:p>
+      <w:pPr>
+        <w:rPr>
+          <w:rFonts w:ascii="Calibri" w:hAnsi="Calibri" w:cs="Calibri"/>
+          <w:lang w:val="en-US"/>
+        </w:rPr>
+      </w:pPr>
+    </w:p>
+    <w:p>
+      <w:pPr>
+        <w:rPr>
+          <w:rFonts w:ascii="Calibri" w:hAnsi="Calibri" w:cs="Calibri"/>
+          <w:lang w:val="en-US"/>
+        </w:rPr>
+      </w:pPr>
+    </w:p>
+    <w:p>
+      <w:pPr>
+        <w:rPr>
+          <w:rFonts w:ascii="Calibri" w:hAnsi="Calibri" w:cs="Calibri"/>
+          <w:lang w:val="en-US"/>
+        </w:rPr>
+      </w:pPr>
+    </w:p>
+    <w:p>
+      <w:pPr>
+        <w:rPr>
+          <w:rFonts w:ascii="Calibri" w:hAnsi="Calibri" w:cs="Calibri"/>
+          <w:lang w:val="en-US"/>
+        </w:rPr>
+      </w:pPr>
+    </w:p>
+    <w:p>
+      <w:pPr>
+        <w:rPr>
+          <w:rFonts w:ascii="Calibri" w:hAnsi="Calibri" w:cs="Calibri"/>
+          <w:lang w:val="en-US"/>
+        </w:rPr>
+      </w:pPr>
+    </w:p>
+    <w:p>
+      <w:pPr>
+        <w:rPr>
+          <w:rFonts w:ascii="Calibri" w:hAnsi="Calibri" w:cs="Calibri"/>
+          <w:lang w:val="en-US"/>
+        </w:rPr>
+      </w:pPr>
+    </w:p>
+    <w:p>
+      <w:pPr>
+        <w:rPr>
+          <w:rFonts w:ascii="Calibri" w:hAnsi="Calibri" w:cs="Calibri"/>
+          <w:lang w:val="el-GR"/>
+        </w:rPr>
+      </w:pPr>
+      <w:r>
+        <w:rPr>
+          <w:rFonts w:ascii="Calibri" w:hAnsi="Calibri" w:cs="Calibri"/>
+          <w:lang w:val="el-GR"/>
+        </w:rPr>
+        <w:t xml:space="preserve">5) </w:t>
+      </w:r>
+    </w:p>
+    <w:p>
+      <w:pPr>
+        <w:rPr>
+          <w:rFonts w:ascii="Calibri" w:hAnsi="Calibri" w:cs="Calibri"/>
+          <w:lang w:val="el-GR"/>
+        </w:rPr>
+      </w:pPr>
+    </w:p>
+    <w:p>
+      <w:pPr>
+        <w:rPr>
+          <w:rFonts w:ascii="Calibri" w:hAnsi="Calibri" w:cs="Calibri"/>
+          <w:lang w:val="el-GR"/>
+        </w:rPr>
+      </w:pPr>
+    </w:p>
+    <w:p>
+      <w:pPr>
+        <w:rPr>
+          <w:rFonts w:ascii="Calibri" w:hAnsi="Calibri" w:cs="Calibri"/>
+          <w:lang w:val="el-GR"/>
+        </w:rPr>
+      </w:pPr>
+    </w:p>
+    <w:p>
+      <w:pPr>
+        <w:rPr>
+          <w:rFonts w:ascii="Calibri" w:hAnsi="Calibri" w:cs="Calibri"/>
+          <w:lang w:val="el-GR"/>
+        </w:rPr>
+      </w:pPr>
+    </w:p>
+    <w:p>
+      <w:pPr>
+        <w:rPr>
+          <w:rFonts w:ascii="Calibri" w:hAnsi="Calibri" w:cs="Calibri"/>
+          <w:lang w:val="el-GR"/>
+        </w:rPr>
+      </w:pPr>
+    </w:p>
+    <w:p>
+      <w:pPr>
+        <w:rPr>
+          <w:rFonts w:ascii="Calibri" w:hAnsi="Calibri" w:cs="Calibri"/>
+          <w:lang w:val="el-GR"/>
+        </w:rPr>
+      </w:pPr>
+    </w:p>
+    <w:p>
+      <w:pPr>
+        <w:rPr>
+          <w:rFonts w:ascii="Calibri" w:hAnsi="Calibri" w:cs="Calibri"/>
+          <w:lang w:val="el-GR"/>
+        </w:rPr>
+      </w:pPr>
+    </w:p>
+    <w:p>
+      <w:pPr>
+        <w:rPr>
+          <w:rFonts w:ascii="Calibri" w:hAnsi="Calibri" w:cs="Calibri"/>
+          <w:lang w:val="el-GR"/>
+        </w:rPr>
+      </w:pPr>
+    </w:p>
+    <w:p>
+      <w:pPr>
+        <w:rPr>
+          <w:rFonts w:ascii="Calibri" w:hAnsi="Calibri" w:cs="Calibri"/>
+          <w:lang w:val="el-GR"/>
         </w:rPr>
       </w:pPr>
     </w:p>
@@ -744,6 +1685,119 @@
 <file path=word/numbering.xml><?xml version="1.0" encoding="utf-8"?>
 <w:numbering xmlns:wpc="http://schemas.microsoft.com/office/word/2010/wordprocessingCanvas" xmlns:cx="http://schemas.microsoft.com/office/drawing/2014/chartex" xmlns:cx1="http://schemas.microsoft.com/office/drawing/2015/9/8/chartex" xmlns:cx2="http://schemas.microsoft.com/office/drawing/2015/10/21/chartex" xmlns:cx3="http://schemas.microsoft.com/office/drawing/2016/5/9/chartex" xmlns:cx4="http://schemas.microsoft.com/office/drawing/2016/5/10/chartex" xmlns:cx5="http://schemas.microsoft.com/office/drawing/2016/5/11/chartex" xmlns:cx6="http://schemas.microsoft.com/office/drawing/2016/5/12/chartex" xmlns:cx7="http://schemas.microsoft.com/office/drawing/2016/5/13/chartex" xmlns:cx8="http://schemas.microsoft.com/office/drawing/2016/5/14/chartex" xmlns:mc="http://schemas.openxmlformats.org/markup-compatibility/2006" xmlns:aink="http://schemas.microsoft.com/office/drawing/2016/ink" xmlns:am3d="http://schemas.microsoft.com/office/drawing/2017/model3d" xmlns:o="urn:schemas-microsoft-com:office:office" xmlns:oel="http://schemas.microsoft.com/office/2019/extlst" xmlns:r="http://schemas.openxmlformats.org/officeDocument/2006/relationships" xmlns:m="http://schemas.openxmlformats.org/officeDocument/2006/math" xmlns:v="urn:schemas-microsoft-com:vml" xmlns:wp14="http://schemas.microsoft.com/office/word/2010/wordprocessingDrawing" xmlns:wp="http://schemas.openxmlformats.org/drawingml/2006/wordprocessingDrawing" xmlns:w10="urn:schemas-microsoft-com:office:word" xmlns:w="http://schemas.openxmlformats.org/wordprocessingml/2006/main" xmlns:w14="http://schemas.microsoft.com/office/word/2010/wordml" xmlns:w15="http://schemas.microsoft.com/office/word/2012/wordml" xmlns:w16cex="http://schemas.microsoft.com/office/word/2018/wordml/cex" xmlns:w16cid="http://schemas.microsoft.com/office/word/2016/wordml/cid" xmlns:w16="http://schemas.microsoft.com/office/word/2018/wordml" xmlns:w16du="http://schemas.microsoft.com/office/word/2023/wordml/word16du" xmlns:w16sdtdh="http://schemas.microsoft.com/office/word/2020/wordml/sdtdatahash" xmlns:w16sdtfl="http://schemas.microsoft.com/office/word/2024/wordml/sdtformatlock" xmlns:w16se="http://schemas.microsoft.com/office/word/2015/wordml/symex" xmlns:wpg="http://schemas.microsoft.com/office/word/2010/wordprocessingGroup" xmlns:wpi="http://schemas.microsoft.com/office/word/2010/wordprocessingInk" xmlns:wne="http://schemas.microsoft.com/office/word/2006/wordml" xmlns:wps="http://schemas.microsoft.com/office/word/2010/wordprocessingShape" mc:Ignorable="w14 w15 w16se w16cid w16 w16cex w16sdtdh w16sdtfl w16du wp14">
   <w:abstractNum w:abstractNumId="0" w15:restartNumberingAfterBreak="0">
+    <w:nsid w:val="00AC0180"/>
+    <w:multiLevelType w:val="multilevel"/>
+    <w:tmpl w:val="6BD40FCA"/>
+    <w:lvl w:ilvl="0">
+      <w:start w:val="1"/>
+      <w:numFmt w:val="decimal"/>
+      <w:lvlText w:val="%1."/>
+      <w:lvlJc w:val="left"/>
+      <w:pPr>
+        <w:tabs>
+          <w:tab w:val="num" w:pos="720"/>
+        </w:tabs>
+        <w:ind w:left="720" w:hanging="360"/>
+      </w:pPr>
+    </w:lvl>
+    <w:lvl w:ilvl="1" w:tentative="1">
+      <w:start w:val="1"/>
+      <w:numFmt w:val="decimal"/>
+      <w:lvlText w:val="%2."/>
+      <w:lvlJc w:val="left"/>
+      <w:pPr>
+        <w:tabs>
+          <w:tab w:val="num" w:pos="1440"/>
+        </w:tabs>
+        <w:ind w:left="1440" w:hanging="360"/>
+      </w:pPr>
+    </w:lvl>
+    <w:lvl w:ilvl="2" w:tentative="1">
+      <w:start w:val="1"/>
+      <w:numFmt w:val="decimal"/>
+      <w:lvlText w:val="%3."/>
+      <w:lvlJc w:val="left"/>
+      <w:pPr>
+        <w:tabs>
+          <w:tab w:val="num" w:pos="2160"/>
+        </w:tabs>
+        <w:ind w:left="2160" w:hanging="360"/>
+      </w:pPr>
+    </w:lvl>
+    <w:lvl w:ilvl="3" w:tentative="1">
+      <w:start w:val="1"/>
+      <w:numFmt w:val="decimal"/>
+      <w:lvlText w:val="%4."/>
+      <w:lvlJc w:val="left"/>
+      <w:pPr>
+        <w:tabs>
+          <w:tab w:val="num" w:pos="2880"/>
+        </w:tabs>
+        <w:ind w:left="2880" w:hanging="360"/>
+      </w:pPr>
+    </w:lvl>
+    <w:lvl w:ilvl="4" w:tentative="1">
+      <w:start w:val="1"/>
+      <w:numFmt w:val="decimal"/>
+      <w:lvlText w:val="%5."/>
+      <w:lvlJc w:val="left"/>
+      <w:pPr>
+        <w:tabs>
+          <w:tab w:val="num" w:pos="3600"/>
+        </w:tabs>
+        <w:ind w:left="3600" w:hanging="360"/>
+      </w:pPr>
+    </w:lvl>
+    <w:lvl w:ilvl="5" w:tentative="1">
+      <w:start w:val="1"/>
+      <w:numFmt w:val="decimal"/>
+      <w:lvlText w:val="%6."/>
+      <w:lvlJc w:val="left"/>
+      <w:pPr>
+        <w:tabs>
+          <w:tab w:val="num" w:pos="4320"/>
+        </w:tabs>
+        <w:ind w:left="4320" w:hanging="360"/>
+      </w:pPr>
+    </w:lvl>
+    <w:lvl w:ilvl="6" w:tentative="1">
+      <w:start w:val="1"/>
+      <w:numFmt w:val="decimal"/>
+      <w:lvlText w:val="%7."/>
+      <w:lvlJc w:val="left"/>
+      <w:pPr>
+        <w:tabs>
+          <w:tab w:val="num" w:pos="5040"/>
+        </w:tabs>
+        <w:ind w:left="5040" w:hanging="360"/>
+      </w:pPr>
+    </w:lvl>
+    <w:lvl w:ilvl="7" w:tentative="1">
+      <w:start w:val="1"/>
+      <w:numFmt w:val="decimal"/>
+      <w:lvlText w:val="%8."/>
+      <w:lvlJc w:val="left"/>
+      <w:pPr>
+        <w:tabs>
+          <w:tab w:val="num" w:pos="5760"/>
+        </w:tabs>
+        <w:ind w:left="5760" w:hanging="360"/>
+      </w:pPr>
+    </w:lvl>
+    <w:lvl w:ilvl="8" w:tentative="1">
+      <w:start w:val="1"/>
+      <w:numFmt w:val="decimal"/>
+      <w:lvlText w:val="%9."/>
+      <w:lvlJc w:val="left"/>
+      <w:pPr>
+        <w:tabs>
+          <w:tab w:val="num" w:pos="6480"/>
+        </w:tabs>
+        <w:ind w:left="6480" w:hanging="360"/>
+      </w:pPr>
+    </w:lvl>
+  </w:abstractNum>
+  <w:abstractNum w:abstractNumId="1" w15:restartNumberingAfterBreak="0">
     <w:nsid w:val="1A2D71E9"/>
     <w:multiLevelType w:val="hybridMultilevel"/>
     <w:tmpl w:val="2F728660"/>
@@ -832,7 +1886,7 @@
       </w:pPr>
     </w:lvl>
   </w:abstractNum>
-  <w:abstractNum w:abstractNumId="1" w15:restartNumberingAfterBreak="0">
+  <w:abstractNum w:abstractNumId="2" w15:restartNumberingAfterBreak="0">
     <w:nsid w:val="40A36435"/>
     <w:multiLevelType w:val="hybridMultilevel"/>
     <w:tmpl w:val="6EC87B82"/>
@@ -921,11 +1975,130 @@
       </w:pPr>
     </w:lvl>
   </w:abstractNum>
+  <w:abstractNum w:abstractNumId="3" w15:restartNumberingAfterBreak="0">
+    <w:nsid w:val="754657BE"/>
+    <w:multiLevelType w:val="hybridMultilevel"/>
+    <w:tmpl w:val="B7DA9C02"/>
+    <w:lvl w:ilvl="0" w:tplc="08090001">
+      <w:start w:val="1"/>
+      <w:numFmt w:val="bullet"/>
+      <w:lvlText w:val=""/>
+      <w:lvlJc w:val="left"/>
+      <w:pPr>
+        <w:ind w:left="720" w:hanging="360"/>
+      </w:pPr>
+      <w:rPr>
+        <w:rFonts w:ascii="Symbol" w:hAnsi="Symbol" w:hint="default"/>
+      </w:rPr>
+    </w:lvl>
+    <w:lvl w:ilvl="1" w:tplc="08090003" w:tentative="1">
+      <w:start w:val="1"/>
+      <w:numFmt w:val="bullet"/>
+      <w:lvlText w:val="o"/>
+      <w:lvlJc w:val="left"/>
+      <w:pPr>
+        <w:ind w:left="1440" w:hanging="360"/>
+      </w:pPr>
+      <w:rPr>
+        <w:rFonts w:ascii="Courier New" w:hAnsi="Courier New" w:hint="default"/>
+      </w:rPr>
+    </w:lvl>
+    <w:lvl w:ilvl="2" w:tplc="08090005" w:tentative="1">
+      <w:start w:val="1"/>
+      <w:numFmt w:val="bullet"/>
+      <w:lvlText w:val=""/>
+      <w:lvlJc w:val="left"/>
+      <w:pPr>
+        <w:ind w:left="2160" w:hanging="360"/>
+      </w:pPr>
+      <w:rPr>
+        <w:rFonts w:ascii="Wingdings" w:hAnsi="Wingdings" w:hint="default"/>
+      </w:rPr>
+    </w:lvl>
+    <w:lvl w:ilvl="3" w:tplc="08090001" w:tentative="1">
+      <w:start w:val="1"/>
+      <w:numFmt w:val="bullet"/>
+      <w:lvlText w:val=""/>
+      <w:lvlJc w:val="left"/>
+      <w:pPr>
+        <w:ind w:left="2880" w:hanging="360"/>
+      </w:pPr>
+      <w:rPr>
+        <w:rFonts w:ascii="Symbol" w:hAnsi="Symbol" w:hint="default"/>
+      </w:rPr>
+    </w:lvl>
+    <w:lvl w:ilvl="4" w:tplc="08090003" w:tentative="1">
+      <w:start w:val="1"/>
+      <w:numFmt w:val="bullet"/>
+      <w:lvlText w:val="o"/>
+      <w:lvlJc w:val="left"/>
+      <w:pPr>
+        <w:ind w:left="3600" w:hanging="360"/>
+      </w:pPr>
+      <w:rPr>
+        <w:rFonts w:ascii="Courier New" w:hAnsi="Courier New" w:hint="default"/>
+      </w:rPr>
+    </w:lvl>
+    <w:lvl w:ilvl="5" w:tplc="08090005" w:tentative="1">
+      <w:start w:val="1"/>
+      <w:numFmt w:val="bullet"/>
+      <w:lvlText w:val=""/>
+      <w:lvlJc w:val="left"/>
+      <w:pPr>
+        <w:ind w:left="4320" w:hanging="360"/>
+      </w:pPr>
+      <w:rPr>
+        <w:rFonts w:ascii="Wingdings" w:hAnsi="Wingdings" w:hint="default"/>
+      </w:rPr>
+    </w:lvl>
+    <w:lvl w:ilvl="6" w:tplc="08090001" w:tentative="1">
+      <w:start w:val="1"/>
+      <w:numFmt w:val="bullet"/>
+      <w:lvlText w:val=""/>
+      <w:lvlJc w:val="left"/>
+      <w:pPr>
+        <w:ind w:left="5040" w:hanging="360"/>
+      </w:pPr>
+      <w:rPr>
+        <w:rFonts w:ascii="Symbol" w:hAnsi="Symbol" w:hint="default"/>
+      </w:rPr>
+    </w:lvl>
+    <w:lvl w:ilvl="7" w:tplc="08090003" w:tentative="1">
+      <w:start w:val="1"/>
+      <w:numFmt w:val="bullet"/>
+      <w:lvlText w:val="o"/>
+      <w:lvlJc w:val="left"/>
+      <w:pPr>
+        <w:ind w:left="5760" w:hanging="360"/>
+      </w:pPr>
+      <w:rPr>
+        <w:rFonts w:ascii="Courier New" w:hAnsi="Courier New" w:hint="default"/>
+      </w:rPr>
+    </w:lvl>
+    <w:lvl w:ilvl="8" w:tplc="08090005" w:tentative="1">
+      <w:start w:val="1"/>
+      <w:numFmt w:val="bullet"/>
+      <w:lvlText w:val=""/>
+      <w:lvlJc w:val="left"/>
+      <w:pPr>
+        <w:ind w:left="6480" w:hanging="360"/>
+      </w:pPr>
+      <w:rPr>
+        <w:rFonts w:ascii="Wingdings" w:hAnsi="Wingdings" w:hint="default"/>
+      </w:rPr>
+    </w:lvl>
+  </w:abstractNum>
   <w:num w:numId="1" w16cid:durableId="2027828842">
+    <w:abstractNumId w:val="2"/>
+  </w:num>
+  <w:num w:numId="2" w16cid:durableId="1317881931">
     <w:abstractNumId w:val="1"/>
   </w:num>
-  <w:num w:numId="2" w16cid:durableId="1317881931">
+  <w:num w:numId="3" w16cid:durableId="57633420">
     <w:abstractNumId w:val="0"/>
+  </w:num>
+  <w:num w:numId="4" w16cid:durableId="1508903205">
+    <w:abstractNumId w:val="3"/>
   </w:num>
 </w:numbering>
 </file>
@@ -1877,6 +3050,47 @@
       <w:u w:val="single"/>
     </w:rPr>
   </w:style>
+  <w:style w:type="character" w:styleId="Strong">
+    <w:name w:val="Strong"/>
+    <w:basedOn w:val="DefaultParagraphFont"/>
+    <w:uiPriority w:val="22"/>
+    <w:qFormat/>
+    <w:rsid w:val="006000C1"/>
+    <w:rPr>
+      <w:b/>
+      <w:bCs/>
+    </w:rPr>
+  </w:style>
+  <w:style w:type="character" w:styleId="HTMLCode">
+    <w:name w:val="HTML Code"/>
+    <w:basedOn w:val="DefaultParagraphFont"/>
+    <w:uiPriority w:val="99"/>
+    <w:semiHidden/>
+    <w:unhideWhenUsed/>
+    <w:rsid w:val="006000C1"/>
+    <w:rPr>
+      <w:rFonts w:ascii="Courier New" w:eastAsia="Times New Roman" w:hAnsi="Courier New" w:cs="Courier New"/>
+      <w:sz w:val="20"/>
+      <w:szCs w:val="20"/>
+    </w:rPr>
+  </w:style>
+  <w:style w:type="paragraph" w:styleId="NormalWeb">
+    <w:name w:val="Normal (Web)"/>
+    <w:basedOn w:val="Normal"/>
+    <w:uiPriority w:val="99"/>
+    <w:semiHidden/>
+    <w:unhideWhenUsed/>
+    <w:rsid w:val="006000C1"/>
+    <w:pPr>
+      <w:spacing w:before="100" w:beforeAutospacing="1" w:after="100" w:afterAutospacing="1"/>
+    </w:pPr>
+    <w:rPr>
+      <w:rFonts w:ascii="Times New Roman" w:eastAsia="Times New Roman" w:hAnsi="Times New Roman" w:cs="Times New Roman"/>
+      <w:kern w:val="0"/>
+      <w:lang w:eastAsia="en-GB"/>
+      <w14:ligatures w14:val="none"/>
+    </w:rPr>
+  </w:style>
 </w:styles>
 </file>
 

</xml_diff>

<commit_message>
added to the report 1 2 5 and the plan for the third query to be reported
</commit_message>
<xml_diff>
--- a/ΕΞΑΜΗΝΙΑΙΑ ΕΡΓΑΣΙΑ ΠΡΟΧΩΡΗΜΕΝΑ ΘΕΜΑΤΑ ΒΑΣΕΩΝ ΔΕΔΟΜΕΝΩΝ.docx
+++ b/ΕΞΑΜΗΝΙΑΙΑ ΕΡΓΑΣΙΑ ΠΡΟΧΩΡΗΜΕΝΑ ΘΕΜΑΤΑ ΒΑΣΕΩΝ ΔΕΔΟΜΕΝΩΝ.docx
@@ -64,10 +64,10 @@
                     <pic:cNvPicPr/>
                   </pic:nvPicPr>
                   <pic:blipFill>
-                    <a:blip r:embed="rId5">
+                    <a:blip r:embed="rId7">
                       <a:extLst>
                         <a:ext uri="{96DAC541-7B7A-43D3-8B79-37D633B846F1}">
-                          <asvg:svgBlip xmlns:asvg="http://schemas.microsoft.com/office/drawing/2016/SVG/main" r:embed="rId6"/>
+                          <asvg:svgBlip xmlns:asvg="http://schemas.microsoft.com/office/drawing/2016/SVG/main" r:embed="rId8"/>
                         </a:ext>
                       </a:extLst>
                     </a:blip>
@@ -127,21 +127,7 @@
           <w:rFonts w:ascii="Calibri" w:hAnsi="Calibri" w:cs="Calibri"/>
           <w:lang w:val="el-GR"/>
         </w:rPr>
-        <w:t>Σπουδαστής</w:t>
-      </w:r>
-      <w:r>
-        <w:rPr>
-          <w:rFonts w:ascii="Calibri" w:hAnsi="Calibri" w:cs="Calibri"/>
-          <w:lang w:val="el-GR"/>
-        </w:rPr>
-        <w:t xml:space="preserve">: </w:t>
-      </w:r>
-      <w:r>
-        <w:rPr>
-          <w:rFonts w:ascii="Calibri" w:hAnsi="Calibri" w:cs="Calibri"/>
-          <w:lang w:val="el-GR"/>
-        </w:rPr>
-        <w:t>Γιαννακόπουλος Στέφανος (03120829)</w:t>
+        <w:t>Σπουδαστής: Γιαννακόπουλος Στέφανος (03120829)</w:t>
       </w:r>
       <w:r>
         <w:rPr>
@@ -186,14 +172,7 @@
           <w:rFonts w:ascii="Calibri" w:hAnsi="Calibri" w:cs="Calibri"/>
           <w:lang w:val="el-GR"/>
         </w:rPr>
-        <w:t>Σπουδάστρια</w:t>
-      </w:r>
-      <w:r>
-        <w:rPr>
-          <w:rFonts w:ascii="Calibri" w:hAnsi="Calibri" w:cs="Calibri"/>
-          <w:lang w:val="el-GR"/>
-        </w:rPr>
-        <w:t xml:space="preserve">: </w:t>
+        <w:t xml:space="preserve">Σπουδάστρια: </w:t>
       </w:r>
       <w:proofErr w:type="spellStart"/>
       <w:r>
@@ -323,16 +302,9 @@
           <w:rFonts w:ascii="Calibri" w:hAnsi="Calibri" w:cs="Calibri"/>
           <w:lang w:val="en-US"/>
         </w:rPr>
-        <w:t xml:space="preserve"> </w:t>
-      </w:r>
-      <w:r>
-        <w:rPr>
-          <w:rFonts w:ascii="Calibri" w:hAnsi="Calibri" w:cs="Calibri"/>
-          <w:lang w:val="en-US"/>
-        </w:rPr>
-        <w:t xml:space="preserve">Repository: </w:t>
-      </w:r>
-      <w:hyperlink r:id="rId7" w:history="1">
+        <w:t xml:space="preserve"> Repository: </w:t>
+      </w:r>
+      <w:hyperlink r:id="rId9" w:history="1">
         <w:r>
           <w:rPr>
             <w:rStyle w:val="Hyperlink"/>
@@ -479,7 +451,7 @@
           <w:u w:val="single"/>
           <w:lang w:val="el-GR"/>
         </w:rPr>
-        <w:t xml:space="preserve"> </w:t>
+        <w:t xml:space="preserve"> που καταγράφεται παραπάνω</w:t>
       </w:r>
       <w:r>
         <w:rPr>
@@ -491,18 +463,6 @@
           <w:u w:val="single"/>
           <w:lang w:val="el-GR"/>
         </w:rPr>
-        <w:t>που καταγράφεται παραπάνω</w:t>
-      </w:r>
-      <w:r>
-        <w:rPr>
-          <w:rFonts w:ascii="Calibri" w:hAnsi="Calibri" w:cs="Calibri"/>
-          <w:b/>
-          <w:bCs/>
-          <w:i/>
-          <w:iCs/>
-          <w:u w:val="single"/>
-          <w:lang w:val="el-GR"/>
-        </w:rPr>
         <w:t xml:space="preserve">. </w:t>
       </w:r>
     </w:p>
@@ -611,7 +571,7 @@
       <w:pPr>
         <w:rPr>
           <w:rFonts w:ascii="Calibri" w:hAnsi="Calibri" w:cs="Calibri"/>
-          <w:lang w:val="en-US"/>
+          <w:lang w:val="el-GR"/>
         </w:rPr>
       </w:pPr>
     </w:p>
@@ -642,328 +602,320 @@
       <w:pPr>
         <w:rPr>
           <w:rFonts w:ascii="Calibri" w:hAnsi="Calibri" w:cs="Calibri"/>
-          <w:lang w:val="en-US"/>
-        </w:rPr>
-      </w:pPr>
-      <w:r>
-        <w:rPr>
-          <w:rFonts w:ascii="Calibri" w:hAnsi="Calibri" w:cs="Calibri"/>
-          <w:lang w:val="el-GR"/>
-        </w:rPr>
-        <w:t>Στρατηγική</w:t>
-      </w:r>
-      <w:r>
-        <w:rPr>
-          <w:rFonts w:ascii="Calibri" w:hAnsi="Calibri" w:cs="Calibri"/>
-          <w:lang w:val="en-US"/>
+          <w:lang w:val="el-GR"/>
+        </w:rPr>
+      </w:pPr>
+      <w:r>
+        <w:rPr>
+          <w:rFonts w:ascii="Calibri" w:hAnsi="Calibri" w:cs="Calibri"/>
+          <w:lang w:val="el-GR"/>
+        </w:rPr>
+        <w:t>Στρατηγική:</w:t>
+      </w:r>
+      <w:r>
+        <w:rPr>
+          <w:rFonts w:ascii="Calibri" w:hAnsi="Calibri" w:cs="Calibri"/>
+          <w:lang w:val="el-GR"/>
+        </w:rPr>
+        <w:t xml:space="preserve"> </w:t>
+      </w:r>
+    </w:p>
+    <w:p>
+      <w:pPr>
+        <w:rPr>
+          <w:rFonts w:ascii="Calibri" w:hAnsi="Calibri" w:cs="Calibri"/>
+          <w:lang w:val="el-GR"/>
+        </w:rPr>
+      </w:pPr>
+    </w:p>
+    <w:p>
+      <w:pPr>
+        <w:rPr>
+          <w:rFonts w:ascii="Calibri" w:hAnsi="Calibri" w:cs="Calibri"/>
+          <w:lang w:val="el-GR"/>
+        </w:rPr>
+      </w:pPr>
+      <w:r>
+        <w:rPr>
+          <w:rFonts w:ascii="Calibri" w:hAnsi="Calibri" w:cs="Calibri"/>
+          <w:lang w:val="el-GR"/>
+        </w:rPr>
+        <w:t xml:space="preserve">α) </w:t>
+      </w:r>
+      <w:proofErr w:type="spellStart"/>
+      <w:r>
+        <w:rPr>
+          <w:rFonts w:ascii="Calibri" w:hAnsi="Calibri" w:cs="Calibri"/>
+          <w:lang w:val="en-US"/>
+        </w:rPr>
+        <w:t>DataFrame</w:t>
+      </w:r>
+      <w:proofErr w:type="spellEnd"/>
+    </w:p>
+    <w:p>
+      <w:pPr>
+        <w:rPr>
+          <w:rFonts w:ascii="Calibri" w:hAnsi="Calibri" w:cs="Calibri"/>
+          <w:lang w:val="el-GR"/>
+        </w:rPr>
+      </w:pPr>
+    </w:p>
+    <w:p>
+      <w:pPr>
+        <w:rPr>
+          <w:rFonts w:ascii="Calibri" w:hAnsi="Calibri" w:cs="Calibri"/>
+          <w:lang w:val="el-GR"/>
+        </w:rPr>
+      </w:pPr>
+      <w:r>
+        <w:rPr>
+          <w:rFonts w:ascii="Calibri" w:hAnsi="Calibri" w:cs="Calibri"/>
+          <w:lang w:val="el-GR"/>
+        </w:rPr>
+        <w:t xml:space="preserve">Ουσιαστικά, απλά ενώσαμε τα </w:t>
+      </w:r>
+      <w:r>
+        <w:rPr>
+          <w:rFonts w:ascii="Calibri" w:hAnsi="Calibri" w:cs="Calibri"/>
+          <w:lang w:val="el-GR"/>
+        </w:rPr>
+        <w:t xml:space="preserve">2 </w:t>
+      </w:r>
+      <w:r>
+        <w:rPr>
+          <w:rFonts w:ascii="Calibri" w:hAnsi="Calibri" w:cs="Calibri"/>
+          <w:lang w:val="en-US"/>
+        </w:rPr>
+        <w:t>csv</w:t>
+      </w:r>
+      <w:r>
+        <w:rPr>
+          <w:rFonts w:ascii="Calibri" w:hAnsi="Calibri" w:cs="Calibri"/>
+          <w:lang w:val="el-GR"/>
+        </w:rPr>
+        <w:t xml:space="preserve"> για να έχουμε ένα ενιαίο </w:t>
+      </w:r>
+      <w:proofErr w:type="spellStart"/>
+      <w:r>
+        <w:rPr>
+          <w:rFonts w:ascii="Calibri" w:hAnsi="Calibri" w:cs="Calibri"/>
+          <w:lang w:val="en-US"/>
+        </w:rPr>
+        <w:t>dataframe</w:t>
+      </w:r>
+      <w:proofErr w:type="spellEnd"/>
+      <w:r>
+        <w:rPr>
+          <w:rFonts w:ascii="Calibri" w:hAnsi="Calibri" w:cs="Calibri"/>
+          <w:lang w:val="el-GR"/>
+        </w:rPr>
+        <w:t xml:space="preserve"> στο οποίο κρατήσαμε μόνο τις περιπτώσεις όπου είχαμε βαριά σωματική βλάβη. Ύστερα, συναρτήσει της ηλικίας των θυμάτων τα ταξινομήσαμε στις ακόλουθες κατηγορίες </w:t>
+      </w:r>
+      <w:r>
+        <w:rPr>
+          <w:rFonts w:ascii="Calibri" w:hAnsi="Calibri" w:cs="Calibri"/>
+        </w:rPr>
+        <w:t>(Children, Young Adults, Adults, Elderly, Invalid Age)</w:t>
+      </w:r>
+      <w:r>
+        <w:rPr>
+          <w:rFonts w:ascii="Calibri" w:hAnsi="Calibri" w:cs="Calibri"/>
+          <w:lang w:val="el-GR"/>
+        </w:rPr>
+        <w:t>, όπου ομαδοποιήσαμε ανά ομάδα (</w:t>
+      </w:r>
+      <w:r>
+        <w:rPr>
+          <w:rFonts w:ascii="Calibri" w:hAnsi="Calibri" w:cs="Calibri"/>
+          <w:lang w:val="en-US"/>
+        </w:rPr>
+        <w:t>group</w:t>
+      </w:r>
+      <w:r>
+        <w:rPr>
+          <w:rFonts w:ascii="Calibri" w:hAnsi="Calibri" w:cs="Calibri"/>
+          <w:lang w:val="el-GR"/>
+        </w:rPr>
+        <w:t xml:space="preserve"> </w:t>
+      </w:r>
+      <w:r>
+        <w:rPr>
+          <w:rFonts w:ascii="Calibri" w:hAnsi="Calibri" w:cs="Calibri"/>
+          <w:lang w:val="en-US"/>
+        </w:rPr>
+        <w:t>by</w:t>
+      </w:r>
+      <w:r>
+        <w:rPr>
+          <w:rFonts w:ascii="Calibri" w:hAnsi="Calibri" w:cs="Calibri"/>
+          <w:lang w:val="el-GR"/>
+        </w:rPr>
+        <w:t xml:space="preserve"> ), κάναμε καταμέτρηση των περιστατικών  (περάσαμε </w:t>
+      </w:r>
+      <w:r>
+        <w:rPr>
+          <w:rFonts w:ascii="Calibri" w:hAnsi="Calibri" w:cs="Calibri"/>
+          <w:lang w:val="en-US"/>
+        </w:rPr>
+        <w:t>aggregation</w:t>
+      </w:r>
+      <w:r>
+        <w:rPr>
+          <w:rFonts w:ascii="Calibri" w:hAnsi="Calibri" w:cs="Calibri"/>
+          <w:lang w:val="el-GR"/>
+        </w:rPr>
+        <w:t xml:space="preserve"> </w:t>
+      </w:r>
+      <w:r>
+        <w:rPr>
+          <w:rFonts w:ascii="Calibri" w:hAnsi="Calibri" w:cs="Calibri"/>
+          <w:lang w:val="en-US"/>
+        </w:rPr>
+        <w:t>count</w:t>
+      </w:r>
+      <w:r>
+        <w:rPr>
+          <w:rFonts w:ascii="Calibri" w:hAnsi="Calibri" w:cs="Calibri"/>
+          <w:lang w:val="el-GR"/>
+        </w:rPr>
+        <w:t xml:space="preserve"> στο </w:t>
+      </w:r>
+      <w:r>
+        <w:rPr>
+          <w:rFonts w:ascii="Calibri" w:hAnsi="Calibri" w:cs="Calibri"/>
+          <w:lang w:val="en-US"/>
+        </w:rPr>
+        <w:t>group</w:t>
+      </w:r>
+      <w:r>
+        <w:rPr>
+          <w:rFonts w:ascii="Calibri" w:hAnsi="Calibri" w:cs="Calibri"/>
+          <w:lang w:val="el-GR"/>
+        </w:rPr>
+        <w:t xml:space="preserve">) και κάναμε </w:t>
+      </w:r>
+      <w:r>
+        <w:rPr>
+          <w:rFonts w:ascii="Calibri" w:hAnsi="Calibri" w:cs="Calibri"/>
+          <w:lang w:val="en-US"/>
+        </w:rPr>
+        <w:t>sorting</w:t>
+      </w:r>
+      <w:r>
+        <w:rPr>
+          <w:rFonts w:ascii="Calibri" w:hAnsi="Calibri" w:cs="Calibri"/>
+          <w:lang w:val="el-GR"/>
+        </w:rPr>
+        <w:t xml:space="preserve"> σε φθίνουσα σειρά.</w:t>
+      </w:r>
+    </w:p>
+    <w:p>
+      <w:pPr>
+        <w:rPr>
+          <w:rFonts w:ascii="Calibri" w:hAnsi="Calibri" w:cs="Calibri"/>
+          <w:lang w:val="el-GR"/>
+        </w:rPr>
+      </w:pPr>
+    </w:p>
+    <w:p>
+      <w:pPr>
+        <w:rPr>
+          <w:rFonts w:ascii="Calibri" w:hAnsi="Calibri" w:cs="Calibri"/>
+          <w:lang w:val="el-GR"/>
+        </w:rPr>
+      </w:pPr>
+      <w:r>
+        <w:rPr>
+          <w:rFonts w:ascii="Calibri" w:hAnsi="Calibri" w:cs="Calibri"/>
+          <w:lang w:val="el-GR"/>
+        </w:rPr>
+        <w:t xml:space="preserve">β) </w:t>
+      </w:r>
+      <w:r>
+        <w:rPr>
+          <w:rFonts w:ascii="Calibri" w:hAnsi="Calibri" w:cs="Calibri"/>
+          <w:lang w:val="en-US"/>
+        </w:rPr>
+        <w:t>RDD</w:t>
+      </w:r>
+      <w:r>
+        <w:rPr>
+          <w:rFonts w:ascii="Calibri" w:hAnsi="Calibri" w:cs="Calibri"/>
+          <w:lang w:val="el-GR"/>
+        </w:rPr>
+        <w:t xml:space="preserve"> </w:t>
+      </w:r>
+    </w:p>
+    <w:p>
+      <w:pPr>
+        <w:rPr>
+          <w:rFonts w:ascii="Calibri" w:hAnsi="Calibri" w:cs="Calibri"/>
+          <w:lang w:val="el-GR"/>
+        </w:rPr>
+      </w:pPr>
+    </w:p>
+    <w:p>
+      <w:pPr>
+        <w:rPr>
+          <w:rFonts w:ascii="Calibri" w:hAnsi="Calibri" w:cs="Calibri"/>
+          <w:lang w:val="el-GR"/>
+        </w:rPr>
+      </w:pPr>
+      <w:r>
+        <w:rPr>
+          <w:rFonts w:ascii="Calibri" w:hAnsi="Calibri" w:cs="Calibri"/>
+          <w:lang w:val="el-GR"/>
+        </w:rPr>
+        <w:t xml:space="preserve">Κάναμε ό,τι και πριν απλά εδώ χρησιμοποιήσαμε </w:t>
+      </w:r>
+      <w:r>
+        <w:rPr>
+          <w:rFonts w:ascii="Calibri" w:hAnsi="Calibri" w:cs="Calibri"/>
+          <w:lang w:val="en-US"/>
+        </w:rPr>
+        <w:t>map</w:t>
+      </w:r>
+      <w:r>
+        <w:rPr>
+          <w:rFonts w:ascii="Calibri" w:hAnsi="Calibri" w:cs="Calibri"/>
+          <w:lang w:val="el-GR"/>
+        </w:rPr>
+        <w:t xml:space="preserve"> </w:t>
+      </w:r>
+      <w:r>
+        <w:rPr>
+          <w:rFonts w:ascii="Calibri" w:hAnsi="Calibri" w:cs="Calibri"/>
+          <w:lang w:val="en-US"/>
+        </w:rPr>
+        <w:t>reduce</w:t>
+      </w:r>
+      <w:r>
+        <w:rPr>
+          <w:rFonts w:ascii="Calibri" w:hAnsi="Calibri" w:cs="Calibri"/>
+          <w:lang w:val="el-GR"/>
+        </w:rPr>
+        <w:t>. Ειδικότερα</w:t>
+      </w:r>
+      <w:r>
+        <w:rPr>
+          <w:rFonts w:ascii="Calibri" w:hAnsi="Calibri" w:cs="Calibri"/>
+          <w:lang w:val="el-GR"/>
         </w:rPr>
         <w:t>:</w:t>
       </w:r>
-      <w:r>
-        <w:rPr>
-          <w:rFonts w:ascii="Calibri" w:hAnsi="Calibri" w:cs="Calibri"/>
-          <w:lang w:val="en-US"/>
-        </w:rPr>
-        <w:t xml:space="preserve"> </w:t>
-      </w:r>
-    </w:p>
-    <w:p>
-      <w:pPr>
-        <w:rPr>
-          <w:lang w:val="en-US"/>
-        </w:rPr>
-      </w:pPr>
-    </w:p>
-    <w:p>
-      <w:pPr>
-        <w:rPr>
-          <w:lang w:val="el-GR"/>
-        </w:rPr>
-      </w:pPr>
-      <w:r>
-        <w:rPr>
-          <w:lang w:val="el-GR"/>
-        </w:rPr>
-        <w:t xml:space="preserve">α) </w:t>
-      </w:r>
-      <w:proofErr w:type="spellStart"/>
-      <w:r>
-        <w:rPr>
-          <w:lang w:val="en-US"/>
-        </w:rPr>
-        <w:t>DataFrame</w:t>
-      </w:r>
-      <w:proofErr w:type="spellEnd"/>
-    </w:p>
-    <w:p>
-      <w:pPr>
-        <w:rPr>
-          <w:lang w:val="el-GR"/>
-        </w:rPr>
-      </w:pPr>
-    </w:p>
-    <w:p>
-      <w:pPr>
-        <w:rPr>
-          <w:lang w:val="el-GR"/>
-        </w:rPr>
-      </w:pPr>
-      <w:r>
-        <w:rPr>
-          <w:lang w:val="el-GR"/>
-        </w:rPr>
-        <w:t xml:space="preserve">Ουσιαστικά, απλά ενώσαμε τα </w:t>
-      </w:r>
-      <w:r>
-        <w:rPr>
-          <w:lang w:val="el-GR"/>
-        </w:rPr>
-        <w:t xml:space="preserve">2 </w:t>
-      </w:r>
-      <w:r>
-        <w:rPr>
-          <w:lang w:val="en-US"/>
-        </w:rPr>
-        <w:t>csv</w:t>
-      </w:r>
-      <w:r>
-        <w:rPr>
-          <w:lang w:val="el-GR"/>
-        </w:rPr>
-        <w:t xml:space="preserve"> </w:t>
-      </w:r>
-      <w:r>
-        <w:rPr>
-          <w:lang w:val="el-GR"/>
-        </w:rPr>
-        <w:t xml:space="preserve">για να έχουμε ένα ενιαίο </w:t>
-      </w:r>
-      <w:proofErr w:type="spellStart"/>
-      <w:r>
-        <w:rPr>
-          <w:lang w:val="en-US"/>
-        </w:rPr>
-        <w:t>dataframe</w:t>
-      </w:r>
-      <w:proofErr w:type="spellEnd"/>
-      <w:r>
-        <w:rPr>
-          <w:lang w:val="el-GR"/>
-        </w:rPr>
-        <w:t xml:space="preserve"> </w:t>
-      </w:r>
-      <w:r>
-        <w:rPr>
-          <w:lang w:val="el-GR"/>
-        </w:rPr>
-        <w:t xml:space="preserve">στο οποίο κρατήσαμε μόνο τις περιπτώσεις όπου είχαμε βαριά σωματική βλάβη. Ύστερα, συναρτήσει της ηλικίας των θυμάτων τα ταξινομήσαμε στις ακόλουθες κατηγορίες </w:t>
-      </w:r>
-      <w:r>
-        <w:t>(Children, Young Adults, Adults, Elderly, Invalid Age)</w:t>
-      </w:r>
-      <w:r>
-        <w:rPr>
-          <w:lang w:val="el-GR"/>
-        </w:rPr>
-        <w:t>, όπου ομαδοποιήσαμε ανά ομάδα (</w:t>
-      </w:r>
-      <w:r>
-        <w:rPr>
-          <w:lang w:val="en-US"/>
-        </w:rPr>
-        <w:t>group</w:t>
-      </w:r>
-      <w:r>
-        <w:rPr>
-          <w:lang w:val="el-GR"/>
-        </w:rPr>
-        <w:t xml:space="preserve"> </w:t>
-      </w:r>
-      <w:r>
-        <w:rPr>
-          <w:lang w:val="en-US"/>
-        </w:rPr>
-        <w:t>by</w:t>
-      </w:r>
-      <w:r>
-        <w:rPr>
-          <w:lang w:val="el-GR"/>
-        </w:rPr>
-        <w:t xml:space="preserve"> )</w:t>
-      </w:r>
-      <w:r>
-        <w:rPr>
-          <w:lang w:val="el-GR"/>
-        </w:rPr>
-        <w:t xml:space="preserve">, κάναμε καταμέτρηση των περιστατικών  (περάσαμε </w:t>
-      </w:r>
-      <w:r>
-        <w:rPr>
-          <w:lang w:val="en-US"/>
-        </w:rPr>
-        <w:t>aggregation</w:t>
-      </w:r>
-      <w:r>
-        <w:rPr>
-          <w:lang w:val="el-GR"/>
-        </w:rPr>
-        <w:t xml:space="preserve"> </w:t>
-      </w:r>
-      <w:r>
-        <w:rPr>
-          <w:lang w:val="en-US"/>
-        </w:rPr>
-        <w:t>count</w:t>
-      </w:r>
-      <w:r>
-        <w:rPr>
-          <w:lang w:val="el-GR"/>
-        </w:rPr>
-        <w:t xml:space="preserve"> </w:t>
-      </w:r>
-      <w:r>
-        <w:rPr>
-          <w:lang w:val="el-GR"/>
-        </w:rPr>
-        <w:t xml:space="preserve">στο </w:t>
-      </w:r>
-      <w:r>
-        <w:rPr>
-          <w:lang w:val="en-US"/>
-        </w:rPr>
-        <w:t>group</w:t>
-      </w:r>
-      <w:r>
-        <w:rPr>
-          <w:lang w:val="el-GR"/>
-        </w:rPr>
-        <w:t>)</w:t>
-      </w:r>
-      <w:r>
-        <w:rPr>
-          <w:lang w:val="el-GR"/>
-        </w:rPr>
-        <w:t xml:space="preserve"> και κάναμε </w:t>
-      </w:r>
-      <w:r>
-        <w:rPr>
-          <w:lang w:val="en-US"/>
-        </w:rPr>
-        <w:t>sorting</w:t>
-      </w:r>
-      <w:r>
-        <w:rPr>
-          <w:lang w:val="el-GR"/>
-        </w:rPr>
-        <w:t xml:space="preserve"> </w:t>
-      </w:r>
-      <w:r>
-        <w:rPr>
-          <w:lang w:val="el-GR"/>
-        </w:rPr>
-        <w:t>σε φθίνουσα σειρά.</w:t>
-      </w:r>
-    </w:p>
-    <w:p>
-      <w:pPr>
-        <w:rPr>
-          <w:lang w:val="el-GR"/>
-        </w:rPr>
-      </w:pPr>
-    </w:p>
-    <w:p>
-      <w:pPr>
-        <w:rPr>
-          <w:lang w:val="el-GR"/>
-        </w:rPr>
-      </w:pPr>
-      <w:r>
-        <w:rPr>
-          <w:lang w:val="el-GR"/>
-        </w:rPr>
-        <w:t xml:space="preserve">β) </w:t>
-      </w:r>
-      <w:r>
-        <w:rPr>
-          <w:lang w:val="en-US"/>
-        </w:rPr>
-        <w:t>RDD</w:t>
-      </w:r>
-      <w:r>
-        <w:rPr>
-          <w:lang w:val="el-GR"/>
-        </w:rPr>
-        <w:t xml:space="preserve"> </w:t>
-      </w:r>
-    </w:p>
-    <w:p>
-      <w:pPr>
-        <w:rPr>
-          <w:lang w:val="el-GR"/>
-        </w:rPr>
-      </w:pPr>
-    </w:p>
-    <w:p>
-      <w:pPr>
-        <w:rPr>
-          <w:rFonts w:ascii="Calibri" w:hAnsi="Calibri" w:cs="Calibri"/>
-          <w:lang w:val="en-US"/>
-        </w:rPr>
-      </w:pPr>
-      <w:r>
-        <w:rPr>
-          <w:rFonts w:ascii="Calibri" w:hAnsi="Calibri" w:cs="Calibri"/>
-          <w:lang w:val="el-GR"/>
-        </w:rPr>
-        <w:t xml:space="preserve">Κάναμε ό,τι και πριν απλά εδώ χρησιμοποιήσαμε </w:t>
-      </w:r>
-      <w:r>
-        <w:rPr>
-          <w:rFonts w:ascii="Calibri" w:hAnsi="Calibri" w:cs="Calibri"/>
-          <w:lang w:val="en-US"/>
-        </w:rPr>
-        <w:t>map</w:t>
-      </w:r>
-      <w:r>
-        <w:rPr>
-          <w:rFonts w:ascii="Calibri" w:hAnsi="Calibri" w:cs="Calibri"/>
-          <w:lang w:val="el-GR"/>
-        </w:rPr>
-        <w:t xml:space="preserve"> </w:t>
-      </w:r>
-      <w:r>
-        <w:rPr>
-          <w:rFonts w:ascii="Calibri" w:hAnsi="Calibri" w:cs="Calibri"/>
-          <w:lang w:val="en-US"/>
-        </w:rPr>
-        <w:t>reduce</w:t>
-      </w:r>
-      <w:r>
-        <w:rPr>
-          <w:rFonts w:ascii="Calibri" w:hAnsi="Calibri" w:cs="Calibri"/>
-          <w:lang w:val="el-GR"/>
-        </w:rPr>
-        <w:t>. Ειδικότερα</w:t>
-      </w:r>
-      <w:r>
-        <w:rPr>
-          <w:rFonts w:ascii="Calibri" w:hAnsi="Calibri" w:cs="Calibri"/>
-          <w:lang w:val="en-US"/>
-        </w:rPr>
-        <w:t>:</w:t>
-      </w:r>
-    </w:p>
-    <w:p>
-      <w:pPr>
-        <w:rPr>
-          <w:rFonts w:ascii="Calibri" w:hAnsi="Calibri" w:cs="Calibri"/>
-          <w:lang w:val="el-GR"/>
-        </w:rPr>
-      </w:pPr>
-    </w:p>
-    <w:p>
-      <w:pPr>
-        <w:rPr>
+    </w:p>
+    <w:p>
+      <w:pPr>
+        <w:rPr>
+          <w:rFonts w:ascii="Calibri" w:hAnsi="Calibri" w:cs="Calibri"/>
+          <w:lang w:val="el-GR"/>
+        </w:rPr>
+      </w:pPr>
+    </w:p>
+    <w:p>
+      <w:pPr>
+        <w:rPr>
+          <w:rFonts w:ascii="Calibri" w:hAnsi="Calibri" w:cs="Calibri"/>
           <w:lang w:val="el-GR"/>
         </w:rPr>
       </w:pPr>
@@ -1281,29 +1233,29 @@
       <w:pPr>
         <w:rPr>
           <w:rFonts w:ascii="Calibri" w:hAnsi="Calibri" w:cs="Calibri"/>
-          <w:lang w:val="en-US"/>
-        </w:rPr>
-      </w:pPr>
-    </w:p>
-    <w:p>
-      <w:pPr>
-        <w:rPr>
-          <w:rFonts w:ascii="Calibri" w:hAnsi="Calibri" w:cs="Calibri"/>
-          <w:lang w:val="en-US"/>
-        </w:rPr>
-      </w:pPr>
-    </w:p>
-    <w:p>
-      <w:pPr>
-        <w:rPr>
-          <w:rFonts w:ascii="Calibri" w:hAnsi="Calibri" w:cs="Calibri"/>
-          <w:lang w:val="en-US"/>
-        </w:rPr>
-      </w:pPr>
-      <w:r>
-        <w:rPr>
-          <w:rFonts w:ascii="Calibri" w:hAnsi="Calibri" w:cs="Calibri"/>
-          <w:lang w:val="en-US"/>
+          <w:lang w:val="el-GR"/>
+        </w:rPr>
+      </w:pPr>
+    </w:p>
+    <w:p>
+      <w:pPr>
+        <w:rPr>
+          <w:rFonts w:ascii="Calibri" w:hAnsi="Calibri" w:cs="Calibri"/>
+          <w:lang w:val="el-GR"/>
+        </w:rPr>
+      </w:pPr>
+    </w:p>
+    <w:p>
+      <w:pPr>
+        <w:rPr>
+          <w:rFonts w:ascii="Calibri" w:hAnsi="Calibri" w:cs="Calibri"/>
+          <w:lang w:val="el-GR"/>
+        </w:rPr>
+      </w:pPr>
+      <w:r>
+        <w:rPr>
+          <w:rFonts w:ascii="Calibri" w:hAnsi="Calibri" w:cs="Calibri"/>
+          <w:lang w:val="el-GR"/>
         </w:rPr>
         <w:t>2)</w:t>
       </w:r>
@@ -1312,23 +1264,1144 @@
       <w:pPr>
         <w:rPr>
           <w:rFonts w:ascii="Calibri" w:hAnsi="Calibri" w:cs="Calibri"/>
-          <w:lang w:val="en-US"/>
-        </w:rPr>
-      </w:pPr>
-    </w:p>
-    <w:p>
-      <w:pPr>
-        <w:rPr>
-          <w:rFonts w:ascii="Calibri" w:hAnsi="Calibri" w:cs="Calibri"/>
-          <w:lang w:val="en-US"/>
-        </w:rPr>
-      </w:pPr>
-      <w:r>
-        <w:rPr>
-          <w:rFonts w:ascii="Calibri" w:hAnsi="Calibri" w:cs="Calibri"/>
-          <w:lang w:val="el-GR"/>
-        </w:rPr>
-        <w:t>Στρατηγική</w:t>
+          <w:lang w:val="el-GR"/>
+        </w:rPr>
+      </w:pPr>
+    </w:p>
+    <w:p>
+      <w:pPr>
+        <w:rPr>
+          <w:rFonts w:ascii="Calibri" w:hAnsi="Calibri" w:cs="Calibri"/>
+          <w:lang w:val="el-GR"/>
+        </w:rPr>
+      </w:pPr>
+      <w:r>
+        <w:rPr>
+          <w:rFonts w:ascii="Calibri" w:hAnsi="Calibri" w:cs="Calibri"/>
+          <w:lang w:val="el-GR"/>
+        </w:rPr>
+        <w:t>Στρατηγική:</w:t>
+      </w:r>
+    </w:p>
+    <w:p>
+      <w:pPr>
+        <w:rPr>
+          <w:rFonts w:ascii="Calibri" w:hAnsi="Calibri" w:cs="Calibri"/>
+          <w:lang w:val="el-GR"/>
+        </w:rPr>
+      </w:pPr>
+    </w:p>
+    <w:p>
+      <w:pPr>
+        <w:rPr>
+          <w:rFonts w:ascii="Calibri" w:hAnsi="Calibri" w:cs="Calibri"/>
+          <w:lang w:val="el-GR"/>
+        </w:rPr>
+      </w:pPr>
+      <w:r>
+        <w:rPr>
+          <w:rFonts w:ascii="Calibri" w:hAnsi="Calibri" w:cs="Calibri"/>
+          <w:lang w:val="el-GR"/>
+        </w:rPr>
+        <w:t xml:space="preserve">α) </w:t>
+      </w:r>
+      <w:proofErr w:type="spellStart"/>
+      <w:r>
+        <w:rPr>
+          <w:rFonts w:ascii="Calibri" w:hAnsi="Calibri" w:cs="Calibri"/>
+          <w:lang w:val="en-US"/>
+        </w:rPr>
+        <w:t>i</w:t>
+      </w:r>
+      <w:proofErr w:type="spellEnd"/>
+      <w:r>
+        <w:rPr>
+          <w:rFonts w:ascii="Calibri" w:hAnsi="Calibri" w:cs="Calibri"/>
+          <w:lang w:val="el-GR"/>
+        </w:rPr>
+        <w:t xml:space="preserve">) </w:t>
+      </w:r>
+      <w:proofErr w:type="spellStart"/>
+      <w:r>
+        <w:rPr>
+          <w:rFonts w:ascii="Calibri" w:hAnsi="Calibri" w:cs="Calibri"/>
+          <w:lang w:val="en-US"/>
+        </w:rPr>
+        <w:t>DataFrame</w:t>
+      </w:r>
+      <w:proofErr w:type="spellEnd"/>
+      <w:r>
+        <w:rPr>
+          <w:rFonts w:ascii="Calibri" w:hAnsi="Calibri" w:cs="Calibri"/>
+          <w:lang w:val="el-GR"/>
+        </w:rPr>
+        <w:t xml:space="preserve"> </w:t>
+      </w:r>
+    </w:p>
+    <w:p>
+      <w:pPr>
+        <w:rPr>
+          <w:rFonts w:ascii="Calibri" w:hAnsi="Calibri" w:cs="Calibri"/>
+          <w:lang w:val="el-GR"/>
+        </w:rPr>
+      </w:pPr>
+    </w:p>
+    <w:p>
+      <w:pPr>
+        <w:rPr>
+          <w:rFonts w:ascii="Calibri" w:hAnsi="Calibri" w:cs="Calibri"/>
+          <w:lang w:val="el-GR"/>
+        </w:rPr>
+      </w:pPr>
+      <w:r>
+        <w:rPr>
+          <w:rFonts w:ascii="Calibri" w:hAnsi="Calibri" w:cs="Calibri"/>
+          <w:lang w:val="el-GR"/>
+        </w:rPr>
+        <w:t xml:space="preserve">Κάναμε ό,τι και πριν για την ανάγνωση του </w:t>
+      </w:r>
+      <w:r>
+        <w:rPr>
+          <w:rFonts w:ascii="Calibri" w:hAnsi="Calibri" w:cs="Calibri"/>
+          <w:lang w:val="en-US"/>
+        </w:rPr>
+        <w:t>dataset</w:t>
+      </w:r>
+      <w:r>
+        <w:rPr>
+          <w:rFonts w:ascii="Calibri" w:hAnsi="Calibri" w:cs="Calibri"/>
+          <w:lang w:val="el-GR"/>
+        </w:rPr>
+        <w:t xml:space="preserve"> , όπου </w:t>
+      </w:r>
+      <w:r>
+        <w:rPr>
+          <w:rFonts w:ascii="Calibri" w:hAnsi="Calibri" w:cs="Calibri"/>
+        </w:rPr>
+        <w:t>δημιουργ</w:t>
+      </w:r>
+      <w:proofErr w:type="spellStart"/>
+      <w:r>
+        <w:rPr>
+          <w:rFonts w:ascii="Calibri" w:hAnsi="Calibri" w:cs="Calibri"/>
+          <w:lang w:val="el-GR"/>
+        </w:rPr>
+        <w:t>ήσαμε</w:t>
+      </w:r>
+      <w:proofErr w:type="spellEnd"/>
+      <w:r>
+        <w:rPr>
+          <w:rFonts w:ascii="Calibri" w:hAnsi="Calibri" w:cs="Calibri"/>
+        </w:rPr>
+        <w:t xml:space="preserve"> μια νέα στήλη που χαρακτηρίζει κάθε υπόθεση ως κλειστή ή ανοικτή, με βάση </w:t>
+      </w:r>
+      <w:r>
+        <w:rPr>
+          <w:rFonts w:ascii="Calibri" w:hAnsi="Calibri" w:cs="Calibri"/>
+          <w:lang w:val="el-GR"/>
+        </w:rPr>
+        <w:t xml:space="preserve">το </w:t>
+      </w:r>
+      <w:r>
+        <w:rPr>
+          <w:rFonts w:ascii="Calibri" w:hAnsi="Calibri" w:cs="Calibri"/>
+          <w:lang w:val="en-US"/>
+        </w:rPr>
+        <w:t>column</w:t>
+      </w:r>
+      <w:r>
+        <w:rPr>
+          <w:rFonts w:ascii="Calibri" w:hAnsi="Calibri" w:cs="Calibri"/>
+          <w:lang w:val="el-GR"/>
+        </w:rPr>
+        <w:t xml:space="preserve"> </w:t>
+      </w:r>
+    </w:p>
+    <w:p>
+      <w:pPr>
+        <w:rPr>
+          <w:rFonts w:ascii="Calibri" w:hAnsi="Calibri" w:cs="Calibri"/>
+          <w:lang w:val="el-GR"/>
+        </w:rPr>
+      </w:pPr>
+      <w:r>
+        <w:rPr>
+          <w:rFonts w:ascii="Calibri" w:hAnsi="Calibri" w:cs="Calibri"/>
+          <w:lang w:val="el-GR"/>
+        </w:rPr>
+        <w:t>(</w:t>
+      </w:r>
+      <w:r>
+        <w:rPr>
+          <w:rFonts w:ascii="Calibri" w:hAnsi="Calibri" w:cs="Calibri"/>
+          <w:lang w:val="en-US"/>
+        </w:rPr>
+        <w:t>Status</w:t>
+      </w:r>
+      <w:r>
+        <w:rPr>
+          <w:rFonts w:ascii="Calibri" w:hAnsi="Calibri" w:cs="Calibri"/>
+          <w:lang w:val="el-GR"/>
+        </w:rPr>
+        <w:t xml:space="preserve"> </w:t>
+      </w:r>
+      <w:r>
+        <w:rPr>
+          <w:rFonts w:ascii="Calibri" w:hAnsi="Calibri" w:cs="Calibri"/>
+          <w:lang w:val="en-US"/>
+        </w:rPr>
+        <w:t>Desc</w:t>
+      </w:r>
+      <w:r>
+        <w:rPr>
+          <w:rFonts w:ascii="Calibri" w:hAnsi="Calibri" w:cs="Calibri"/>
+          <w:lang w:val="el-GR"/>
+        </w:rPr>
+        <w:t xml:space="preserve">). </w:t>
+      </w:r>
+      <w:r>
+        <w:rPr>
+          <w:rFonts w:ascii="Calibri" w:hAnsi="Calibri" w:cs="Calibri"/>
+        </w:rPr>
+        <w:t>Ομαδοποι</w:t>
+      </w:r>
+      <w:proofErr w:type="spellStart"/>
+      <w:r>
+        <w:rPr>
+          <w:rFonts w:ascii="Calibri" w:hAnsi="Calibri" w:cs="Calibri"/>
+          <w:lang w:val="el-GR"/>
+        </w:rPr>
+        <w:t>ήσαμε</w:t>
+      </w:r>
+      <w:proofErr w:type="spellEnd"/>
+      <w:r>
+        <w:rPr>
+          <w:rFonts w:ascii="Calibri" w:hAnsi="Calibri" w:cs="Calibri"/>
+          <w:lang w:val="el-GR"/>
+        </w:rPr>
+        <w:t xml:space="preserve"> </w:t>
+      </w:r>
+      <w:r>
+        <w:rPr>
+          <w:rFonts w:ascii="Calibri" w:hAnsi="Calibri" w:cs="Calibri"/>
+        </w:rPr>
+        <w:t xml:space="preserve"> τα δεδομένα ανά έτος και τμήμα, όπου υπολογί</w:t>
+      </w:r>
+      <w:proofErr w:type="spellStart"/>
+      <w:r>
+        <w:rPr>
+          <w:rFonts w:ascii="Calibri" w:hAnsi="Calibri" w:cs="Calibri"/>
+          <w:lang w:val="el-GR"/>
+        </w:rPr>
+        <w:t>σαμε</w:t>
+      </w:r>
+      <w:proofErr w:type="spellEnd"/>
+      <w:r>
+        <w:rPr>
+          <w:rFonts w:ascii="Calibri" w:hAnsi="Calibri" w:cs="Calibri"/>
+        </w:rPr>
+        <w:t xml:space="preserve"> </w:t>
+      </w:r>
+      <w:r>
+        <w:rPr>
+          <w:rFonts w:ascii="Calibri" w:hAnsi="Calibri" w:cs="Calibri"/>
+          <w:lang w:val="el-GR"/>
+        </w:rPr>
+        <w:t>τον</w:t>
+      </w:r>
+      <w:r>
+        <w:rPr>
+          <w:rFonts w:ascii="Calibri" w:hAnsi="Calibri" w:cs="Calibri"/>
+        </w:rPr>
+        <w:t xml:space="preserve"> συνολικό αριθμό υποθέσεων, </w:t>
+      </w:r>
+      <w:r>
+        <w:rPr>
+          <w:rFonts w:ascii="Calibri" w:hAnsi="Calibri" w:cs="Calibri"/>
+          <w:lang w:val="el-GR"/>
+        </w:rPr>
+        <w:t>των</w:t>
+      </w:r>
+      <w:r>
+        <w:rPr>
+          <w:rFonts w:ascii="Calibri" w:hAnsi="Calibri" w:cs="Calibri"/>
+        </w:rPr>
+        <w:t xml:space="preserve"> κλεισμέν</w:t>
+      </w:r>
+      <w:r>
+        <w:rPr>
+          <w:rFonts w:ascii="Calibri" w:hAnsi="Calibri" w:cs="Calibri"/>
+          <w:lang w:val="el-GR"/>
+        </w:rPr>
+        <w:t>ων</w:t>
+      </w:r>
+      <w:r>
+        <w:rPr>
+          <w:rFonts w:ascii="Calibri" w:hAnsi="Calibri" w:cs="Calibri"/>
+        </w:rPr>
+        <w:t xml:space="preserve"> υποθέσε</w:t>
+      </w:r>
+      <w:r>
+        <w:rPr>
+          <w:rFonts w:ascii="Calibri" w:hAnsi="Calibri" w:cs="Calibri"/>
+          <w:lang w:val="el-GR"/>
+        </w:rPr>
+        <w:t>ων</w:t>
+      </w:r>
+      <w:r>
+        <w:rPr>
+          <w:rFonts w:ascii="Calibri" w:hAnsi="Calibri" w:cs="Calibri"/>
+        </w:rPr>
+        <w:t xml:space="preserve"> και το ποσοστό επιλυμένων υποθέσεων. Με χρήση</w:t>
+      </w:r>
+      <w:r>
+        <w:rPr>
+          <w:rFonts w:ascii="Calibri" w:hAnsi="Calibri" w:cs="Calibri"/>
+          <w:lang w:val="el-GR"/>
+        </w:rPr>
+        <w:t xml:space="preserve"> </w:t>
+      </w:r>
+      <w:hyperlink r:id="rId10" w:history="1">
+        <w:r>
+          <w:rPr>
+            <w:rStyle w:val="Hyperlink"/>
+            <w:rFonts w:ascii="Calibri" w:hAnsi="Calibri" w:cs="Calibri"/>
+            <w:lang w:val="en-US"/>
+          </w:rPr>
+          <w:t>Window</w:t>
+        </w:r>
+      </w:hyperlink>
+      <w:r>
+        <w:rPr>
+          <w:rFonts w:ascii="Calibri" w:hAnsi="Calibri" w:cs="Calibri"/>
+          <w:lang w:val="el-GR"/>
+        </w:rPr>
+        <w:t xml:space="preserve"> </w:t>
+      </w:r>
+      <w:r>
+        <w:rPr>
+          <w:rFonts w:ascii="Calibri" w:hAnsi="Calibri" w:cs="Calibri"/>
+        </w:rPr>
+        <w:t>κάθε τμήμα κατατάσσεται ανά έτος με βάση το ποσοστό επιλυμένων υποθέσεων. Από το σύνολο των δεδομένων επιλέ</w:t>
+      </w:r>
+      <w:proofErr w:type="spellStart"/>
+      <w:r>
+        <w:rPr>
+          <w:rFonts w:ascii="Calibri" w:hAnsi="Calibri" w:cs="Calibri"/>
+          <w:lang w:val="el-GR"/>
+        </w:rPr>
+        <w:t>ξαμε</w:t>
+      </w:r>
+      <w:proofErr w:type="spellEnd"/>
+      <w:r>
+        <w:rPr>
+          <w:rFonts w:ascii="Calibri" w:hAnsi="Calibri" w:cs="Calibri"/>
+        </w:rPr>
+        <w:t xml:space="preserve"> τα 3 κορυφαία τμήματα ανά έτος</w:t>
+      </w:r>
+      <w:r>
+        <w:rPr>
+          <w:rFonts w:ascii="Calibri" w:hAnsi="Calibri" w:cs="Calibri"/>
+          <w:lang w:val="el-GR"/>
+        </w:rPr>
+        <w:t xml:space="preserve"> και τα ταξινομήσαμε.</w:t>
+      </w:r>
+    </w:p>
+    <w:p>
+      <w:pPr>
+        <w:rPr>
+          <w:rFonts w:ascii="Calibri" w:hAnsi="Calibri" w:cs="Calibri"/>
+          <w:lang w:val="el-GR"/>
+        </w:rPr>
+      </w:pPr>
+    </w:p>
+    <w:p>
+      <w:pPr>
+        <w:rPr>
+          <w:rFonts w:ascii="Calibri" w:hAnsi="Calibri" w:cs="Calibri"/>
+          <w:lang w:val="el-GR"/>
+        </w:rPr>
+      </w:pPr>
+    </w:p>
+    <w:p>
+      <w:pPr>
+        <w:rPr>
+          <w:rFonts w:ascii="Calibri" w:hAnsi="Calibri" w:cs="Calibri"/>
+          <w:lang w:val="el-GR"/>
+        </w:rPr>
+      </w:pPr>
+    </w:p>
+    <w:p>
+      <w:pPr>
+        <w:rPr>
+          <w:rFonts w:ascii="Calibri" w:hAnsi="Calibri" w:cs="Calibri"/>
+          <w:lang w:val="el-GR"/>
+        </w:rPr>
+      </w:pPr>
+      <w:r>
+        <w:rPr>
+          <w:rFonts w:ascii="Calibri" w:hAnsi="Calibri" w:cs="Calibri"/>
+          <w:lang w:val="en-US"/>
+        </w:rPr>
+        <w:lastRenderedPageBreak/>
+        <w:t>ii</w:t>
+      </w:r>
+      <w:r>
+        <w:rPr>
+          <w:rFonts w:ascii="Calibri" w:hAnsi="Calibri" w:cs="Calibri"/>
+          <w:lang w:val="el-GR"/>
+        </w:rPr>
+        <w:t xml:space="preserve">) </w:t>
+      </w:r>
+      <w:r>
+        <w:rPr>
+          <w:rFonts w:ascii="Calibri" w:hAnsi="Calibri" w:cs="Calibri"/>
+          <w:lang w:val="en-US"/>
+        </w:rPr>
+        <w:t>SQL</w:t>
+      </w:r>
+      <w:r>
+        <w:rPr>
+          <w:rFonts w:ascii="Calibri" w:hAnsi="Calibri" w:cs="Calibri"/>
+          <w:lang w:val="el-GR"/>
+        </w:rPr>
+        <w:t xml:space="preserve"> </w:t>
+      </w:r>
+    </w:p>
+    <w:p>
+      <w:pPr>
+        <w:rPr>
+          <w:rFonts w:ascii="Calibri" w:hAnsi="Calibri" w:cs="Calibri"/>
+          <w:lang w:val="el-GR"/>
+        </w:rPr>
+      </w:pPr>
+    </w:p>
+    <w:p>
+      <w:pPr>
+        <w:rPr>
+          <w:rFonts w:ascii="Calibri" w:hAnsi="Calibri" w:cs="Calibri"/>
+          <w:lang w:val="el-GR"/>
+        </w:rPr>
+      </w:pPr>
+      <w:r>
+        <w:rPr>
+          <w:rFonts w:ascii="Calibri" w:hAnsi="Calibri" w:cs="Calibri"/>
+          <w:lang w:val="el-GR"/>
+        </w:rPr>
+        <w:t>Α</w:t>
+      </w:r>
+      <w:r>
+        <w:rPr>
+          <w:rFonts w:ascii="Calibri" w:hAnsi="Calibri" w:cs="Calibri"/>
+        </w:rPr>
+        <w:t xml:space="preserve">ρχικά, το DataFrame που περιέχει τα δεδομένα μετατρέπεται σε view, ώστε να επιτρέπεται η εκτέλεση SQL queries πάνω στο σύνολο δεδομένων. Το query αποτελείται από τρία βασικά τμήματα. </w:t>
+      </w:r>
+    </w:p>
+    <w:p>
+      <w:pPr>
+        <w:rPr>
+          <w:rFonts w:ascii="Calibri" w:hAnsi="Calibri" w:cs="Calibri"/>
+          <w:lang w:val="el-GR"/>
+        </w:rPr>
+      </w:pPr>
+    </w:p>
+    <w:p>
+      <w:pPr>
+        <w:rPr>
+          <w:rFonts w:ascii="Calibri" w:hAnsi="Calibri" w:cs="Calibri"/>
+          <w:lang w:val="el-GR"/>
+        </w:rPr>
+      </w:pPr>
+      <w:r>
+        <w:rPr>
+          <w:rFonts w:ascii="Calibri" w:hAnsi="Calibri" w:cs="Calibri"/>
+        </w:rPr>
+        <w:t xml:space="preserve">Στο πρώτο τμήμα </w:t>
+      </w:r>
+      <w:r>
+        <w:rPr>
+          <w:rStyle w:val="HTMLCode"/>
+          <w:rFonts w:ascii="Calibri" w:eastAsiaTheme="majorEastAsia" w:hAnsi="Calibri" w:cs="Calibri"/>
+          <w:sz w:val="24"/>
+          <w:szCs w:val="24"/>
+        </w:rPr>
+        <w:t>WITH processed_data</w:t>
+      </w:r>
+      <w:r>
+        <w:rPr>
+          <w:rFonts w:ascii="Calibri" w:hAnsi="Calibri" w:cs="Calibri"/>
+        </w:rPr>
+        <w:t>, τα δεδομένα ομαδοποιούνται ανά έτος (</w:t>
+      </w:r>
+      <w:r>
+        <w:rPr>
+          <w:rStyle w:val="HTMLCode"/>
+          <w:rFonts w:ascii="Calibri" w:eastAsiaTheme="majorEastAsia" w:hAnsi="Calibri" w:cs="Calibri"/>
+          <w:sz w:val="24"/>
+          <w:szCs w:val="24"/>
+        </w:rPr>
+        <w:t>Year</w:t>
+      </w:r>
+      <w:r>
+        <w:rPr>
+          <w:rFonts w:ascii="Calibri" w:hAnsi="Calibri" w:cs="Calibri"/>
+        </w:rPr>
+        <w:t>) και τμήμα (</w:t>
+      </w:r>
+      <w:r>
+        <w:rPr>
+          <w:rStyle w:val="HTMLCode"/>
+          <w:rFonts w:ascii="Calibri" w:eastAsiaTheme="majorEastAsia" w:hAnsi="Calibri" w:cs="Calibri"/>
+          <w:sz w:val="24"/>
+          <w:szCs w:val="24"/>
+        </w:rPr>
+        <w:t>AREA NAME</w:t>
+      </w:r>
+      <w:r>
+        <w:rPr>
+          <w:rFonts w:ascii="Calibri" w:hAnsi="Calibri" w:cs="Calibri"/>
+        </w:rPr>
+        <w:t>), ενώ υπολογίζονται: ο συνολικός αριθμός υποθέσεων (</w:t>
+      </w:r>
+      <w:r>
+        <w:rPr>
+          <w:rStyle w:val="HTMLCode"/>
+          <w:rFonts w:ascii="Calibri" w:eastAsiaTheme="majorEastAsia" w:hAnsi="Calibri" w:cs="Calibri"/>
+          <w:sz w:val="24"/>
+          <w:szCs w:val="24"/>
+        </w:rPr>
+        <w:t>total_cases</w:t>
+      </w:r>
+      <w:r>
+        <w:rPr>
+          <w:rFonts w:ascii="Calibri" w:hAnsi="Calibri" w:cs="Calibri"/>
+        </w:rPr>
+        <w:t>), ο αριθμός κλεισμένων υποθέσεων (</w:t>
+      </w:r>
+      <w:r>
+        <w:rPr>
+          <w:rStyle w:val="HTMLCode"/>
+          <w:rFonts w:ascii="Calibri" w:eastAsiaTheme="majorEastAsia" w:hAnsi="Calibri" w:cs="Calibri"/>
+          <w:sz w:val="24"/>
+          <w:szCs w:val="24"/>
+        </w:rPr>
+        <w:t>closed_cases</w:t>
+      </w:r>
+      <w:r>
+        <w:rPr>
+          <w:rFonts w:ascii="Calibri" w:hAnsi="Calibri" w:cs="Calibri"/>
+        </w:rPr>
+        <w:t>) και το ποσοστό επιλυμένων υποθέσεων (</w:t>
+      </w:r>
+      <w:r>
+        <w:rPr>
+          <w:rStyle w:val="HTMLCode"/>
+          <w:rFonts w:ascii="Calibri" w:eastAsiaTheme="majorEastAsia" w:hAnsi="Calibri" w:cs="Calibri"/>
+          <w:sz w:val="24"/>
+          <w:szCs w:val="24"/>
+        </w:rPr>
+        <w:t>closed_case_rate</w:t>
+      </w:r>
+      <w:r>
+        <w:rPr>
+          <w:rFonts w:ascii="Calibri" w:hAnsi="Calibri" w:cs="Calibri"/>
+        </w:rPr>
+        <w:t xml:space="preserve">). Οι κλεισμένες υποθέσεις προσδιορίζονται μέσω </w:t>
+      </w:r>
+      <w:r>
+        <w:rPr>
+          <w:rStyle w:val="HTMLCode"/>
+          <w:rFonts w:ascii="Calibri" w:eastAsiaTheme="majorEastAsia" w:hAnsi="Calibri" w:cs="Calibri"/>
+          <w:sz w:val="24"/>
+          <w:szCs w:val="24"/>
+        </w:rPr>
+        <w:t>CASE</w:t>
+      </w:r>
+      <w:r>
+        <w:rPr>
+          <w:rFonts w:ascii="Calibri" w:hAnsi="Calibri" w:cs="Calibri"/>
+        </w:rPr>
+        <w:t>, που ελέγχει αν η κατάσταση της υπόθεσης (</w:t>
+      </w:r>
+      <w:r>
+        <w:rPr>
+          <w:rStyle w:val="HTMLCode"/>
+          <w:rFonts w:ascii="Calibri" w:eastAsiaTheme="majorEastAsia" w:hAnsi="Calibri" w:cs="Calibri"/>
+          <w:sz w:val="24"/>
+          <w:szCs w:val="24"/>
+        </w:rPr>
+        <w:t>Status Desc</w:t>
+      </w:r>
+      <w:r>
+        <w:rPr>
+          <w:rFonts w:ascii="Calibri" w:hAnsi="Calibri" w:cs="Calibri"/>
+        </w:rPr>
+        <w:t xml:space="preserve">) δεν είναι </w:t>
+      </w:r>
+      <w:r>
+        <w:rPr>
+          <w:rStyle w:val="HTMLCode"/>
+          <w:rFonts w:ascii="Calibri" w:eastAsiaTheme="majorEastAsia" w:hAnsi="Calibri" w:cs="Calibri"/>
+          <w:sz w:val="24"/>
+          <w:szCs w:val="24"/>
+        </w:rPr>
+        <w:t>UNK</w:t>
+      </w:r>
+      <w:r>
+        <w:rPr>
+          <w:rFonts w:ascii="Calibri" w:hAnsi="Calibri" w:cs="Calibri"/>
+        </w:rPr>
+        <w:t xml:space="preserve"> ή </w:t>
+      </w:r>
+      <w:r>
+        <w:rPr>
+          <w:rStyle w:val="HTMLCode"/>
+          <w:rFonts w:ascii="Calibri" w:eastAsiaTheme="majorEastAsia" w:hAnsi="Calibri" w:cs="Calibri"/>
+          <w:sz w:val="24"/>
+          <w:szCs w:val="24"/>
+        </w:rPr>
+        <w:t>Invest Cont</w:t>
+      </w:r>
+      <w:r>
+        <w:rPr>
+          <w:rFonts w:ascii="Calibri" w:hAnsi="Calibri" w:cs="Calibri"/>
+        </w:rPr>
+        <w:t xml:space="preserve">. Το ποσοστό επιτυχίας υπολογίζεται ως το πηλίκο των κλεισμένων υποθέσεων προς το σύνολο των υποθέσεων, εκφρασμένο σε ποσοστό. </w:t>
+      </w:r>
+    </w:p>
+    <w:p>
+      <w:pPr>
+        <w:rPr>
+          <w:rFonts w:ascii="Calibri" w:hAnsi="Calibri" w:cs="Calibri"/>
+          <w:lang w:val="el-GR"/>
+        </w:rPr>
+      </w:pPr>
+    </w:p>
+    <w:p>
+      <w:pPr>
+        <w:rPr>
+          <w:rFonts w:ascii="Calibri" w:hAnsi="Calibri" w:cs="Calibri"/>
+        </w:rPr>
+      </w:pPr>
+      <w:r>
+        <w:rPr>
+          <w:rFonts w:ascii="Calibri" w:hAnsi="Calibri" w:cs="Calibri"/>
+        </w:rPr>
+        <w:t xml:space="preserve">Στο δεύτερο τμήμα </w:t>
+      </w:r>
+      <w:r>
+        <w:rPr>
+          <w:rStyle w:val="HTMLCode"/>
+          <w:rFonts w:ascii="Calibri" w:eastAsiaTheme="majorEastAsia" w:hAnsi="Calibri" w:cs="Calibri"/>
+          <w:sz w:val="24"/>
+          <w:szCs w:val="24"/>
+        </w:rPr>
+        <w:t>WITH ranked_data</w:t>
+      </w:r>
+      <w:r>
+        <w:rPr>
+          <w:rFonts w:ascii="Calibri" w:hAnsi="Calibri" w:cs="Calibri"/>
+        </w:rPr>
+        <w:t xml:space="preserve">, </w:t>
+      </w:r>
+      <w:r>
+        <w:rPr>
+          <w:rFonts w:ascii="Calibri" w:hAnsi="Calibri" w:cs="Calibri"/>
+          <w:lang w:val="el-GR"/>
+        </w:rPr>
+        <w:t xml:space="preserve">τα </w:t>
+      </w:r>
+      <w:r>
+        <w:rPr>
+          <w:rFonts w:ascii="Calibri" w:hAnsi="Calibri" w:cs="Calibri"/>
+          <w:lang w:val="en-US"/>
+        </w:rPr>
+        <w:t>rows</w:t>
+      </w:r>
+      <w:r>
+        <w:rPr>
+          <w:rFonts w:ascii="Calibri" w:hAnsi="Calibri" w:cs="Calibri"/>
+        </w:rPr>
+        <w:t xml:space="preserve"> από το προηγούμενο στάδιο κατατάσσονται για κάθε έτος, </w:t>
+      </w:r>
+      <w:r>
+        <w:rPr>
+          <w:rFonts w:ascii="Calibri" w:hAnsi="Calibri" w:cs="Calibri"/>
+          <w:lang w:val="el-GR"/>
+        </w:rPr>
+        <w:t>συναρτήσει</w:t>
+      </w:r>
+      <w:r>
+        <w:rPr>
+          <w:rFonts w:ascii="Calibri" w:hAnsi="Calibri" w:cs="Calibri"/>
+        </w:rPr>
+        <w:t xml:space="preserve"> τ</w:t>
+      </w:r>
+      <w:r>
+        <w:rPr>
+          <w:rFonts w:ascii="Calibri" w:hAnsi="Calibri" w:cs="Calibri"/>
+          <w:lang w:val="el-GR"/>
+        </w:rPr>
+        <w:t>ου</w:t>
+      </w:r>
+      <w:r>
+        <w:rPr>
+          <w:rFonts w:ascii="Calibri" w:hAnsi="Calibri" w:cs="Calibri"/>
+        </w:rPr>
+        <w:t xml:space="preserve"> ποσοστ</w:t>
+      </w:r>
+      <w:proofErr w:type="spellStart"/>
+      <w:r>
+        <w:rPr>
+          <w:rFonts w:ascii="Calibri" w:hAnsi="Calibri" w:cs="Calibri"/>
+          <w:lang w:val="el-GR"/>
+        </w:rPr>
+        <w:t>ού</w:t>
+      </w:r>
+      <w:proofErr w:type="spellEnd"/>
+      <w:r>
+        <w:rPr>
+          <w:rFonts w:ascii="Calibri" w:hAnsi="Calibri" w:cs="Calibri"/>
+        </w:rPr>
+        <w:t xml:space="preserve"> επιλυμένων υποθέσεων. Χρησιμοποι</w:t>
+      </w:r>
+      <w:proofErr w:type="spellStart"/>
+      <w:r>
+        <w:rPr>
+          <w:rFonts w:ascii="Calibri" w:hAnsi="Calibri" w:cs="Calibri"/>
+          <w:lang w:val="el-GR"/>
+        </w:rPr>
+        <w:t>ούμε</w:t>
+      </w:r>
+      <w:proofErr w:type="spellEnd"/>
+      <w:r>
+        <w:rPr>
+          <w:rFonts w:ascii="Calibri" w:hAnsi="Calibri" w:cs="Calibri"/>
+        </w:rPr>
+        <w:t xml:space="preserve"> </w:t>
+      </w:r>
+      <w:r>
+        <w:rPr>
+          <w:rFonts w:ascii="Calibri" w:hAnsi="Calibri" w:cs="Calibri"/>
+          <w:lang w:val="el-GR"/>
+        </w:rPr>
+        <w:t>τη</w:t>
+      </w:r>
+      <w:r>
+        <w:rPr>
+          <w:rFonts w:ascii="Calibri" w:hAnsi="Calibri" w:cs="Calibri"/>
+        </w:rPr>
+        <w:t xml:space="preserve"> Window Function</w:t>
+      </w:r>
+      <w:r>
+        <w:rPr>
+          <w:rFonts w:ascii="Calibri" w:hAnsi="Calibri" w:cs="Calibri"/>
+        </w:rPr>
+        <w:t xml:space="preserve"> </w:t>
+      </w:r>
+      <w:hyperlink r:id="rId11" w:history="1">
+        <w:r>
+          <w:rPr>
+            <w:rStyle w:val="Hyperlink"/>
+            <w:rFonts w:ascii="Calibri" w:eastAsiaTheme="majorEastAsia" w:hAnsi="Calibri" w:cs="Calibri"/>
+          </w:rPr>
+          <w:t>ROW_NUMBER()</w:t>
+        </w:r>
+      </w:hyperlink>
+      <w:r>
+        <w:rPr>
+          <w:rFonts w:ascii="Calibri" w:hAnsi="Calibri" w:cs="Calibri"/>
+        </w:rPr>
+        <w:t>, η οποία κατατάσσει τα τμήματα ανά έτος (</w:t>
+      </w:r>
+      <w:r>
+        <w:rPr>
+          <w:rStyle w:val="HTMLCode"/>
+          <w:rFonts w:ascii="Calibri" w:eastAsiaTheme="majorEastAsia" w:hAnsi="Calibri" w:cs="Calibri"/>
+          <w:sz w:val="24"/>
+          <w:szCs w:val="24"/>
+        </w:rPr>
+        <w:t>PARTITION BY year</w:t>
+      </w:r>
+      <w:r>
+        <w:rPr>
+          <w:rFonts w:ascii="Calibri" w:hAnsi="Calibri" w:cs="Calibri"/>
+        </w:rPr>
+        <w:t>) με φθίνουσα ταξινόμηση του ποσοστού επιτυχίας (</w:t>
+      </w:r>
+      <w:r>
+        <w:rPr>
+          <w:rStyle w:val="HTMLCode"/>
+          <w:rFonts w:ascii="Calibri" w:eastAsiaTheme="majorEastAsia" w:hAnsi="Calibri" w:cs="Calibri"/>
+          <w:sz w:val="24"/>
+          <w:szCs w:val="24"/>
+        </w:rPr>
+        <w:t>ORDER BY closed_case_rate DESC</w:t>
+      </w:r>
+      <w:r>
+        <w:rPr>
+          <w:rFonts w:ascii="Calibri" w:hAnsi="Calibri" w:cs="Calibri"/>
+        </w:rPr>
+        <w:t>).</w:t>
+      </w:r>
+    </w:p>
+    <w:p>
+      <w:pPr>
+        <w:rPr>
+          <w:rFonts w:ascii="Calibri" w:hAnsi="Calibri" w:cs="Calibri"/>
+        </w:rPr>
+      </w:pPr>
+    </w:p>
+    <w:p>
+      <w:pPr>
+        <w:rPr>
+          <w:rFonts w:ascii="Calibri" w:hAnsi="Calibri" w:cs="Calibri"/>
+          <w:lang w:val="el-GR"/>
+        </w:rPr>
+      </w:pPr>
+      <w:r>
+        <w:rPr>
+          <w:rFonts w:ascii="Calibri" w:hAnsi="Calibri" w:cs="Calibri"/>
+        </w:rPr>
+        <w:t xml:space="preserve"> Στο κύριο </w:t>
+      </w:r>
+      <w:r>
+        <w:rPr>
+          <w:rFonts w:ascii="Calibri" w:hAnsi="Calibri" w:cs="Calibri"/>
+          <w:lang w:val="en-US"/>
+        </w:rPr>
+        <w:t>query</w:t>
+      </w:r>
+      <w:r>
+        <w:rPr>
+          <w:rFonts w:ascii="Calibri" w:hAnsi="Calibri" w:cs="Calibri"/>
+          <w:lang w:val="el-GR"/>
+        </w:rPr>
+        <w:t xml:space="preserve"> </w:t>
+      </w:r>
+      <w:r>
+        <w:rPr>
+          <w:rFonts w:ascii="Calibri" w:hAnsi="Calibri" w:cs="Calibri"/>
+        </w:rPr>
+        <w:t>επιλέγονται τα κορυφαία 3 τμήματα για κάθε έτος, με βάση την κατάταξη (</w:t>
+      </w:r>
+      <w:r>
+        <w:rPr>
+          <w:rStyle w:val="HTMLCode"/>
+          <w:rFonts w:ascii="Calibri" w:eastAsiaTheme="majorEastAsia" w:hAnsi="Calibri" w:cs="Calibri"/>
+          <w:sz w:val="24"/>
+          <w:szCs w:val="24"/>
+        </w:rPr>
+        <w:t>rank &lt;= 3</w:t>
+      </w:r>
+      <w:r>
+        <w:rPr>
+          <w:rFonts w:ascii="Calibri" w:hAnsi="Calibri" w:cs="Calibri"/>
+        </w:rPr>
+        <w:t xml:space="preserve">), και τα αποτελέσματα ταξινομούνται κατά έτος και κατάταξη. Το τελικό αποτέλεσμα περιλαμβάνει </w:t>
+      </w:r>
+      <w:r>
+        <w:rPr>
+          <w:rFonts w:ascii="Calibri" w:hAnsi="Calibri" w:cs="Calibri"/>
+          <w:lang w:val="el-GR"/>
+        </w:rPr>
+        <w:t xml:space="preserve">τα </w:t>
+      </w:r>
+      <w:r>
+        <w:rPr>
+          <w:rFonts w:ascii="Calibri" w:hAnsi="Calibri" w:cs="Calibri"/>
+          <w:lang w:val="en-US"/>
+        </w:rPr>
+        <w:t>columns</w:t>
+      </w:r>
+      <w:r>
+        <w:rPr>
+          <w:rFonts w:ascii="Calibri" w:hAnsi="Calibri" w:cs="Calibri"/>
+          <w:lang w:val="el-GR"/>
+        </w:rPr>
+        <w:t xml:space="preserve"> </w:t>
+      </w:r>
+      <w:r>
+        <w:rPr>
+          <w:rFonts w:ascii="Calibri" w:hAnsi="Calibri" w:cs="Calibri"/>
+        </w:rPr>
+        <w:t xml:space="preserve"> </w:t>
+      </w:r>
+      <w:r>
+        <w:rPr>
+          <w:rStyle w:val="HTMLCode"/>
+          <w:rFonts w:ascii="Calibri" w:eastAsiaTheme="majorEastAsia" w:hAnsi="Calibri" w:cs="Calibri"/>
+          <w:sz w:val="24"/>
+          <w:szCs w:val="24"/>
+        </w:rPr>
+        <w:t>year</w:t>
+      </w:r>
+      <w:r>
+        <w:rPr>
+          <w:rFonts w:ascii="Calibri" w:hAnsi="Calibri" w:cs="Calibri"/>
+        </w:rPr>
+        <w:t xml:space="preserve">,  </w:t>
+      </w:r>
+      <w:r>
+        <w:rPr>
+          <w:rStyle w:val="HTMLCode"/>
+          <w:rFonts w:ascii="Calibri" w:eastAsiaTheme="majorEastAsia" w:hAnsi="Calibri" w:cs="Calibri"/>
+          <w:sz w:val="24"/>
+          <w:szCs w:val="24"/>
+        </w:rPr>
+        <w:t>precinct</w:t>
+      </w:r>
+      <w:r>
+        <w:rPr>
+          <w:rStyle w:val="HTMLCode"/>
+          <w:rFonts w:ascii="Calibri" w:eastAsiaTheme="majorEastAsia" w:hAnsi="Calibri" w:cs="Calibri"/>
+          <w:sz w:val="24"/>
+          <w:szCs w:val="24"/>
+          <w:lang w:val="el-GR"/>
+        </w:rPr>
+        <w:t>,</w:t>
+      </w:r>
+      <w:r>
+        <w:rPr>
+          <w:rFonts w:ascii="Calibri" w:hAnsi="Calibri" w:cs="Calibri"/>
+        </w:rPr>
+        <w:t xml:space="preserve"> </w:t>
+      </w:r>
+      <w:r>
+        <w:rPr>
+          <w:rStyle w:val="HTMLCode"/>
+          <w:rFonts w:ascii="Calibri" w:eastAsiaTheme="majorEastAsia" w:hAnsi="Calibri" w:cs="Calibri"/>
+          <w:sz w:val="24"/>
+          <w:szCs w:val="24"/>
+        </w:rPr>
+        <w:t>closed_case_rate</w:t>
+      </w:r>
+      <w:r>
+        <w:rPr>
+          <w:rFonts w:ascii="Calibri" w:hAnsi="Calibri" w:cs="Calibri"/>
+        </w:rPr>
+        <w:t xml:space="preserve"> και </w:t>
+      </w:r>
+      <w:r>
+        <w:rPr>
+          <w:rStyle w:val="HTMLCode"/>
+          <w:rFonts w:ascii="Calibri" w:eastAsiaTheme="majorEastAsia" w:hAnsi="Calibri" w:cs="Calibri"/>
+          <w:sz w:val="24"/>
+          <w:szCs w:val="24"/>
+        </w:rPr>
+        <w:t>rank</w:t>
+      </w:r>
+      <w:r>
+        <w:rPr>
+          <w:rFonts w:ascii="Calibri" w:hAnsi="Calibri" w:cs="Calibri"/>
+        </w:rPr>
+        <w:t xml:space="preserve">. </w:t>
+      </w:r>
+    </w:p>
+    <w:p>
+      <w:pPr>
+        <w:rPr>
+          <w:rFonts w:ascii="Calibri" w:hAnsi="Calibri" w:cs="Calibri"/>
+          <w:lang w:val="el-GR"/>
+        </w:rPr>
+      </w:pPr>
+    </w:p>
+    <w:p>
+      <w:pPr>
+        <w:rPr>
+          <w:rFonts w:ascii="Calibri" w:hAnsi="Calibri" w:cs="Calibri"/>
+          <w:lang w:val="el-GR"/>
+        </w:rPr>
+      </w:pPr>
+    </w:p>
+    <w:p>
+      <w:pPr>
+        <w:rPr>
+          <w:rFonts w:ascii="Calibri" w:hAnsi="Calibri" w:cs="Calibri"/>
+          <w:lang w:val="el-GR"/>
+        </w:rPr>
+      </w:pPr>
+    </w:p>
+    <w:p>
+      <w:pPr>
+        <w:rPr>
+          <w:rFonts w:ascii="Calibri" w:hAnsi="Calibri" w:cs="Calibri"/>
+          <w:lang w:val="el-GR"/>
+        </w:rPr>
+      </w:pPr>
+      <w:r>
+        <w:rPr>
+          <w:rFonts w:ascii="Calibri" w:hAnsi="Calibri" w:cs="Calibri"/>
+          <w:lang w:val="el-GR"/>
+        </w:rPr>
+        <w:t>Ζητούμενα:</w:t>
+      </w:r>
+    </w:p>
+    <w:p>
+      <w:pPr>
+        <w:rPr>
+          <w:rFonts w:ascii="Calibri" w:hAnsi="Calibri" w:cs="Calibri"/>
+          <w:lang w:val="el-GR"/>
+        </w:rPr>
+      </w:pPr>
+    </w:p>
+    <w:p>
+      <w:pPr>
+        <w:rPr>
+          <w:rFonts w:ascii="Calibri" w:hAnsi="Calibri" w:cs="Calibri"/>
+          <w:lang w:val="el-GR"/>
+        </w:rPr>
+      </w:pPr>
+      <w:r>
+        <w:rPr>
+          <w:rFonts w:ascii="Calibri" w:hAnsi="Calibri" w:cs="Calibri"/>
+        </w:rPr>
+        <w:t xml:space="preserve">Το </w:t>
+      </w:r>
+      <w:r>
+        <w:rPr>
+          <w:rStyle w:val="Strong"/>
+          <w:rFonts w:ascii="Calibri" w:hAnsi="Calibri" w:cs="Calibri"/>
+          <w:b w:val="0"/>
+          <w:bCs w:val="0"/>
+        </w:rPr>
+        <w:t>SQL API</w:t>
+      </w:r>
+      <w:r>
+        <w:rPr>
+          <w:rFonts w:ascii="Calibri" w:hAnsi="Calibri" w:cs="Calibri"/>
+        </w:rPr>
+        <w:t xml:space="preserve"> </w:t>
+      </w:r>
+      <w:r>
+        <w:rPr>
+          <w:rFonts w:ascii="Calibri" w:hAnsi="Calibri" w:cs="Calibri"/>
+        </w:rPr>
+        <w:t xml:space="preserve">(4.96 s) </w:t>
+      </w:r>
+      <w:r>
+        <w:rPr>
+          <w:rFonts w:ascii="Calibri" w:hAnsi="Calibri" w:cs="Calibri"/>
+        </w:rPr>
+        <w:t xml:space="preserve">είναι ταχύτερο από το </w:t>
+      </w:r>
+      <w:r>
+        <w:rPr>
+          <w:rStyle w:val="Strong"/>
+          <w:rFonts w:ascii="Calibri" w:hAnsi="Calibri" w:cs="Calibri"/>
+          <w:b w:val="0"/>
+          <w:bCs w:val="0"/>
+        </w:rPr>
+        <w:t>DataFrame API</w:t>
+      </w:r>
+      <w:r>
+        <w:rPr>
+          <w:rStyle w:val="Strong"/>
+          <w:rFonts w:ascii="Calibri" w:hAnsi="Calibri" w:cs="Calibri"/>
+          <w:b w:val="0"/>
+          <w:bCs w:val="0"/>
+        </w:rPr>
+        <w:t xml:space="preserve"> (10.26 </w:t>
+      </w:r>
+      <w:r>
+        <w:rPr>
+          <w:rStyle w:val="Strong"/>
+          <w:rFonts w:ascii="Calibri" w:hAnsi="Calibri" w:cs="Calibri"/>
+          <w:b w:val="0"/>
+          <w:bCs w:val="0"/>
+          <w:lang w:val="en-US"/>
+        </w:rPr>
+        <w:t>s</w:t>
+      </w:r>
+      <w:r>
+        <w:rPr>
+          <w:rStyle w:val="Strong"/>
+          <w:rFonts w:ascii="Calibri" w:hAnsi="Calibri" w:cs="Calibri"/>
+          <w:b w:val="0"/>
+          <w:bCs w:val="0"/>
+          <w:lang w:val="el-GR"/>
+        </w:rPr>
+        <w:t>)</w:t>
+      </w:r>
+      <w:r>
+        <w:rPr>
+          <w:rStyle w:val="Strong"/>
+          <w:rFonts w:ascii="Calibri" w:hAnsi="Calibri" w:cs="Calibri"/>
+          <w:lang w:val="el-GR"/>
+        </w:rPr>
+        <w:t xml:space="preserve"> </w:t>
+      </w:r>
+      <w:r>
+        <w:rPr>
+          <w:rFonts w:ascii="Calibri" w:hAnsi="Calibri" w:cs="Calibri"/>
+        </w:rPr>
+        <w:t xml:space="preserve"> επειδή αξιοποιεί άμεσα τον </w:t>
+      </w:r>
+      <w:r>
+        <w:rPr>
+          <w:rStyle w:val="Strong"/>
+          <w:rFonts w:ascii="Calibri" w:hAnsi="Calibri" w:cs="Calibri"/>
+          <w:b w:val="0"/>
+          <w:bCs w:val="0"/>
+        </w:rPr>
+        <w:t>Catalyst Optimizer</w:t>
+      </w:r>
+      <w:r>
+        <w:rPr>
+          <w:rFonts w:ascii="Calibri" w:hAnsi="Calibri" w:cs="Calibri"/>
+        </w:rPr>
+        <w:t>, που εφαρμόζει βελτιστοποιήσεις πιο αποτελεσματικά. Η δηλωτική φύση του SQL API επιτρέπει στο Spark να παραλείψει περιττά ενδιάμεσα βήματα, ενώ το DataFrame API απαιτεί περισσότερη μετάφραση σε λογικό σχέδιο. Επιπλέον, το SQL API εκμεταλλεύεται βελτιστοποιήσεις, όπως προώθηση φίλτρων, βελτιστοποίηση joins και χρήση μεταδεδομένων από τον Catalog Manager, για αποδοτικότερη εκτέλεση. Ειδικά για σύνθετα ερωτήματα, το SQL API είναι καλύτερο στη δημιουργία αποδοτικών σχεδίων εκτέλεσης χωρίς επιβάρυνση από ενδιάμεσες λειτουργίες</w:t>
+      </w:r>
+      <w:r>
+        <w:rPr>
+          <w:rFonts w:ascii="Calibri" w:hAnsi="Calibri" w:cs="Calibri"/>
+        </w:rPr>
+        <w:t>.</w:t>
+      </w:r>
+    </w:p>
+    <w:p>
+      <w:pPr>
+        <w:rPr>
+          <w:rFonts w:ascii="Calibri" w:hAnsi="Calibri" w:cs="Calibri"/>
+          <w:lang w:val="el-GR"/>
+        </w:rPr>
+      </w:pPr>
+    </w:p>
+    <w:p>
+      <w:pPr>
+        <w:rPr>
+          <w:rFonts w:ascii="Calibri" w:hAnsi="Calibri" w:cs="Calibri"/>
+          <w:lang w:val="el-GR"/>
+        </w:rPr>
+      </w:pPr>
+    </w:p>
+    <w:p>
+      <w:pPr>
+        <w:rPr>
+          <w:rFonts w:ascii="Calibri" w:hAnsi="Calibri" w:cs="Calibri"/>
+          <w:lang w:val="en-US"/>
+        </w:rPr>
+      </w:pPr>
+      <w:r>
+        <w:rPr>
+          <w:rFonts w:ascii="Calibri" w:hAnsi="Calibri" w:cs="Calibri"/>
+          <w:lang w:val="el-GR"/>
+        </w:rPr>
+        <w:t>β) Στ</w:t>
+      </w:r>
+      <w:r>
+        <w:rPr>
+          <w:rFonts w:ascii="Calibri" w:hAnsi="Calibri" w:cs="Calibri"/>
+          <w:lang w:val="el-GR"/>
+        </w:rPr>
+        <w:t>ρ</w:t>
+      </w:r>
+      <w:r>
+        <w:rPr>
+          <w:rFonts w:ascii="Calibri" w:hAnsi="Calibri" w:cs="Calibri"/>
+          <w:lang w:val="el-GR"/>
+        </w:rPr>
+        <w:t>ατηγική</w:t>
       </w:r>
       <w:r>
         <w:rPr>
@@ -1350,15 +2423,15 @@
       <w:pPr>
         <w:rPr>
           <w:rFonts w:ascii="Calibri" w:hAnsi="Calibri" w:cs="Calibri"/>
-          <w:lang w:val="en-US"/>
-        </w:rPr>
-      </w:pPr>
-      <w:r>
-        <w:rPr>
-          <w:rFonts w:ascii="Calibri" w:hAnsi="Calibri" w:cs="Calibri"/>
-          <w:lang w:val="el-GR"/>
-        </w:rPr>
-        <w:t xml:space="preserve">α) </w:t>
+          <w:lang w:val="el-GR"/>
+        </w:rPr>
+      </w:pPr>
+      <w:r>
+        <w:rPr>
+          <w:rFonts w:ascii="Calibri" w:hAnsi="Calibri" w:cs="Calibri"/>
+          <w:lang w:val="el-GR"/>
+        </w:rPr>
+        <w:t xml:space="preserve">Ό,τι κάναμε και στο α) </w:t>
       </w:r>
       <w:proofErr w:type="spellStart"/>
       <w:r>
@@ -1372,9 +2445,9 @@
       <w:r>
         <w:rPr>
           <w:rFonts w:ascii="Calibri" w:hAnsi="Calibri" w:cs="Calibri"/>
-          <w:lang w:val="en-US"/>
-        </w:rPr>
-        <w:t xml:space="preserve">) </w:t>
+          <w:lang w:val="el-GR"/>
+        </w:rPr>
+        <w:t xml:space="preserve">) χρησιμοποιώντας το </w:t>
       </w:r>
       <w:proofErr w:type="spellStart"/>
       <w:r>
@@ -1388,85 +2461,341 @@
       <w:r>
         <w:rPr>
           <w:rFonts w:ascii="Calibri" w:hAnsi="Calibri" w:cs="Calibri"/>
-          <w:lang w:val="en-US"/>
+          <w:lang w:val="el-GR"/>
         </w:rPr>
         <w:t xml:space="preserve"> </w:t>
       </w:r>
-    </w:p>
-    <w:p>
-      <w:pPr>
-        <w:rPr>
-          <w:rFonts w:ascii="Calibri" w:hAnsi="Calibri" w:cs="Calibri"/>
-          <w:lang w:val="en-US"/>
-        </w:rPr>
-      </w:pPr>
-    </w:p>
-    <w:p>
-      <w:pPr>
-        <w:rPr>
-          <w:rFonts w:ascii="Calibri" w:hAnsi="Calibri" w:cs="Calibri"/>
-          <w:lang w:val="en-US"/>
-        </w:rPr>
-      </w:pPr>
-    </w:p>
-    <w:p>
-      <w:pPr>
-        <w:rPr>
-          <w:rFonts w:ascii="Calibri" w:hAnsi="Calibri" w:cs="Calibri"/>
-          <w:lang w:val="en-US"/>
-        </w:rPr>
-      </w:pPr>
-    </w:p>
-    <w:p>
-      <w:pPr>
-        <w:rPr>
-          <w:rFonts w:ascii="Calibri" w:hAnsi="Calibri" w:cs="Calibri"/>
-          <w:lang w:val="en-US"/>
-        </w:rPr>
-      </w:pPr>
-    </w:p>
-    <w:p>
-      <w:pPr>
-        <w:rPr>
-          <w:rFonts w:ascii="Calibri" w:hAnsi="Calibri" w:cs="Calibri"/>
-          <w:lang w:val="en-US"/>
-        </w:rPr>
-      </w:pPr>
-    </w:p>
-    <w:p>
-      <w:pPr>
-        <w:rPr>
-          <w:rFonts w:ascii="Calibri" w:hAnsi="Calibri" w:cs="Calibri"/>
-          <w:lang w:val="el-GR"/>
-        </w:rPr>
-      </w:pPr>
-    </w:p>
-    <w:p>
-      <w:pPr>
-        <w:rPr>
-          <w:rFonts w:ascii="Calibri" w:hAnsi="Calibri" w:cs="Calibri"/>
-          <w:lang w:val="el-GR"/>
-        </w:rPr>
-      </w:pPr>
-    </w:p>
-    <w:p>
-      <w:pPr>
-        <w:rPr>
-          <w:rFonts w:ascii="Calibri" w:hAnsi="Calibri" w:cs="Calibri"/>
-          <w:lang w:val="en-US"/>
-        </w:rPr>
-      </w:pPr>
-      <w:r>
-        <w:rPr>
-          <w:rFonts w:ascii="Calibri" w:hAnsi="Calibri" w:cs="Calibri"/>
-          <w:lang w:val="el-GR"/>
-        </w:rPr>
-        <w:t>Ζητούμενα</w:t>
-      </w:r>
-      <w:r>
-        <w:rPr>
-          <w:rFonts w:ascii="Calibri" w:hAnsi="Calibri" w:cs="Calibri"/>
-          <w:lang w:val="en-US"/>
+      <w:r>
+        <w:rPr>
+          <w:rFonts w:ascii="Calibri" w:hAnsi="Calibri" w:cs="Calibri"/>
+          <w:lang w:val="en-US"/>
+        </w:rPr>
+        <w:t>API</w:t>
+      </w:r>
+      <w:r>
+        <w:rPr>
+          <w:rFonts w:ascii="Calibri" w:hAnsi="Calibri" w:cs="Calibri"/>
+          <w:lang w:val="el-GR"/>
+        </w:rPr>
+        <w:t xml:space="preserve">, ωστόσο μετατρέψαμε το </w:t>
+      </w:r>
+      <w:proofErr w:type="spellStart"/>
+      <w:r>
+        <w:rPr>
+          <w:rFonts w:ascii="Calibri" w:hAnsi="Calibri" w:cs="Calibri"/>
+          <w:lang w:val="en-US"/>
+        </w:rPr>
+        <w:t>DataFrame</w:t>
+      </w:r>
+      <w:proofErr w:type="spellEnd"/>
+      <w:r>
+        <w:rPr>
+          <w:rFonts w:ascii="Calibri" w:hAnsi="Calibri" w:cs="Calibri"/>
+          <w:lang w:val="el-GR"/>
+        </w:rPr>
+        <w:t xml:space="preserve"> σε </w:t>
+      </w:r>
+      <w:r>
+        <w:rPr>
+          <w:rFonts w:ascii="Calibri" w:hAnsi="Calibri" w:cs="Calibri"/>
+          <w:lang w:val="en-US"/>
+        </w:rPr>
+        <w:t>parquet</w:t>
+      </w:r>
+      <w:r>
+        <w:rPr>
+          <w:rFonts w:ascii="Calibri" w:hAnsi="Calibri" w:cs="Calibri"/>
+          <w:lang w:val="el-GR"/>
+        </w:rPr>
+        <w:t xml:space="preserve"> και διαβάσαμε από αυτό ξεκινώντας την χρονομέτρηση από την στιγμή που κάνουμε </w:t>
+      </w:r>
+      <w:r>
+        <w:rPr>
+          <w:rFonts w:ascii="Calibri" w:hAnsi="Calibri" w:cs="Calibri"/>
+          <w:lang w:val="en-US"/>
+        </w:rPr>
+        <w:t>read</w:t>
+      </w:r>
+      <w:r>
+        <w:rPr>
+          <w:rFonts w:ascii="Calibri" w:hAnsi="Calibri" w:cs="Calibri"/>
+          <w:lang w:val="el-GR"/>
+        </w:rPr>
+        <w:t xml:space="preserve"> το φτιαγμένο </w:t>
+      </w:r>
+      <w:r>
+        <w:rPr>
+          <w:rFonts w:ascii="Calibri" w:hAnsi="Calibri" w:cs="Calibri"/>
+          <w:lang w:val="en-US"/>
+        </w:rPr>
+        <w:t>parquet</w:t>
+      </w:r>
+      <w:r>
+        <w:rPr>
+          <w:rFonts w:ascii="Calibri" w:hAnsi="Calibri" w:cs="Calibri"/>
+          <w:lang w:val="el-GR"/>
+        </w:rPr>
+        <w:t xml:space="preserve"> μας. </w:t>
+      </w:r>
+    </w:p>
+    <w:p>
+      <w:pPr>
+        <w:rPr>
+          <w:rFonts w:ascii="Calibri" w:hAnsi="Calibri" w:cs="Calibri"/>
+          <w:lang w:val="el-GR"/>
+        </w:rPr>
+      </w:pPr>
+    </w:p>
+    <w:p>
+      <w:pPr>
+        <w:rPr>
+          <w:rFonts w:ascii="Calibri" w:hAnsi="Calibri" w:cs="Calibri"/>
+          <w:lang w:val="el-GR"/>
+        </w:rPr>
+      </w:pPr>
+    </w:p>
+    <w:p>
+      <w:pPr>
+        <w:rPr>
+          <w:rFonts w:ascii="Calibri" w:hAnsi="Calibri" w:cs="Calibri"/>
+          <w:lang w:val="el-GR"/>
+        </w:rPr>
+      </w:pPr>
+    </w:p>
+    <w:p>
+      <w:pPr>
+        <w:rPr>
+          <w:rFonts w:ascii="Calibri" w:hAnsi="Calibri" w:cs="Calibri"/>
+          <w:lang w:val="el-GR"/>
+        </w:rPr>
+      </w:pPr>
+    </w:p>
+    <w:p>
+      <w:pPr>
+        <w:rPr>
+          <w:rFonts w:ascii="Calibri" w:hAnsi="Calibri" w:cs="Calibri"/>
+          <w:lang w:val="el-GR"/>
+        </w:rPr>
+      </w:pPr>
+      <w:r>
+        <w:rPr>
+          <w:rFonts w:ascii="Calibri" w:hAnsi="Calibri" w:cs="Calibri"/>
+          <w:lang w:val="el-GR"/>
+        </w:rPr>
+        <w:lastRenderedPageBreak/>
+        <w:t>Ζητούμενο:</w:t>
+      </w:r>
+    </w:p>
+    <w:p>
+      <w:pPr>
+        <w:rPr>
+          <w:rFonts w:ascii="Calibri" w:hAnsi="Calibri" w:cs="Calibri"/>
+          <w:lang w:val="el-GR"/>
+        </w:rPr>
+      </w:pPr>
+    </w:p>
+    <w:p>
+      <w:pPr>
+        <w:pStyle w:val="NormalWeb"/>
+        <w:rPr>
+          <w:rFonts w:ascii="Calibri" w:hAnsi="Calibri" w:cs="Calibri"/>
+        </w:rPr>
+      </w:pPr>
+      <w:r>
+        <w:rPr>
+          <w:rFonts w:ascii="Calibri" w:hAnsi="Calibri" w:cs="Calibri"/>
+          <w:lang w:val="el-GR"/>
+        </w:rPr>
+        <w:t xml:space="preserve">Καταλήξαμε ότι η εκτέλεση με </w:t>
+      </w:r>
+      <w:r>
+        <w:rPr>
+          <w:rFonts w:ascii="Calibri" w:hAnsi="Calibri" w:cs="Calibri"/>
+          <w:lang w:val="en-US"/>
+        </w:rPr>
+        <w:t>Parquet</w:t>
+      </w:r>
+      <w:r>
+        <w:rPr>
+          <w:rFonts w:ascii="Calibri" w:hAnsi="Calibri" w:cs="Calibri"/>
+          <w:lang w:val="el-GR"/>
+        </w:rPr>
+        <w:t xml:space="preserve"> (4.39 </w:t>
+      </w:r>
+      <w:r>
+        <w:rPr>
+          <w:rFonts w:ascii="Calibri" w:hAnsi="Calibri" w:cs="Calibri"/>
+          <w:lang w:val="en-US"/>
+        </w:rPr>
+        <w:t>s</w:t>
+      </w:r>
+      <w:r>
+        <w:rPr>
+          <w:rFonts w:ascii="Calibri" w:hAnsi="Calibri" w:cs="Calibri"/>
+          <w:lang w:val="el-GR"/>
+        </w:rPr>
+        <w:t xml:space="preserve">) είναι σημαντικά γρηγορότερη από την αντίστοιχη με </w:t>
+      </w:r>
+      <w:r>
+        <w:rPr>
+          <w:rFonts w:ascii="Calibri" w:hAnsi="Calibri" w:cs="Calibri"/>
+          <w:lang w:val="en-US"/>
+        </w:rPr>
+        <w:t>CSV</w:t>
+      </w:r>
+      <w:r>
+        <w:rPr>
+          <w:rFonts w:ascii="Calibri" w:hAnsi="Calibri" w:cs="Calibri"/>
+          <w:lang w:val="el-GR"/>
+        </w:rPr>
+        <w:t xml:space="preserve"> (10.26 </w:t>
+      </w:r>
+      <w:r>
+        <w:rPr>
+          <w:rFonts w:ascii="Calibri" w:hAnsi="Calibri" w:cs="Calibri"/>
+          <w:lang w:val="en-US"/>
+        </w:rPr>
+        <w:t>s</w:t>
+      </w:r>
+      <w:r>
+        <w:rPr>
+          <w:rFonts w:ascii="Calibri" w:hAnsi="Calibri" w:cs="Calibri"/>
+          <w:lang w:val="el-GR"/>
+        </w:rPr>
+        <w:t>). Αυτό συμβαίνει γιατί τ</w:t>
+      </w:r>
+      <w:r>
+        <w:rPr>
+          <w:rFonts w:ascii="Calibri" w:hAnsi="Calibri" w:cs="Calibri"/>
+        </w:rPr>
+        <w:t xml:space="preserve">ο Parquet αποθηκεύει τα δεδομένα σε μορφή στήλης </w:t>
+      </w:r>
+      <w:r>
+        <w:rPr>
+          <w:rFonts w:ascii="Calibri" w:hAnsi="Calibri" w:cs="Calibri"/>
+          <w:lang w:val="el-GR"/>
+        </w:rPr>
+        <w:t xml:space="preserve">, </w:t>
+      </w:r>
+      <w:r>
+        <w:rPr>
+          <w:rFonts w:ascii="Calibri" w:hAnsi="Calibri" w:cs="Calibri"/>
+        </w:rPr>
+        <w:t>γεγονός που επιτρέπει την πρόσβαση μόνο στις στήλες που απαιτούνται από ένα ερώτημα, μειώνοντας τον όγκο των δεδομένων που διαβάζονται. Αντίθετα, το CSV αποθηκεύει τα δεδομένα σε μορφή γραμμής, αναγκάζοντας την ανάγνωση ολόκληρης της γραμμής ακόμη και αν χρειάζονται μόνο ορισμένες στήλες. Επιπλέον, το Parquet υποστηρίζει ενσωματωμένη συμπίεση, καθιστώντας τα αρχεία μικρότερα σε μέγεθος, με αποτέλεσμα να απαιτείται λιγότερη μεταφορά δεδομένων από τον αποθηκευτικό χώρο στη μνήμη.</w:t>
+      </w:r>
+    </w:p>
+    <w:p>
+      <w:pPr>
+        <w:pStyle w:val="NormalWeb"/>
+        <w:rPr>
+          <w:rFonts w:ascii="Calibri" w:hAnsi="Calibri" w:cs="Calibri"/>
+        </w:rPr>
+      </w:pPr>
+      <w:r>
+        <w:rPr>
+          <w:rFonts w:ascii="Calibri" w:hAnsi="Calibri" w:cs="Calibri"/>
+          <w:lang w:val="el-GR"/>
+        </w:rPr>
+        <w:t xml:space="preserve">Ακόμα το </w:t>
+      </w:r>
+      <w:r>
+        <w:rPr>
+          <w:rFonts w:ascii="Calibri" w:hAnsi="Calibri" w:cs="Calibri"/>
+          <w:lang w:val="en-US"/>
+        </w:rPr>
+        <w:t>Parquet</w:t>
+      </w:r>
+      <w:r>
+        <w:rPr>
+          <w:rFonts w:ascii="Calibri" w:hAnsi="Calibri" w:cs="Calibri"/>
+          <w:lang w:val="el-GR"/>
+        </w:rPr>
+        <w:t xml:space="preserve"> υποστηρίζει την</w:t>
+      </w:r>
+      <w:r>
+        <w:rPr>
+          <w:rFonts w:ascii="Calibri" w:hAnsi="Calibri" w:cs="Calibri"/>
+        </w:rPr>
+        <w:t xml:space="preserve"> ύπαρξη μεταδεδομένων</w:t>
+      </w:r>
+      <w:r>
+        <w:rPr>
+          <w:rFonts w:ascii="Calibri" w:hAnsi="Calibri" w:cs="Calibri"/>
+          <w:lang w:val="el-GR"/>
+        </w:rPr>
+        <w:t xml:space="preserve">, </w:t>
+      </w:r>
+      <w:r>
+        <w:rPr>
+          <w:rFonts w:ascii="Calibri" w:hAnsi="Calibri" w:cs="Calibri"/>
+        </w:rPr>
+        <w:t>όπως τύποι δεδομένων, στατιστικά στοιχεία και εύρη τιμών για κάθε στήλη. Αυτά τα μεταδεδομένα επιτρέπουν σε εργαλεία όπως το Spark να βελτιστοποιούν τα ερωτήματα. Αντίθετα, το CSV δεν περιέχει μεταδεδομένα, με αποτέλεσμα τα δεδομένα να πρέπει να αναλυθούν από την αρχή σε κάθε ανάγνωση, μια διαδικασία υπολογιστικά πιο απαιτητική λόγω της διάσπασης των τιμών και της αναγνώρισης τύπων δεδομένων.</w:t>
+      </w:r>
+    </w:p>
+    <w:p>
+      <w:pPr>
+        <w:rPr>
+          <w:rFonts w:ascii="Calibri" w:hAnsi="Calibri" w:cs="Calibri"/>
+        </w:rPr>
+      </w:pPr>
+    </w:p>
+    <w:p>
+      <w:pPr>
+        <w:rPr>
+          <w:rFonts w:ascii="Calibri" w:hAnsi="Calibri" w:cs="Calibri"/>
+          <w:lang w:val="el-GR"/>
+        </w:rPr>
+      </w:pPr>
+      <w:r>
+        <w:rPr>
+          <w:rFonts w:ascii="Calibri" w:hAnsi="Calibri" w:cs="Calibri"/>
+          <w:lang w:val="el-GR"/>
+        </w:rPr>
+        <w:t>3)</w:t>
+      </w:r>
+    </w:p>
+    <w:p>
+      <w:pPr>
+        <w:rPr>
+          <w:rFonts w:ascii="Calibri" w:hAnsi="Calibri" w:cs="Calibri"/>
+          <w:lang w:val="el-GR"/>
+        </w:rPr>
+      </w:pPr>
+    </w:p>
+    <w:p>
+      <w:pPr>
+        <w:rPr>
+          <w:rFonts w:ascii="Calibri" w:hAnsi="Calibri" w:cs="Calibri"/>
+          <w:lang w:val="el-GR"/>
+        </w:rPr>
+      </w:pPr>
+    </w:p>
+    <w:p>
+      <w:pPr>
+        <w:rPr>
+          <w:rFonts w:ascii="Calibri" w:hAnsi="Calibri" w:cs="Calibri"/>
+          <w:lang w:val="el-GR"/>
+        </w:rPr>
+      </w:pPr>
+    </w:p>
+    <w:p>
+      <w:pPr>
+        <w:rPr>
+          <w:rFonts w:ascii="Calibri" w:hAnsi="Calibri" w:cs="Calibri"/>
+          <w:lang w:val="el-GR"/>
+        </w:rPr>
+      </w:pPr>
+      <w:r>
+        <w:rPr>
+          <w:rFonts w:ascii="Calibri" w:hAnsi="Calibri" w:cs="Calibri"/>
+          <w:lang w:val="el-GR"/>
+        </w:rPr>
+        <w:t>Ζητούμενο</w:t>
+      </w:r>
+      <w:r>
+        <w:rPr>
+          <w:rFonts w:ascii="Calibri" w:hAnsi="Calibri" w:cs="Calibri"/>
+          <w:lang w:val="el-GR"/>
         </w:rPr>
         <w:t>:</w:t>
       </w:r>
@@ -1475,204 +2804,1025 @@
       <w:pPr>
         <w:rPr>
           <w:rFonts w:ascii="Calibri" w:hAnsi="Calibri" w:cs="Calibri"/>
-          <w:lang w:val="en-US"/>
-        </w:rPr>
-      </w:pPr>
-    </w:p>
-    <w:p>
-      <w:pPr>
-        <w:rPr>
-          <w:rFonts w:ascii="Calibri" w:hAnsi="Calibri" w:cs="Calibri"/>
-          <w:lang w:val="el-GR"/>
-        </w:rPr>
-      </w:pPr>
-      <w:r>
-        <w:t xml:space="preserve">Το </w:t>
+          <w:lang w:val="el-GR"/>
+        </w:rPr>
+      </w:pPr>
+    </w:p>
+    <w:p>
+      <w:pPr>
+        <w:rPr>
+          <w:rFonts w:ascii="Calibri" w:hAnsi="Calibri" w:cs="Calibri"/>
+          <w:lang w:val="en-US"/>
+        </w:rPr>
+      </w:pPr>
+      <w:r>
+        <w:rPr>
+          <w:rFonts w:ascii="Calibri" w:hAnsi="Calibri" w:cs="Calibri"/>
+          <w:lang w:val="el-GR"/>
+        </w:rPr>
+        <w:t xml:space="preserve">Για το πρώτο </w:t>
+      </w:r>
+      <w:r>
+        <w:rPr>
+          <w:rFonts w:ascii="Calibri" w:hAnsi="Calibri" w:cs="Calibri"/>
+          <w:lang w:val="en-US"/>
+        </w:rPr>
+        <w:t>join:</w:t>
+      </w:r>
+    </w:p>
+    <w:p>
+      <w:pPr>
+        <w:rPr>
+          <w:rFonts w:ascii="Calibri" w:hAnsi="Calibri" w:cs="Calibri"/>
+          <w:lang w:val="en-US"/>
+        </w:rPr>
+      </w:pPr>
+    </w:p>
+    <w:p>
+      <w:pPr>
+        <w:rPr>
+          <w:rFonts w:ascii="Calibri" w:hAnsi="Calibri" w:cs="Calibri"/>
+          <w:lang w:val="el-GR"/>
+        </w:rPr>
+      </w:pPr>
+      <w:r>
+        <w:rPr>
+          <w:rFonts w:ascii="Calibri" w:hAnsi="Calibri" w:cs="Calibri"/>
+          <w:lang w:val="el-GR"/>
+        </w:rPr>
+        <w:t xml:space="preserve">Για το δεύτερο </w:t>
+      </w:r>
+      <w:r>
+        <w:rPr>
+          <w:rFonts w:ascii="Calibri" w:hAnsi="Calibri" w:cs="Calibri"/>
+          <w:lang w:val="en-US"/>
+        </w:rPr>
+        <w:t>join</w:t>
+      </w:r>
+      <w:r>
+        <w:rPr>
+          <w:rFonts w:ascii="Calibri" w:hAnsi="Calibri" w:cs="Calibri"/>
+          <w:lang w:val="el-GR"/>
+        </w:rPr>
+        <w:t>:</w:t>
+      </w:r>
+    </w:p>
+    <w:p>
+      <w:pPr>
+        <w:rPr>
+          <w:rFonts w:ascii="Calibri" w:hAnsi="Calibri" w:cs="Calibri"/>
+          <w:lang w:val="el-GR"/>
+        </w:rPr>
+      </w:pPr>
+    </w:p>
+    <w:p>
+      <w:pPr>
+        <w:rPr>
+          <w:rFonts w:ascii="Calibri" w:hAnsi="Calibri" w:cs="Calibri"/>
+          <w:lang w:val="el-GR"/>
+        </w:rPr>
+      </w:pPr>
+      <w:r>
+        <w:rPr>
+          <w:rFonts w:ascii="Calibri" w:hAnsi="Calibri" w:cs="Calibri"/>
+          <w:lang w:val="el-GR"/>
+        </w:rPr>
+        <w:t xml:space="preserve">Για το τρίτο </w:t>
+      </w:r>
+      <w:r>
+        <w:rPr>
+          <w:rFonts w:ascii="Calibri" w:hAnsi="Calibri" w:cs="Calibri"/>
+          <w:lang w:val="en-US"/>
+        </w:rPr>
+        <w:t>join</w:t>
+      </w:r>
+      <w:r>
+        <w:rPr>
+          <w:rFonts w:ascii="Calibri" w:hAnsi="Calibri" w:cs="Calibri"/>
+          <w:lang w:val="el-GR"/>
+        </w:rPr>
+        <w:t>:</w:t>
+      </w:r>
+    </w:p>
+    <w:p>
+      <w:pPr>
+        <w:rPr>
+          <w:rFonts w:ascii="Calibri" w:hAnsi="Calibri" w:cs="Calibri"/>
+          <w:lang w:val="el-GR"/>
+        </w:rPr>
+      </w:pPr>
+    </w:p>
+    <w:p>
+      <w:pPr>
+        <w:rPr>
+          <w:rFonts w:ascii="Calibri" w:hAnsi="Calibri" w:cs="Calibri"/>
+          <w:lang w:val="el-GR"/>
+        </w:rPr>
+      </w:pPr>
+    </w:p>
+    <w:p>
+      <w:pPr>
+        <w:rPr>
+          <w:rFonts w:ascii="Calibri" w:hAnsi="Calibri" w:cs="Calibri"/>
+          <w:lang w:val="el-GR"/>
+        </w:rPr>
+      </w:pPr>
+    </w:p>
+    <w:p>
+      <w:pPr>
+        <w:rPr>
+          <w:rFonts w:ascii="Calibri" w:hAnsi="Calibri" w:cs="Calibri"/>
+          <w:lang w:val="el-GR"/>
+        </w:rPr>
+      </w:pPr>
+      <w:r>
+        <w:rPr>
+          <w:rFonts w:ascii="Calibri" w:hAnsi="Calibri" w:cs="Calibri"/>
+          <w:lang w:val="el-GR"/>
+        </w:rPr>
+        <w:t xml:space="preserve">5) </w:t>
+      </w:r>
+    </w:p>
+    <w:p>
+      <w:pPr>
+        <w:rPr>
+          <w:rFonts w:ascii="Calibri" w:hAnsi="Calibri" w:cs="Calibri"/>
+          <w:lang w:val="el-GR"/>
+        </w:rPr>
+      </w:pPr>
+    </w:p>
+    <w:p>
+      <w:pPr>
+        <w:rPr>
+          <w:rFonts w:ascii="Calibri" w:hAnsi="Calibri" w:cs="Calibri"/>
+          <w:lang w:val="el-GR"/>
+        </w:rPr>
+      </w:pPr>
+      <w:r>
+        <w:rPr>
+          <w:rFonts w:ascii="Calibri" w:hAnsi="Calibri" w:cs="Calibri"/>
+          <w:lang w:val="el-GR"/>
+        </w:rPr>
+        <w:t>Στρατηγική:</w:t>
+      </w:r>
+    </w:p>
+    <w:p>
+      <w:pPr>
+        <w:pStyle w:val="NormalWeb"/>
+        <w:rPr>
+          <w:rFonts w:ascii="Calibri" w:hAnsi="Calibri" w:cs="Calibri"/>
+          <w:lang w:val="el-GR"/>
+        </w:rPr>
+      </w:pPr>
+      <w:r>
+        <w:rPr>
+          <w:rFonts w:ascii="Calibri" w:hAnsi="Calibri" w:cs="Calibri"/>
+          <w:lang w:val="el-GR"/>
+        </w:rPr>
+        <w:t>Α</w:t>
+      </w:r>
+      <w:r>
+        <w:rPr>
+          <w:rFonts w:ascii="Calibri" w:hAnsi="Calibri" w:cs="Calibri"/>
+        </w:rPr>
+        <w:t xml:space="preserve">ρχικά, τα δεδομένα εγκλημάτων φορτώνονται και φιλτράρονται ώστε να διατηρηθούν μόνο οι εγγραφές με έγκυρες συντεταγμένες. Τα δύο σύνολα δεδομένων ενώνονται σε ένα ενιαίο DataFrame, και οι συντεταγμένες κάθε εγκλήματος μετατρέπονται σε αντικείμενα </w:t>
+      </w:r>
+      <w:r>
+        <w:rPr>
+          <w:rStyle w:val="HTMLCode"/>
+          <w:rFonts w:ascii="Calibri" w:eastAsiaTheme="majorEastAsia" w:hAnsi="Calibri" w:cs="Calibri"/>
+          <w:sz w:val="24"/>
+          <w:szCs w:val="24"/>
+        </w:rPr>
+        <w:t>ST_Point</w:t>
+      </w:r>
+      <w:r>
+        <w:rPr>
+          <w:rFonts w:ascii="Calibri" w:hAnsi="Calibri" w:cs="Calibri"/>
+        </w:rPr>
+        <w:t xml:space="preserve"> μέσω της βιβλιοθήκης Sedona. Παράλληλα, φορτώνονται τα δεδομένα των αστυνομικών τμημάτων, όπου κρατούνται οι συντεταγμένες και το όνομα του τμήματος, και μετατρέπονται και αυτά σε αντικείμενα </w:t>
+      </w:r>
+      <w:r>
+        <w:rPr>
+          <w:rStyle w:val="HTMLCode"/>
+          <w:rFonts w:ascii="Calibri" w:eastAsiaTheme="majorEastAsia" w:hAnsi="Calibri" w:cs="Calibri"/>
+          <w:sz w:val="24"/>
+          <w:szCs w:val="24"/>
+        </w:rPr>
+        <w:t>ST_Point</w:t>
+      </w:r>
+      <w:r>
+        <w:rPr>
+          <w:rFonts w:ascii="Calibri" w:hAnsi="Calibri" w:cs="Calibri"/>
+        </w:rPr>
+        <w:t>.</w:t>
+      </w:r>
+      <w:r>
+        <w:rPr>
+          <w:rFonts w:ascii="Calibri" w:hAnsi="Calibri" w:cs="Calibri"/>
+        </w:rPr>
+        <w:t xml:space="preserve"> </w:t>
+      </w:r>
+      <w:r>
+        <w:rPr>
+          <w:rFonts w:ascii="Calibri" w:hAnsi="Calibri" w:cs="Calibri"/>
+          <w:lang w:val="el-GR"/>
+        </w:rPr>
+        <w:t xml:space="preserve">Κάνουμε </w:t>
+      </w:r>
+      <w:r>
+        <w:rPr>
+          <w:rFonts w:ascii="Calibri" w:hAnsi="Calibri" w:cs="Calibri"/>
+          <w:lang w:val="en-US"/>
+        </w:rPr>
+        <w:t>drop</w:t>
+      </w:r>
+      <w:r>
+        <w:rPr>
+          <w:rFonts w:ascii="Calibri" w:hAnsi="Calibri" w:cs="Calibri"/>
+          <w:lang w:val="el-GR"/>
+        </w:rPr>
+        <w:t xml:space="preserve"> </w:t>
+      </w:r>
+      <w:r>
+        <w:rPr>
+          <w:rFonts w:ascii="Calibri" w:hAnsi="Calibri" w:cs="Calibri"/>
+          <w:lang w:val="el-GR"/>
+        </w:rPr>
+        <w:t xml:space="preserve">τα άχρηστα </w:t>
+      </w:r>
+      <w:r>
+        <w:rPr>
+          <w:rFonts w:ascii="Calibri" w:hAnsi="Calibri" w:cs="Calibri"/>
+          <w:lang w:val="en-US"/>
+        </w:rPr>
+        <w:t>columns</w:t>
+      </w:r>
+      <w:r>
+        <w:rPr>
+          <w:rFonts w:ascii="Calibri" w:hAnsi="Calibri" w:cs="Calibri"/>
+          <w:lang w:val="el-GR"/>
+        </w:rPr>
+        <w:t xml:space="preserve">, διότι στη συνέχεια θα εκτελέσουμε </w:t>
+      </w:r>
+      <w:r>
+        <w:rPr>
+          <w:rFonts w:ascii="Calibri" w:hAnsi="Calibri" w:cs="Calibri"/>
+          <w:lang w:val="en-US"/>
+        </w:rPr>
+        <w:t>cross</w:t>
+      </w:r>
+      <w:r>
+        <w:rPr>
+          <w:rFonts w:ascii="Calibri" w:hAnsi="Calibri" w:cs="Calibri"/>
+          <w:lang w:val="el-GR"/>
+        </w:rPr>
+        <w:t xml:space="preserve"> </w:t>
+      </w:r>
+      <w:r>
+        <w:rPr>
+          <w:rFonts w:ascii="Calibri" w:hAnsi="Calibri" w:cs="Calibri"/>
+          <w:lang w:val="en-US"/>
+        </w:rPr>
+        <w:t>join</w:t>
+      </w:r>
+      <w:r>
+        <w:rPr>
+          <w:rFonts w:ascii="Calibri" w:hAnsi="Calibri" w:cs="Calibri"/>
+          <w:lang w:val="el-GR"/>
+        </w:rPr>
+        <w:t xml:space="preserve"> </w:t>
+      </w:r>
+      <w:r>
+        <w:rPr>
+          <w:rFonts w:ascii="Calibri" w:hAnsi="Calibri" w:cs="Calibri"/>
+          <w:lang w:val="el-GR"/>
+        </w:rPr>
+        <w:t xml:space="preserve">και δεν χρειάζεται να επιβαρύνουμε με περιττές στήλες τα </w:t>
+      </w:r>
+      <w:r>
+        <w:rPr>
+          <w:rFonts w:ascii="Calibri" w:hAnsi="Calibri" w:cs="Calibri"/>
+          <w:lang w:val="en-US"/>
+        </w:rPr>
+        <w:t>tuples</w:t>
+      </w:r>
+      <w:r>
+        <w:rPr>
+          <w:rFonts w:ascii="Calibri" w:hAnsi="Calibri" w:cs="Calibri"/>
+          <w:lang w:val="el-GR"/>
+        </w:rPr>
+        <w:t xml:space="preserve"> </w:t>
+      </w:r>
+      <w:r>
+        <w:rPr>
+          <w:rFonts w:ascii="Calibri" w:hAnsi="Calibri" w:cs="Calibri"/>
+          <w:lang w:val="el-GR"/>
+        </w:rPr>
+        <w:t>που θα προκύψουν.</w:t>
+      </w:r>
+    </w:p>
+    <w:p>
+      <w:pPr>
+        <w:pStyle w:val="NormalWeb"/>
+        <w:rPr>
+          <w:rFonts w:ascii="Calibri" w:hAnsi="Calibri" w:cs="Calibri"/>
+        </w:rPr>
+      </w:pPr>
+      <w:r>
+        <w:rPr>
+          <w:rFonts w:ascii="Calibri" w:hAnsi="Calibri" w:cs="Calibri"/>
+        </w:rPr>
+        <w:lastRenderedPageBreak/>
+        <w:t xml:space="preserve">Στη συνέχεια, εκτελείται ένα cross join μεταξύ των δύο DataFrames, συνδέοντας κάθε έγκλημα </w:t>
+      </w:r>
+      <w:r>
+        <w:rPr>
+          <w:rFonts w:ascii="Calibri" w:hAnsi="Calibri" w:cs="Calibri"/>
+          <w:lang w:val="el-GR"/>
+        </w:rPr>
+        <w:t xml:space="preserve">(που το αντιμετωπίζουμε ως ένα σημείο) </w:t>
+      </w:r>
+      <w:r>
+        <w:rPr>
+          <w:rFonts w:ascii="Calibri" w:hAnsi="Calibri" w:cs="Calibri"/>
+        </w:rPr>
+        <w:t>με όλα τα αστυνομικά τμήματα. Επειδή τα δεδομένα των τμημάτων είναι μικρά, χρησιμοποιείται broadcast join για να βελτιστοποιηθεί η απόδοση</w:t>
+      </w:r>
+      <w:r>
+        <w:rPr>
+          <w:rFonts w:ascii="Calibri" w:hAnsi="Calibri" w:cs="Calibri"/>
+          <w:lang w:val="el-GR"/>
+        </w:rPr>
+        <w:t xml:space="preserve"> (κοινώς </w:t>
+      </w:r>
+      <w:r>
+        <w:rPr>
+          <w:rFonts w:ascii="Calibri" w:hAnsi="Calibri" w:cs="Calibri"/>
+          <w:lang w:val="en-US"/>
+        </w:rPr>
+        <w:t>manually</w:t>
+      </w:r>
+      <w:r>
+        <w:rPr>
+          <w:rFonts w:ascii="Calibri" w:hAnsi="Calibri" w:cs="Calibri"/>
+          <w:lang w:val="el-GR"/>
+        </w:rPr>
+        <w:t xml:space="preserve"> </w:t>
+      </w:r>
+      <w:r>
+        <w:rPr>
+          <w:rFonts w:ascii="Calibri" w:hAnsi="Calibri" w:cs="Calibri"/>
+          <w:lang w:val="el-GR"/>
+        </w:rPr>
+        <w:t xml:space="preserve">στέλνουμε εμείς τα </w:t>
+      </w:r>
+      <w:r>
+        <w:rPr>
+          <w:rFonts w:ascii="Calibri" w:hAnsi="Calibri" w:cs="Calibri"/>
+          <w:lang w:val="en-US"/>
+        </w:rPr>
+        <w:t>rows</w:t>
+      </w:r>
+      <w:r>
+        <w:rPr>
+          <w:rFonts w:ascii="Calibri" w:hAnsi="Calibri" w:cs="Calibri"/>
+          <w:lang w:val="el-GR"/>
+        </w:rPr>
+        <w:t xml:space="preserve"> </w:t>
+      </w:r>
+      <w:r>
+        <w:rPr>
+          <w:rFonts w:ascii="Calibri" w:hAnsi="Calibri" w:cs="Calibri"/>
+          <w:lang w:val="el-GR"/>
+        </w:rPr>
+        <w:t>που περιλαμβάνουν τα τμήματα στον πίνακα που έχει τα σημεία που έγινε κάθε έγκλημα)</w:t>
+      </w:r>
+      <w:r>
+        <w:rPr>
+          <w:rFonts w:ascii="Calibri" w:hAnsi="Calibri" w:cs="Calibri"/>
+        </w:rPr>
+        <w:t xml:space="preserve">. Υπολογίζεται η γεωγραφική απόσταση σε χιλιόμετρα μεταξύ του σημείου κάθε εγκλήματος και των αστυνομικών τμημάτων με τη χρήση της συνάρτησης </w:t>
+      </w:r>
+      <w:r>
+        <w:rPr>
+          <w:rStyle w:val="HTMLCode"/>
+          <w:rFonts w:ascii="Calibri" w:eastAsiaTheme="majorEastAsia" w:hAnsi="Calibri" w:cs="Calibri"/>
+          <w:sz w:val="24"/>
+          <w:szCs w:val="24"/>
+        </w:rPr>
+        <w:t>ST_DistanceSphere</w:t>
+      </w:r>
+      <w:r>
+        <w:rPr>
+          <w:rFonts w:ascii="Calibri" w:hAnsi="Calibri" w:cs="Calibri"/>
+        </w:rPr>
+        <w:t xml:space="preserve">. Για κάθε έγκλημα, εντοπίζεται το πλησιέστερο τμήμα μέσω ενός </w:t>
+      </w:r>
+      <w:hyperlink r:id="rId12" w:history="1">
+        <w:r>
+          <w:rPr>
+            <w:rStyle w:val="Hyperlink"/>
+            <w:rFonts w:ascii="Calibri" w:hAnsi="Calibri" w:cs="Calibri"/>
+            <w:lang w:val="en-US"/>
+          </w:rPr>
+          <w:t>Window</w:t>
+        </w:r>
+      </w:hyperlink>
+      <w:r>
+        <w:rPr>
+          <w:rFonts w:ascii="Calibri" w:hAnsi="Calibri" w:cs="Calibri"/>
+        </w:rPr>
+        <w:t xml:space="preserve"> που ομαδοποιεί τα δεδομένα ανά σημείο εγκλήματος και ταξινομεί τα τμήματα κατά απόσταση σε αύξουσα σειρά. Κρατείται μόνο η εγγραφή με τη μικρότερη απόσταση για κάθε έγκλημα.</w:t>
+      </w:r>
+    </w:p>
+    <w:p>
+      <w:pPr>
+        <w:pStyle w:val="NormalWeb"/>
+        <w:rPr>
+          <w:rFonts w:ascii="Calibri" w:hAnsi="Calibri" w:cs="Calibri"/>
+        </w:rPr>
+      </w:pPr>
+      <w:r>
+        <w:rPr>
+          <w:rFonts w:ascii="Calibri" w:hAnsi="Calibri" w:cs="Calibri"/>
+        </w:rPr>
+        <w:t>Στο τελικό στάδιο, τα δεδομένα ομαδοποιούνται ανά τμήμα και υπολογίζεται η μέση απόσταση των εγκλημάτων από το τμήμα, καθώς και ο συνολικός αριθμός εγκλημάτων που έχουν ανατεθεί σε αυτό. Τα αποτελέσματα ταξινομούνται κατά φθίνουσα σειρά του αριθμού εγκλημάτων</w:t>
+      </w:r>
+      <w:r>
+        <w:rPr>
+          <w:rFonts w:ascii="Calibri" w:hAnsi="Calibri" w:cs="Calibri"/>
+          <w:lang w:val="el-GR"/>
+        </w:rPr>
+        <w:t xml:space="preserve"> που αντιμετώπισε</w:t>
+      </w:r>
+      <w:r>
+        <w:rPr>
+          <w:rFonts w:ascii="Calibri" w:hAnsi="Calibri" w:cs="Calibri"/>
+          <w:lang w:val="el-GR"/>
+        </w:rPr>
+        <w:t xml:space="preserve"> (</w:t>
+      </w:r>
+      <w:r>
+        <w:rPr>
+          <w:rFonts w:ascii="Calibri" w:hAnsi="Calibri" w:cs="Calibri"/>
+          <w:lang w:val="el-GR"/>
+        </w:rPr>
+        <w:t xml:space="preserve">στην θεωρία) </w:t>
+      </w:r>
+      <w:r>
+        <w:rPr>
+          <w:rFonts w:ascii="Calibri" w:hAnsi="Calibri" w:cs="Calibri"/>
+          <w:lang w:val="el-GR"/>
+        </w:rPr>
+        <w:t>το καθένα</w:t>
+      </w:r>
+      <w:r>
+        <w:rPr>
+          <w:rFonts w:ascii="Calibri" w:hAnsi="Calibri" w:cs="Calibri"/>
+        </w:rPr>
+        <w:t>.</w:t>
+      </w:r>
+    </w:p>
+    <w:p>
+      <w:pPr>
+        <w:rPr>
+          <w:rFonts w:ascii="Calibri" w:hAnsi="Calibri" w:cs="Calibri"/>
+        </w:rPr>
+      </w:pPr>
+    </w:p>
+    <w:p>
+      <w:pPr>
+        <w:rPr>
+          <w:rFonts w:ascii="Calibri" w:hAnsi="Calibri" w:cs="Calibri"/>
+          <w:lang w:val="en-US"/>
+        </w:rPr>
+      </w:pPr>
+    </w:p>
+    <w:p>
+      <w:pPr>
+        <w:rPr>
+          <w:rFonts w:ascii="Calibri" w:hAnsi="Calibri" w:cs="Calibri"/>
+          <w:lang w:val="el-GR"/>
+        </w:rPr>
+      </w:pPr>
+      <w:r>
+        <w:rPr>
+          <w:rFonts w:ascii="Calibri" w:hAnsi="Calibri" w:cs="Calibri"/>
+          <w:lang w:val="el-GR"/>
+        </w:rPr>
+        <w:t>Ζητούμενο:</w:t>
+      </w:r>
+    </w:p>
+    <w:p>
+      <w:pPr>
+        <w:pStyle w:val="NormalWeb"/>
+        <w:rPr>
+          <w:rFonts w:ascii="Calibri" w:hAnsi="Calibri" w:cs="Calibri"/>
+          <w:lang w:val="el-GR"/>
+        </w:rPr>
+      </w:pPr>
+      <w:r>
+        <w:rPr>
+          <w:rFonts w:ascii="Calibri" w:hAnsi="Calibri" w:cs="Calibri"/>
+        </w:rPr>
+        <w:t xml:space="preserve">Τα αποτελέσματα των μετρήσεων αποδεικνύουν ότι η απόδοση του </w:t>
+      </w:r>
+      <w:r>
+        <w:rPr>
+          <w:rFonts w:ascii="Calibri" w:hAnsi="Calibri" w:cs="Calibri"/>
+        </w:rPr>
+        <w:t>PySpark</w:t>
+      </w:r>
+      <w:r>
+        <w:rPr>
+          <w:rFonts w:ascii="Calibri" w:hAnsi="Calibri" w:cs="Calibri"/>
+        </w:rPr>
+        <w:t xml:space="preserve"> επηρεάζεται </w:t>
+      </w:r>
+      <w:r>
+        <w:rPr>
+          <w:rFonts w:ascii="Calibri" w:hAnsi="Calibri" w:cs="Calibri"/>
+          <w:lang w:val="el-GR"/>
+        </w:rPr>
+        <w:t>σημαντικά</w:t>
+      </w:r>
+      <w:r>
+        <w:rPr>
+          <w:rFonts w:ascii="Calibri" w:hAnsi="Calibri" w:cs="Calibri"/>
+        </w:rPr>
+        <w:t xml:space="preserve"> από την ισορροπία μεταξύ του αριθμού των </w:t>
+      </w:r>
+      <w:r>
+        <w:rPr>
+          <w:rFonts w:ascii="Calibri" w:hAnsi="Calibri" w:cs="Calibri"/>
+        </w:rPr>
+        <w:t>executors</w:t>
+      </w:r>
+      <w:r>
+        <w:rPr>
+          <w:rFonts w:ascii="Calibri" w:hAnsi="Calibri" w:cs="Calibri"/>
+        </w:rPr>
+        <w:t xml:space="preserve"> των πυρήνων και της μνήμη</w:t>
+      </w:r>
+      <w:r>
+        <w:rPr>
+          <w:rFonts w:ascii="Calibri" w:hAnsi="Calibri" w:cs="Calibri"/>
+          <w:lang w:val="el-GR"/>
+        </w:rPr>
+        <w:t>ς</w:t>
+      </w:r>
+      <w:r>
+        <w:rPr>
+          <w:rFonts w:ascii="Calibri" w:hAnsi="Calibri" w:cs="Calibri"/>
+        </w:rPr>
+        <w:t>.</w:t>
+      </w:r>
+    </w:p>
+    <w:p>
+      <w:pPr>
+        <w:pStyle w:val="NormalWeb"/>
+        <w:rPr>
+          <w:rFonts w:ascii="Calibri" w:hAnsi="Calibri" w:cs="Calibri"/>
+        </w:rPr>
+      </w:pPr>
+      <w:r>
+        <w:rPr>
+          <w:rFonts w:ascii="Calibri" w:hAnsi="Calibri" w:cs="Calibri"/>
+        </w:rPr>
+        <w:t xml:space="preserve"> </w:t>
+      </w:r>
+      <w:r>
+        <w:rPr>
+          <w:rFonts w:ascii="Calibri" w:hAnsi="Calibri" w:cs="Calibri"/>
+          <w:lang w:val="el-GR"/>
+        </w:rPr>
+        <w:t xml:space="preserve">Στο </w:t>
+      </w:r>
+      <w:r>
+        <w:rPr>
+          <w:rFonts w:ascii="Calibri" w:hAnsi="Calibri" w:cs="Calibri"/>
+          <w:lang w:val="en-US"/>
+        </w:rPr>
+        <w:t>configuration</w:t>
+      </w:r>
+      <w:r>
+        <w:rPr>
+          <w:rFonts w:ascii="Calibri" w:hAnsi="Calibri" w:cs="Calibri"/>
+        </w:rPr>
+        <w:t xml:space="preserve"> με </w:t>
       </w:r>
       <w:r>
         <w:rPr>
           <w:rStyle w:val="Strong"/>
-        </w:rPr>
-        <w:t>SQL API</w:t>
-      </w:r>
-      <w:r>
-        <w:t xml:space="preserve"> είναι συχνά ταχύτερο από το </w:t>
+          <w:rFonts w:ascii="Calibri" w:eastAsiaTheme="majorEastAsia" w:hAnsi="Calibri" w:cs="Calibri"/>
+        </w:rPr>
+        <w:t>2 εκτελεστές, 4 πυρήνες και 8 GB μνήμης</w:t>
+      </w:r>
+      <w:r>
+        <w:rPr>
+          <w:rFonts w:ascii="Calibri" w:hAnsi="Calibri" w:cs="Calibri"/>
+        </w:rPr>
+        <w:t>, επιτυγχάνεται ο καλύτερος χρόνος εκτέλεσης (4.80 δευτερόλεπτα). Αυτή η διαμόρφωση εξασφαλίζει επαρκή μνήμη ανά εκτελεστή, επιτρέποντας την αποδοτική φόρτωση και επεξεργασία δεδομένων στη μνήμη, μειώνοντας την ανάγκη για I/O</w:t>
+      </w:r>
+      <w:r>
+        <w:rPr>
+          <w:rFonts w:ascii="Calibri" w:hAnsi="Calibri" w:cs="Calibri"/>
+          <w:lang w:val="el-GR"/>
+        </w:rPr>
+        <w:t xml:space="preserve"> στον δίσκο</w:t>
+      </w:r>
+      <w:r>
+        <w:rPr>
+          <w:rFonts w:ascii="Calibri" w:hAnsi="Calibri" w:cs="Calibri"/>
+        </w:rPr>
+        <w:t xml:space="preserve">. Παράλληλα, οι 4 πυρήνες ανά </w:t>
+      </w:r>
+      <w:r>
+        <w:rPr>
+          <w:rFonts w:ascii="Calibri" w:hAnsi="Calibri" w:cs="Calibri"/>
+        </w:rPr>
+        <w:t>executor</w:t>
+      </w:r>
+      <w:r>
+        <w:rPr>
+          <w:rFonts w:ascii="Calibri" w:hAnsi="Calibri" w:cs="Calibri"/>
+        </w:rPr>
+        <w:t xml:space="preserve"> προσφέρουν επαρκή υπολογιστική ισχύ για την παράλληλη επεξεργασία, ενώ ο μικρός αριθμός εκτελεστών περιορίζει την επικοινωνία μεταξύ τους και το shuffling, </w:t>
+      </w:r>
+      <w:r>
+        <w:rPr>
+          <w:rFonts w:ascii="Calibri" w:hAnsi="Calibri" w:cs="Calibri"/>
+          <w:b/>
+          <w:bCs/>
+          <w:i/>
+          <w:iCs/>
+          <w:color w:val="FF0000"/>
+          <w:u w:val="single"/>
+        </w:rPr>
+        <w:t>που είναι ένα από τα πιο κοστοβόρα στάδια του Spark</w:t>
+      </w:r>
+      <w:r>
+        <w:rPr>
+          <w:rFonts w:ascii="Calibri" w:hAnsi="Calibri" w:cs="Calibri"/>
+        </w:rPr>
+        <w:t>.</w:t>
+      </w:r>
+    </w:p>
+    <w:p>
+      <w:pPr>
+        <w:pStyle w:val="NormalWeb"/>
+        <w:rPr>
+          <w:rFonts w:ascii="Calibri" w:hAnsi="Calibri" w:cs="Calibri"/>
+        </w:rPr>
+      </w:pPr>
+      <w:r>
+        <w:rPr>
+          <w:rFonts w:ascii="Calibri" w:hAnsi="Calibri" w:cs="Calibri"/>
+        </w:rPr>
+        <w:t>Στ</w:t>
+      </w:r>
+      <w:r>
+        <w:rPr>
+          <w:rFonts w:ascii="Calibri" w:hAnsi="Calibri" w:cs="Calibri"/>
+          <w:lang w:val="el-GR"/>
+        </w:rPr>
+        <w:t xml:space="preserve">ο </w:t>
+      </w:r>
+      <w:r>
+        <w:rPr>
+          <w:rFonts w:ascii="Calibri" w:hAnsi="Calibri" w:cs="Calibri"/>
+          <w:lang w:val="en-US"/>
+        </w:rPr>
+        <w:t>configuration</w:t>
+      </w:r>
+      <w:r>
+        <w:rPr>
+          <w:rFonts w:ascii="Calibri" w:hAnsi="Calibri" w:cs="Calibri"/>
+        </w:rPr>
+        <w:t xml:space="preserve"> με </w:t>
       </w:r>
       <w:r>
         <w:rPr>
           <w:rStyle w:val="Strong"/>
-        </w:rPr>
-        <w:t>DataFrame API</w:t>
-      </w:r>
-      <w:r>
-        <w:t xml:space="preserve"> επειδή αξιοποιεί άμεσα τον </w:t>
+          <w:rFonts w:ascii="Calibri" w:eastAsiaTheme="majorEastAsia" w:hAnsi="Calibri" w:cs="Calibri"/>
+        </w:rPr>
+        <w:t xml:space="preserve">4 </w:t>
       </w:r>
       <w:r>
         <w:rPr>
           <w:rStyle w:val="Strong"/>
-        </w:rPr>
-        <w:t>Catalyst Optimizer</w:t>
-      </w:r>
-      <w:r>
-        <w:t xml:space="preserve">, που εφαρμόζει βελτιστοποιήσεις πιο αποτελεσματικά. Η δηλωτική </w:t>
-      </w:r>
-      <w:r>
+          <w:rFonts w:ascii="Calibri" w:eastAsiaTheme="majorEastAsia" w:hAnsi="Calibri" w:cs="Calibri"/>
+        </w:rPr>
+        <w:t>executors</w:t>
+      </w:r>
+      <w:r>
+        <w:rPr>
+          <w:rStyle w:val="Strong"/>
+          <w:rFonts w:ascii="Calibri" w:eastAsiaTheme="majorEastAsia" w:hAnsi="Calibri" w:cs="Calibri"/>
+        </w:rPr>
+        <w:t>, 2 πυρήνες και 4 GB μνήμης</w:t>
+      </w:r>
+      <w:r>
+        <w:rPr>
+          <w:rFonts w:ascii="Calibri" w:hAnsi="Calibri" w:cs="Calibri"/>
+        </w:rPr>
+        <w:t xml:space="preserve">, ο χρόνος εκτέλεσης αυξάνεται σημαντικά (15.26 δευτερόλεπτα). </w:t>
+      </w:r>
+      <w:r>
+        <w:rPr>
+          <w:rFonts w:ascii="Calibri" w:hAnsi="Calibri" w:cs="Calibri"/>
+          <w:lang w:val="el-GR"/>
+        </w:rPr>
+        <w:t>Ο</w:t>
+      </w:r>
+      <w:r>
+        <w:rPr>
+          <w:rFonts w:ascii="Calibri" w:hAnsi="Calibri" w:cs="Calibri"/>
+        </w:rPr>
+        <w:t xml:space="preserve">ι 2 πυρήνες ανά </w:t>
+      </w:r>
+      <w:r>
+        <w:rPr>
+          <w:rFonts w:ascii="Calibri" w:hAnsi="Calibri" w:cs="Calibri"/>
+        </w:rPr>
+        <w:t>executor</w:t>
+      </w:r>
+      <w:r>
+        <w:rPr>
+          <w:rFonts w:ascii="Calibri" w:hAnsi="Calibri" w:cs="Calibri"/>
+        </w:rPr>
+        <w:t xml:space="preserve"> περιορίζουν την παράλληλη επεξεργασία σε επίπεδο </w:t>
+      </w:r>
+      <w:r>
+        <w:rPr>
+          <w:rFonts w:ascii="Calibri" w:hAnsi="Calibri" w:cs="Calibri"/>
+        </w:rPr>
+        <w:t>executor</w:t>
+      </w:r>
+      <w:r>
+        <w:rPr>
+          <w:rFonts w:ascii="Calibri" w:hAnsi="Calibri" w:cs="Calibri"/>
+        </w:rPr>
+        <w:t xml:space="preserve">. Επιπλέον, η μειωμένη μνήμη ανά </w:t>
+      </w:r>
+      <w:r>
+        <w:rPr>
+          <w:rFonts w:ascii="Calibri" w:hAnsi="Calibri" w:cs="Calibri"/>
+        </w:rPr>
+        <w:t>executor</w:t>
+      </w:r>
+      <w:r>
+        <w:rPr>
+          <w:rFonts w:ascii="Calibri" w:hAnsi="Calibri" w:cs="Calibri"/>
+        </w:rPr>
+        <w:t xml:space="preserve"> αυξάνει την ανάγκη για προσωρινή αποθήκευση στον δίσκο, ενώ </w:t>
+      </w:r>
+      <w:r>
+        <w:rPr>
+          <w:rFonts w:ascii="Calibri" w:hAnsi="Calibri" w:cs="Calibri"/>
+          <w:color w:val="FF0000"/>
+        </w:rPr>
+        <w:t>ο μεγαλύτερος αριθμός εκτελεστών αυξάνει την επικοινωνία και το κόστος shuffling</w:t>
+      </w:r>
+      <w:r>
+        <w:rPr>
+          <w:rFonts w:ascii="Calibri" w:hAnsi="Calibri" w:cs="Calibri"/>
+        </w:rPr>
+        <w:t>, επηρεάζοντας αρνητικά την απόδοση.</w:t>
+      </w:r>
+    </w:p>
+    <w:p>
+      <w:pPr>
+        <w:pStyle w:val="NormalWeb"/>
+        <w:rPr>
+          <w:rFonts w:ascii="Calibri" w:hAnsi="Calibri" w:cs="Calibri"/>
+        </w:rPr>
+      </w:pPr>
+      <w:r>
+        <w:rPr>
+          <w:rFonts w:ascii="Calibri" w:hAnsi="Calibri" w:cs="Calibri"/>
+        </w:rPr>
+        <w:t xml:space="preserve">Η χειρότερη απόδοση παρατηρείται </w:t>
+      </w:r>
+      <w:r>
+        <w:rPr>
+          <w:rFonts w:ascii="Calibri" w:hAnsi="Calibri" w:cs="Calibri"/>
+          <w:lang w:val="el-GR"/>
+        </w:rPr>
+        <w:t xml:space="preserve">στο </w:t>
+      </w:r>
+      <w:r>
+        <w:rPr>
+          <w:rFonts w:ascii="Calibri" w:hAnsi="Calibri" w:cs="Calibri"/>
+          <w:lang w:val="en-US"/>
+        </w:rPr>
+        <w:t>configuration</w:t>
+      </w:r>
+      <w:r>
+        <w:rPr>
+          <w:rFonts w:ascii="Calibri" w:hAnsi="Calibri" w:cs="Calibri"/>
+          <w:lang w:val="el-GR"/>
+        </w:rPr>
+        <w:t xml:space="preserve"> </w:t>
+      </w:r>
+      <w:r>
+        <w:rPr>
+          <w:rFonts w:ascii="Calibri" w:hAnsi="Calibri" w:cs="Calibri"/>
+        </w:rPr>
+        <w:t xml:space="preserve">με </w:t>
+      </w:r>
+      <w:r>
+        <w:rPr>
+          <w:rStyle w:val="Strong"/>
+          <w:rFonts w:ascii="Calibri" w:eastAsiaTheme="majorEastAsia" w:hAnsi="Calibri" w:cs="Calibri"/>
+        </w:rPr>
+        <w:t xml:space="preserve">8 </w:t>
+      </w:r>
+      <w:r>
+        <w:rPr>
+          <w:rStyle w:val="Strong"/>
+          <w:rFonts w:ascii="Calibri" w:eastAsiaTheme="majorEastAsia" w:hAnsi="Calibri" w:cs="Calibri"/>
+        </w:rPr>
+        <w:t>executors</w:t>
+      </w:r>
+      <w:r>
+        <w:rPr>
+          <w:rStyle w:val="Strong"/>
+          <w:rFonts w:ascii="Calibri" w:eastAsiaTheme="majorEastAsia" w:hAnsi="Calibri" w:cs="Calibri"/>
+        </w:rPr>
+        <w:t>, 1 πυρήνα και 2 GB μνήμης</w:t>
+      </w:r>
+      <w:r>
+        <w:rPr>
+          <w:rFonts w:ascii="Calibri" w:hAnsi="Calibri" w:cs="Calibri"/>
+        </w:rPr>
+        <w:t xml:space="preserve">, με χρόνο εκτέλεσης 20.36 δευτερόλεπτα. Ο μεγάλος αριθμός </w:t>
+      </w:r>
+      <w:r>
+        <w:rPr>
+          <w:rFonts w:ascii="Calibri" w:hAnsi="Calibri" w:cs="Calibri"/>
+        </w:rPr>
+        <w:t>executors</w:t>
+      </w:r>
+      <w:r>
+        <w:rPr>
+          <w:rFonts w:ascii="Calibri" w:hAnsi="Calibri" w:cs="Calibri"/>
+        </w:rPr>
+        <w:t xml:space="preserve"> με περιορισμένους πόρους ανά </w:t>
+      </w:r>
+      <w:r>
+        <w:rPr>
+          <w:rFonts w:ascii="Calibri" w:hAnsi="Calibri" w:cs="Calibri"/>
+        </w:rPr>
+        <w:t>executor</w:t>
+      </w:r>
+      <w:r>
+        <w:rPr>
+          <w:rFonts w:ascii="Calibri" w:hAnsi="Calibri" w:cs="Calibri"/>
+        </w:rPr>
+        <w:t xml:space="preserve"> οδηγεί σε υπερβολική επικοινωνία μεταξύ των </w:t>
+      </w:r>
+      <w:r>
+        <w:rPr>
+          <w:rFonts w:ascii="Calibri" w:hAnsi="Calibri" w:cs="Calibri"/>
+        </w:rPr>
+        <w:t>executors</w:t>
+      </w:r>
+      <w:r>
+        <w:rPr>
+          <w:rFonts w:ascii="Calibri" w:hAnsi="Calibri" w:cs="Calibri"/>
+        </w:rPr>
+        <w:t xml:space="preserve"> και </w:t>
+      </w:r>
+      <w:r>
+        <w:rPr>
+          <w:rFonts w:ascii="Calibri" w:hAnsi="Calibri" w:cs="Calibri"/>
+          <w:color w:val="FF0000"/>
+        </w:rPr>
+        <w:t>αυξημένο κόστος shuffling</w:t>
+      </w:r>
+      <w:r>
+        <w:rPr>
+          <w:rFonts w:ascii="Calibri" w:hAnsi="Calibri" w:cs="Calibri"/>
+        </w:rPr>
+        <w:t>. Η χαμηλή μνήμη δεν επαρκεί για τη φόρτωση και την επεξεργασία των δεδομένων, με αποτέλεσμα την αυξημένη ανάγκη για I/O στον δίσκο, επιδεινώνοντας περαιτέρω την απόδοση.</w:t>
+      </w:r>
+    </w:p>
+    <w:p>
+      <w:pPr>
+        <w:pStyle w:val="NormalWeb"/>
+        <w:rPr>
+          <w:rFonts w:ascii="Calibri" w:hAnsi="Calibri" w:cs="Calibri"/>
+        </w:rPr>
+      </w:pPr>
+      <w:r>
+        <w:rPr>
+          <w:rFonts w:ascii="Calibri" w:hAnsi="Calibri" w:cs="Calibri"/>
+        </w:rPr>
         <w:lastRenderedPageBreak/>
-        <w:t>φύση του SQL API επιτρέπει στο Spark να παραλείψει περιττά ενδιάμεσα βήματα, ενώ το DataFrame API απαιτεί περισσότερη μετάφραση σε λογικό σχέδιο. Επιπλέον, το SQL API εκμεταλλεύεται βελτιστοποιήσεις, όπως προώθηση φίλτρων, βελτιστοποίηση joins και χρήση μεταδεδομένων από τον Catalog Manager, για αποδοτικότερη εκτέλεση. Ειδικά για σύνθετα ερωτήματα, το SQL API είναι καλύτερο στη δημιουργία αποδοτικών σχεδίων εκτέλεσης χωρίς επιβάρυνση από ενδιάμεσες λειτουργίες</w:t>
-      </w:r>
-    </w:p>
-    <w:p>
-      <w:pPr>
-        <w:rPr>
-          <w:rFonts w:ascii="Calibri" w:hAnsi="Calibri" w:cs="Calibri"/>
-          <w:lang w:val="en-US"/>
-        </w:rPr>
-      </w:pPr>
-    </w:p>
-    <w:p>
-      <w:pPr>
-        <w:rPr>
-          <w:rFonts w:ascii="Calibri" w:hAnsi="Calibri" w:cs="Calibri"/>
-          <w:lang w:val="en-US"/>
-        </w:rPr>
-      </w:pPr>
-    </w:p>
-    <w:p>
-      <w:pPr>
-        <w:rPr>
-          <w:rFonts w:ascii="Calibri" w:hAnsi="Calibri" w:cs="Calibri"/>
-          <w:lang w:val="en-US"/>
-        </w:rPr>
-      </w:pPr>
-    </w:p>
-    <w:p>
-      <w:pPr>
-        <w:rPr>
-          <w:rFonts w:ascii="Calibri" w:hAnsi="Calibri" w:cs="Calibri"/>
-          <w:lang w:val="en-US"/>
-        </w:rPr>
-      </w:pPr>
-    </w:p>
-    <w:p>
-      <w:pPr>
-        <w:rPr>
-          <w:rFonts w:ascii="Calibri" w:hAnsi="Calibri" w:cs="Calibri"/>
-          <w:lang w:val="en-US"/>
-        </w:rPr>
-      </w:pPr>
-    </w:p>
-    <w:p>
-      <w:pPr>
-        <w:rPr>
-          <w:rFonts w:ascii="Calibri" w:hAnsi="Calibri" w:cs="Calibri"/>
-          <w:lang w:val="en-US"/>
-        </w:rPr>
-      </w:pPr>
-    </w:p>
-    <w:p>
-      <w:pPr>
-        <w:rPr>
-          <w:rFonts w:ascii="Calibri" w:hAnsi="Calibri" w:cs="Calibri"/>
-          <w:lang w:val="en-US"/>
-        </w:rPr>
-      </w:pPr>
-    </w:p>
-    <w:p>
-      <w:pPr>
-        <w:rPr>
-          <w:rFonts w:ascii="Calibri" w:hAnsi="Calibri" w:cs="Calibri"/>
-          <w:lang w:val="en-US"/>
-        </w:rPr>
-      </w:pPr>
-    </w:p>
-    <w:p>
-      <w:pPr>
-        <w:rPr>
-          <w:rFonts w:ascii="Calibri" w:hAnsi="Calibri" w:cs="Calibri"/>
-          <w:lang w:val="el-GR"/>
-        </w:rPr>
-      </w:pPr>
-      <w:r>
-        <w:rPr>
-          <w:rFonts w:ascii="Calibri" w:hAnsi="Calibri" w:cs="Calibri"/>
-          <w:lang w:val="el-GR"/>
-        </w:rPr>
-        <w:t xml:space="preserve">5) </w:t>
-      </w:r>
-    </w:p>
-    <w:p>
-      <w:pPr>
-        <w:rPr>
-          <w:rFonts w:ascii="Calibri" w:hAnsi="Calibri" w:cs="Calibri"/>
-          <w:lang w:val="el-GR"/>
-        </w:rPr>
-      </w:pPr>
-    </w:p>
-    <w:p>
-      <w:pPr>
-        <w:rPr>
-          <w:rFonts w:ascii="Calibri" w:hAnsi="Calibri" w:cs="Calibri"/>
-          <w:lang w:val="el-GR"/>
-        </w:rPr>
-      </w:pPr>
-    </w:p>
-    <w:p>
-      <w:pPr>
-        <w:rPr>
-          <w:rFonts w:ascii="Calibri" w:hAnsi="Calibri" w:cs="Calibri"/>
-          <w:lang w:val="el-GR"/>
-        </w:rPr>
-      </w:pPr>
-    </w:p>
-    <w:p>
-      <w:pPr>
-        <w:rPr>
-          <w:rFonts w:ascii="Calibri" w:hAnsi="Calibri" w:cs="Calibri"/>
-          <w:lang w:val="el-GR"/>
-        </w:rPr>
-      </w:pPr>
-    </w:p>
-    <w:p>
-      <w:pPr>
-        <w:rPr>
-          <w:rFonts w:ascii="Calibri" w:hAnsi="Calibri" w:cs="Calibri"/>
-          <w:lang w:val="el-GR"/>
-        </w:rPr>
-      </w:pPr>
-    </w:p>
-    <w:p>
-      <w:pPr>
-        <w:rPr>
-          <w:rFonts w:ascii="Calibri" w:hAnsi="Calibri" w:cs="Calibri"/>
-          <w:lang w:val="el-GR"/>
-        </w:rPr>
-      </w:pPr>
-    </w:p>
-    <w:p>
-      <w:pPr>
-        <w:rPr>
-          <w:rFonts w:ascii="Calibri" w:hAnsi="Calibri" w:cs="Calibri"/>
-          <w:lang w:val="el-GR"/>
-        </w:rPr>
-      </w:pPr>
-    </w:p>
-    <w:p>
-      <w:pPr>
-        <w:rPr>
-          <w:rFonts w:ascii="Calibri" w:hAnsi="Calibri" w:cs="Calibri"/>
-          <w:lang w:val="el-GR"/>
-        </w:rPr>
-      </w:pPr>
-    </w:p>
-    <w:p>
-      <w:pPr>
-        <w:rPr>
-          <w:rFonts w:ascii="Calibri" w:hAnsi="Calibri" w:cs="Calibri"/>
-          <w:lang w:val="el-GR"/>
+        <w:t xml:space="preserve">Συνολικά, τα αποτελέσματα </w:t>
+      </w:r>
+      <w:r>
+        <w:rPr>
+          <w:rFonts w:ascii="Calibri" w:hAnsi="Calibri" w:cs="Calibri"/>
+          <w:lang w:val="el-GR"/>
+        </w:rPr>
+        <w:t xml:space="preserve">δείχνουν </w:t>
+      </w:r>
+      <w:r>
+        <w:rPr>
+          <w:rFonts w:ascii="Calibri" w:hAnsi="Calibri" w:cs="Calibri"/>
+        </w:rPr>
+        <w:t xml:space="preserve">ότι η βέλτιστη απόδοση επιτυγχάνεται με λιγότερους, αλλά πιο ισχυρούς εκτελεστές, που διαθέτουν επαρκή μνήμη και πυρήνες. Στη συγκεκριμένη περίπτωση, η διαμόρφωση με </w:t>
+      </w:r>
+      <w:r>
+        <w:rPr>
+          <w:rStyle w:val="Strong"/>
+          <w:rFonts w:ascii="Calibri" w:eastAsiaTheme="majorEastAsia" w:hAnsi="Calibri" w:cs="Calibri"/>
+        </w:rPr>
+        <w:t xml:space="preserve">2 </w:t>
+      </w:r>
+      <w:r>
+        <w:rPr>
+          <w:rStyle w:val="Strong"/>
+          <w:rFonts w:ascii="Calibri" w:eastAsiaTheme="majorEastAsia" w:hAnsi="Calibri" w:cs="Calibri"/>
+        </w:rPr>
+        <w:t>executors</w:t>
+      </w:r>
+      <w:r>
+        <w:rPr>
+          <w:rStyle w:val="Strong"/>
+          <w:rFonts w:ascii="Calibri" w:eastAsiaTheme="majorEastAsia" w:hAnsi="Calibri" w:cs="Calibri"/>
+        </w:rPr>
+        <w:t>, 4 πυρήνες και 8 GB μνήμης</w:t>
+      </w:r>
+      <w:r>
+        <w:rPr>
+          <w:rFonts w:ascii="Calibri" w:hAnsi="Calibri" w:cs="Calibri"/>
+        </w:rPr>
+        <w:t xml:space="preserve"> παρέχει την καλύτερη ισορροπία πόρων, ελαχιστοποιώντας το κόστος επικοινωνίας και I/O </w:t>
+      </w:r>
+      <w:r>
+        <w:rPr>
+          <w:rFonts w:ascii="Calibri" w:hAnsi="Calibri" w:cs="Calibri"/>
+          <w:lang w:val="el-GR"/>
+        </w:rPr>
+        <w:t>με δίσκο</w:t>
+      </w:r>
+      <w:r>
+        <w:rPr>
+          <w:rFonts w:ascii="Calibri" w:hAnsi="Calibri" w:cs="Calibri"/>
+        </w:rPr>
+        <w:t>.</w:t>
+      </w:r>
+    </w:p>
+    <w:p>
+      <w:pPr>
+        <w:rPr>
+          <w:rFonts w:ascii="Calibri" w:hAnsi="Calibri" w:cs="Calibri"/>
+        </w:rPr>
+      </w:pPr>
+    </w:p>
+    <w:p>
+      <w:pPr>
+        <w:rPr>
+          <w:rFonts w:ascii="Calibri" w:hAnsi="Calibri" w:cs="Calibri"/>
+          <w:lang w:val="el-GR"/>
+        </w:rPr>
+      </w:pPr>
+    </w:p>
+    <w:p>
+      <w:pPr>
+        <w:rPr>
+          <w:rFonts w:ascii="Calibri" w:hAnsi="Calibri" w:cs="Calibri"/>
+          <w:lang w:val="el-GR"/>
+        </w:rPr>
+      </w:pPr>
+    </w:p>
+    <w:p>
+      <w:pPr>
+        <w:rPr>
+          <w:rFonts w:ascii="Calibri" w:hAnsi="Calibri" w:cs="Calibri"/>
+          <w:lang w:val="el-GR"/>
+        </w:rPr>
+      </w:pPr>
+    </w:p>
+    <w:p>
+      <w:pPr>
+        <w:rPr>
+          <w:rFonts w:ascii="Calibri" w:hAnsi="Calibri" w:cs="Calibri"/>
+          <w:lang w:val="en-US"/>
         </w:rPr>
       </w:pPr>
     </w:p>
     <w:sectPr>
+      <w:headerReference w:type="even" r:id="rId13"/>
+      <w:headerReference w:type="default" r:id="rId14"/>
+      <w:footerReference w:type="even" r:id="rId15"/>
+      <w:footerReference w:type="default" r:id="rId16"/>
+      <w:headerReference w:type="first" r:id="rId17"/>
+      <w:footerReference w:type="first" r:id="rId18"/>
       <w:pgSz w:w="11906" w:h="16838"/>
       <w:pgMar w:top="1440" w:right="1440" w:bottom="1440" w:left="1440" w:header="708" w:footer="708" w:gutter="0"/>
       <w:cols w:space="708"/>
@@ -1682,6 +3832,107 @@
 </w:document>
 </file>
 
+<file path=word/endnotes.xml><?xml version="1.0" encoding="utf-8"?>
+<w:endnotes xmlns:wpc="http://schemas.microsoft.com/office/word/2010/wordprocessingCanvas" xmlns:cx="http://schemas.microsoft.com/office/drawing/2014/chartex" xmlns:cx1="http://schemas.microsoft.com/office/drawing/2015/9/8/chartex" xmlns:cx2="http://schemas.microsoft.com/office/drawing/2015/10/21/chartex" xmlns:cx3="http://schemas.microsoft.com/office/drawing/2016/5/9/chartex" xmlns:cx4="http://schemas.microsoft.com/office/drawing/2016/5/10/chartex" xmlns:cx5="http://schemas.microsoft.com/office/drawing/2016/5/11/chartex" xmlns:cx6="http://schemas.microsoft.com/office/drawing/2016/5/12/chartex" xmlns:cx7="http://schemas.microsoft.com/office/drawing/2016/5/13/chartex" xmlns:cx8="http://schemas.microsoft.com/office/drawing/2016/5/14/chartex" xmlns:mc="http://schemas.openxmlformats.org/markup-compatibility/2006" xmlns:aink="http://schemas.microsoft.com/office/drawing/2016/ink" xmlns:am3d="http://schemas.microsoft.com/office/drawing/2017/model3d" xmlns:o="urn:schemas-microsoft-com:office:office" xmlns:oel="http://schemas.microsoft.com/office/2019/extlst" xmlns:r="http://schemas.openxmlformats.org/officeDocument/2006/relationships" xmlns:m="http://schemas.openxmlformats.org/officeDocument/2006/math" xmlns:v="urn:schemas-microsoft-com:vml" xmlns:wp14="http://schemas.microsoft.com/office/word/2010/wordprocessingDrawing" xmlns:wp="http://schemas.openxmlformats.org/drawingml/2006/wordprocessingDrawing" xmlns:w10="urn:schemas-microsoft-com:office:word" xmlns:w="http://schemas.openxmlformats.org/wordprocessingml/2006/main" xmlns:w14="http://schemas.microsoft.com/office/word/2010/wordml" xmlns:w15="http://schemas.microsoft.com/office/word/2012/wordml" xmlns:w16cex="http://schemas.microsoft.com/office/word/2018/wordml/cex" xmlns:w16cid="http://schemas.microsoft.com/office/word/2016/wordml/cid" xmlns:w16="http://schemas.microsoft.com/office/word/2018/wordml" xmlns:w16du="http://schemas.microsoft.com/office/word/2023/wordml/word16du" xmlns:w16sdtdh="http://schemas.microsoft.com/office/word/2020/wordml/sdtdatahash" xmlns:w16sdtfl="http://schemas.microsoft.com/office/word/2024/wordml/sdtformatlock" xmlns:w16se="http://schemas.microsoft.com/office/word/2015/wordml/symex" xmlns:wpg="http://schemas.microsoft.com/office/word/2010/wordprocessingGroup" xmlns:wpi="http://schemas.microsoft.com/office/word/2010/wordprocessingInk" xmlns:wne="http://schemas.microsoft.com/office/word/2006/wordml" xmlns:wps="http://schemas.microsoft.com/office/word/2010/wordprocessingShape" mc:Ignorable="w14 w15 w16se w16cid w16 w16cex w16sdtdh w16sdtfl w16du wp14">
+  <w:endnote w:type="separator" w:id="-1">
+    <w:p>
+      <w:r>
+        <w:separator/>
+      </w:r>
+    </w:p>
+  </w:endnote>
+  <w:endnote w:type="continuationSeparator" w:id="0">
+    <w:p>
+      <w:r>
+        <w:continuationSeparator/>
+      </w:r>
+    </w:p>
+  </w:endnote>
+</w:endnotes>
+</file>
+
+<file path=word/footer1.xml><?xml version="1.0" encoding="utf-8"?>
+<w:ftr xmlns:wpc="http://schemas.microsoft.com/office/word/2010/wordprocessingCanvas" xmlns:cx="http://schemas.microsoft.com/office/drawing/2014/chartex" xmlns:cx1="http://schemas.microsoft.com/office/drawing/2015/9/8/chartex" xmlns:cx2="http://schemas.microsoft.com/office/drawing/2015/10/21/chartex" xmlns:cx3="http://schemas.microsoft.com/office/drawing/2016/5/9/chartex" xmlns:cx4="http://schemas.microsoft.com/office/drawing/2016/5/10/chartex" xmlns:cx5="http://schemas.microsoft.com/office/drawing/2016/5/11/chartex" xmlns:cx6="http://schemas.microsoft.com/office/drawing/2016/5/12/chartex" xmlns:cx7="http://schemas.microsoft.com/office/drawing/2016/5/13/chartex" xmlns:cx8="http://schemas.microsoft.com/office/drawing/2016/5/14/chartex" xmlns:mc="http://schemas.openxmlformats.org/markup-compatibility/2006" xmlns:aink="http://schemas.microsoft.com/office/drawing/2016/ink" xmlns:am3d="http://schemas.microsoft.com/office/drawing/2017/model3d" xmlns:o="urn:schemas-microsoft-com:office:office" xmlns:oel="http://schemas.microsoft.com/office/2019/extlst" xmlns:r="http://schemas.openxmlformats.org/officeDocument/2006/relationships" xmlns:m="http://schemas.openxmlformats.org/officeDocument/2006/math" xmlns:v="urn:schemas-microsoft-com:vml" xmlns:wp14="http://schemas.microsoft.com/office/word/2010/wordprocessingDrawing" xmlns:wp="http://schemas.openxmlformats.org/drawingml/2006/wordprocessingDrawing" xmlns:w10="urn:schemas-microsoft-com:office:word" xmlns:w="http://schemas.openxmlformats.org/wordprocessingml/2006/main" xmlns:w14="http://schemas.microsoft.com/office/word/2010/wordml" xmlns:w15="http://schemas.microsoft.com/office/word/2012/wordml" xmlns:w16cex="http://schemas.microsoft.com/office/word/2018/wordml/cex" xmlns:w16cid="http://schemas.microsoft.com/office/word/2016/wordml/cid" xmlns:w16="http://schemas.microsoft.com/office/word/2018/wordml" xmlns:w16du="http://schemas.microsoft.com/office/word/2023/wordml/word16du" xmlns:w16sdtdh="http://schemas.microsoft.com/office/word/2020/wordml/sdtdatahash" xmlns:w16sdtfl="http://schemas.microsoft.com/office/word/2024/wordml/sdtformatlock" xmlns:w16se="http://schemas.microsoft.com/office/word/2015/wordml/symex" xmlns:wpg="http://schemas.microsoft.com/office/word/2010/wordprocessingGroup" xmlns:wpi="http://schemas.microsoft.com/office/word/2010/wordprocessingInk" xmlns:wne="http://schemas.microsoft.com/office/word/2006/wordml" xmlns:wps="http://schemas.microsoft.com/office/word/2010/wordprocessingShape" mc:Ignorable="w14 w15 w16se w16cid w16 w16cex w16sdtdh w16sdtfl w16du wp14">
+  <w:p>
+    <w:pPr>
+      <w:pStyle w:val="Footer"/>
+    </w:pPr>
+  </w:p>
+</w:ftr>
+</file>
+
+<file path=word/footer2.xml><?xml version="1.0" encoding="utf-8"?>
+<w:ftr xmlns:wpc="http://schemas.microsoft.com/office/word/2010/wordprocessingCanvas" xmlns:cx="http://schemas.microsoft.com/office/drawing/2014/chartex" xmlns:cx1="http://schemas.microsoft.com/office/drawing/2015/9/8/chartex" xmlns:cx2="http://schemas.microsoft.com/office/drawing/2015/10/21/chartex" xmlns:cx3="http://schemas.microsoft.com/office/drawing/2016/5/9/chartex" xmlns:cx4="http://schemas.microsoft.com/office/drawing/2016/5/10/chartex" xmlns:cx5="http://schemas.microsoft.com/office/drawing/2016/5/11/chartex" xmlns:cx6="http://schemas.microsoft.com/office/drawing/2016/5/12/chartex" xmlns:cx7="http://schemas.microsoft.com/office/drawing/2016/5/13/chartex" xmlns:cx8="http://schemas.microsoft.com/office/drawing/2016/5/14/chartex" xmlns:mc="http://schemas.openxmlformats.org/markup-compatibility/2006" xmlns:aink="http://schemas.microsoft.com/office/drawing/2016/ink" xmlns:am3d="http://schemas.microsoft.com/office/drawing/2017/model3d" xmlns:o="urn:schemas-microsoft-com:office:office" xmlns:oel="http://schemas.microsoft.com/office/2019/extlst" xmlns:r="http://schemas.openxmlformats.org/officeDocument/2006/relationships" xmlns:m="http://schemas.openxmlformats.org/officeDocument/2006/math" xmlns:v="urn:schemas-microsoft-com:vml" xmlns:wp14="http://schemas.microsoft.com/office/word/2010/wordprocessingDrawing" xmlns:wp="http://schemas.openxmlformats.org/drawingml/2006/wordprocessingDrawing" xmlns:w10="urn:schemas-microsoft-com:office:word" xmlns:w="http://schemas.openxmlformats.org/wordprocessingml/2006/main" xmlns:w14="http://schemas.microsoft.com/office/word/2010/wordml" xmlns:w15="http://schemas.microsoft.com/office/word/2012/wordml" xmlns:w16cex="http://schemas.microsoft.com/office/word/2018/wordml/cex" xmlns:w16cid="http://schemas.microsoft.com/office/word/2016/wordml/cid" xmlns:w16="http://schemas.microsoft.com/office/word/2018/wordml" xmlns:w16du="http://schemas.microsoft.com/office/word/2023/wordml/word16du" xmlns:w16sdtdh="http://schemas.microsoft.com/office/word/2020/wordml/sdtdatahash" xmlns:w16sdtfl="http://schemas.microsoft.com/office/word/2024/wordml/sdtformatlock" xmlns:w16se="http://schemas.microsoft.com/office/word/2015/wordml/symex" xmlns:wpg="http://schemas.microsoft.com/office/word/2010/wordprocessingGroup" xmlns:wpi="http://schemas.microsoft.com/office/word/2010/wordprocessingInk" xmlns:wne="http://schemas.microsoft.com/office/word/2006/wordml" xmlns:wps="http://schemas.microsoft.com/office/word/2010/wordprocessingShape" mc:Ignorable="w14 w15 w16se w16cid w16 w16cex w16sdtdh w16sdtfl w16du wp14">
+  <w:p>
+    <w:pPr>
+      <w:pStyle w:val="Footer"/>
+    </w:pPr>
+  </w:p>
+</w:ftr>
+</file>
+
+<file path=word/footer3.xml><?xml version="1.0" encoding="utf-8"?>
+<w:ftr xmlns:wpc="http://schemas.microsoft.com/office/word/2010/wordprocessingCanvas" xmlns:cx="http://schemas.microsoft.com/office/drawing/2014/chartex" xmlns:cx1="http://schemas.microsoft.com/office/drawing/2015/9/8/chartex" xmlns:cx2="http://schemas.microsoft.com/office/drawing/2015/10/21/chartex" xmlns:cx3="http://schemas.microsoft.com/office/drawing/2016/5/9/chartex" xmlns:cx4="http://schemas.microsoft.com/office/drawing/2016/5/10/chartex" xmlns:cx5="http://schemas.microsoft.com/office/drawing/2016/5/11/chartex" xmlns:cx6="http://schemas.microsoft.com/office/drawing/2016/5/12/chartex" xmlns:cx7="http://schemas.microsoft.com/office/drawing/2016/5/13/chartex" xmlns:cx8="http://schemas.microsoft.com/office/drawing/2016/5/14/chartex" xmlns:mc="http://schemas.openxmlformats.org/markup-compatibility/2006" xmlns:aink="http://schemas.microsoft.com/office/drawing/2016/ink" xmlns:am3d="http://schemas.microsoft.com/office/drawing/2017/model3d" xmlns:o="urn:schemas-microsoft-com:office:office" xmlns:oel="http://schemas.microsoft.com/office/2019/extlst" xmlns:r="http://schemas.openxmlformats.org/officeDocument/2006/relationships" xmlns:m="http://schemas.openxmlformats.org/officeDocument/2006/math" xmlns:v="urn:schemas-microsoft-com:vml" xmlns:wp14="http://schemas.microsoft.com/office/word/2010/wordprocessingDrawing" xmlns:wp="http://schemas.openxmlformats.org/drawingml/2006/wordprocessingDrawing" xmlns:w10="urn:schemas-microsoft-com:office:word" xmlns:w="http://schemas.openxmlformats.org/wordprocessingml/2006/main" xmlns:w14="http://schemas.microsoft.com/office/word/2010/wordml" xmlns:w15="http://schemas.microsoft.com/office/word/2012/wordml" xmlns:w16cex="http://schemas.microsoft.com/office/word/2018/wordml/cex" xmlns:w16cid="http://schemas.microsoft.com/office/word/2016/wordml/cid" xmlns:w16="http://schemas.microsoft.com/office/word/2018/wordml" xmlns:w16du="http://schemas.microsoft.com/office/word/2023/wordml/word16du" xmlns:w16sdtdh="http://schemas.microsoft.com/office/word/2020/wordml/sdtdatahash" xmlns:w16sdtfl="http://schemas.microsoft.com/office/word/2024/wordml/sdtformatlock" xmlns:w16se="http://schemas.microsoft.com/office/word/2015/wordml/symex" xmlns:wpg="http://schemas.microsoft.com/office/word/2010/wordprocessingGroup" xmlns:wpi="http://schemas.microsoft.com/office/word/2010/wordprocessingInk" xmlns:wne="http://schemas.microsoft.com/office/word/2006/wordml" xmlns:wps="http://schemas.microsoft.com/office/word/2010/wordprocessingShape" mc:Ignorable="w14 w15 w16se w16cid w16 w16cex w16sdtdh w16sdtfl w16du wp14">
+  <w:p>
+    <w:pPr>
+      <w:pStyle w:val="Footer"/>
+    </w:pPr>
+  </w:p>
+</w:ftr>
+</file>
+
+<file path=word/footnotes.xml><?xml version="1.0" encoding="utf-8"?>
+<w:footnotes xmlns:wpc="http://schemas.microsoft.com/office/word/2010/wordprocessingCanvas" xmlns:cx="http://schemas.microsoft.com/office/drawing/2014/chartex" xmlns:cx1="http://schemas.microsoft.com/office/drawing/2015/9/8/chartex" xmlns:cx2="http://schemas.microsoft.com/office/drawing/2015/10/21/chartex" xmlns:cx3="http://schemas.microsoft.com/office/drawing/2016/5/9/chartex" xmlns:cx4="http://schemas.microsoft.com/office/drawing/2016/5/10/chartex" xmlns:cx5="http://schemas.microsoft.com/office/drawing/2016/5/11/chartex" xmlns:cx6="http://schemas.microsoft.com/office/drawing/2016/5/12/chartex" xmlns:cx7="http://schemas.microsoft.com/office/drawing/2016/5/13/chartex" xmlns:cx8="http://schemas.microsoft.com/office/drawing/2016/5/14/chartex" xmlns:mc="http://schemas.openxmlformats.org/markup-compatibility/2006" xmlns:aink="http://schemas.microsoft.com/office/drawing/2016/ink" xmlns:am3d="http://schemas.microsoft.com/office/drawing/2017/model3d" xmlns:o="urn:schemas-microsoft-com:office:office" xmlns:oel="http://schemas.microsoft.com/office/2019/extlst" xmlns:r="http://schemas.openxmlformats.org/officeDocument/2006/relationships" xmlns:m="http://schemas.openxmlformats.org/officeDocument/2006/math" xmlns:v="urn:schemas-microsoft-com:vml" xmlns:wp14="http://schemas.microsoft.com/office/word/2010/wordprocessingDrawing" xmlns:wp="http://schemas.openxmlformats.org/drawingml/2006/wordprocessingDrawing" xmlns:w10="urn:schemas-microsoft-com:office:word" xmlns:w="http://schemas.openxmlformats.org/wordprocessingml/2006/main" xmlns:w14="http://schemas.microsoft.com/office/word/2010/wordml" xmlns:w15="http://schemas.microsoft.com/office/word/2012/wordml" xmlns:w16cex="http://schemas.microsoft.com/office/word/2018/wordml/cex" xmlns:w16cid="http://schemas.microsoft.com/office/word/2016/wordml/cid" xmlns:w16="http://schemas.microsoft.com/office/word/2018/wordml" xmlns:w16du="http://schemas.microsoft.com/office/word/2023/wordml/word16du" xmlns:w16sdtdh="http://schemas.microsoft.com/office/word/2020/wordml/sdtdatahash" xmlns:w16sdtfl="http://schemas.microsoft.com/office/word/2024/wordml/sdtformatlock" xmlns:w16se="http://schemas.microsoft.com/office/word/2015/wordml/symex" xmlns:wpg="http://schemas.microsoft.com/office/word/2010/wordprocessingGroup" xmlns:wpi="http://schemas.microsoft.com/office/word/2010/wordprocessingInk" xmlns:wne="http://schemas.microsoft.com/office/word/2006/wordml" xmlns:wps="http://schemas.microsoft.com/office/word/2010/wordprocessingShape" mc:Ignorable="w14 w15 w16se w16cid w16 w16cex w16sdtdh w16sdtfl w16du wp14">
+  <w:footnote w:type="separator" w:id="-1">
+    <w:p>
+      <w:r>
+        <w:separator/>
+      </w:r>
+    </w:p>
+  </w:footnote>
+  <w:footnote w:type="continuationSeparator" w:id="0">
+    <w:p>
+      <w:r>
+        <w:continuationSeparator/>
+      </w:r>
+    </w:p>
+  </w:footnote>
+</w:footnotes>
+</file>
+
+<file path=word/header1.xml><?xml version="1.0" encoding="utf-8"?>
+<w:hdr xmlns:wpc="http://schemas.microsoft.com/office/word/2010/wordprocessingCanvas" xmlns:cx="http://schemas.microsoft.com/office/drawing/2014/chartex" xmlns:cx1="http://schemas.microsoft.com/office/drawing/2015/9/8/chartex" xmlns:cx2="http://schemas.microsoft.com/office/drawing/2015/10/21/chartex" xmlns:cx3="http://schemas.microsoft.com/office/drawing/2016/5/9/chartex" xmlns:cx4="http://schemas.microsoft.com/office/drawing/2016/5/10/chartex" xmlns:cx5="http://schemas.microsoft.com/office/drawing/2016/5/11/chartex" xmlns:cx6="http://schemas.microsoft.com/office/drawing/2016/5/12/chartex" xmlns:cx7="http://schemas.microsoft.com/office/drawing/2016/5/13/chartex" xmlns:cx8="http://schemas.microsoft.com/office/drawing/2016/5/14/chartex" xmlns:mc="http://schemas.openxmlformats.org/markup-compatibility/2006" xmlns:aink="http://schemas.microsoft.com/office/drawing/2016/ink" xmlns:am3d="http://schemas.microsoft.com/office/drawing/2017/model3d" xmlns:o="urn:schemas-microsoft-com:office:office" xmlns:oel="http://schemas.microsoft.com/office/2019/extlst" xmlns:r="http://schemas.openxmlformats.org/officeDocument/2006/relationships" xmlns:m="http://schemas.openxmlformats.org/officeDocument/2006/math" xmlns:v="urn:schemas-microsoft-com:vml" xmlns:wp14="http://schemas.microsoft.com/office/word/2010/wordprocessingDrawing" xmlns:wp="http://schemas.openxmlformats.org/drawingml/2006/wordprocessingDrawing" xmlns:w10="urn:schemas-microsoft-com:office:word" xmlns:w="http://schemas.openxmlformats.org/wordprocessingml/2006/main" xmlns:w14="http://schemas.microsoft.com/office/word/2010/wordml" xmlns:w15="http://schemas.microsoft.com/office/word/2012/wordml" xmlns:w16cex="http://schemas.microsoft.com/office/word/2018/wordml/cex" xmlns:w16cid="http://schemas.microsoft.com/office/word/2016/wordml/cid" xmlns:w16="http://schemas.microsoft.com/office/word/2018/wordml" xmlns:w16du="http://schemas.microsoft.com/office/word/2023/wordml/word16du" xmlns:w16sdtdh="http://schemas.microsoft.com/office/word/2020/wordml/sdtdatahash" xmlns:w16sdtfl="http://schemas.microsoft.com/office/word/2024/wordml/sdtformatlock" xmlns:w16se="http://schemas.microsoft.com/office/word/2015/wordml/symex" xmlns:wpg="http://schemas.microsoft.com/office/word/2010/wordprocessingGroup" xmlns:wpi="http://schemas.microsoft.com/office/word/2010/wordprocessingInk" xmlns:wne="http://schemas.microsoft.com/office/word/2006/wordml" xmlns:wps="http://schemas.microsoft.com/office/word/2010/wordprocessingShape" mc:Ignorable="w14 w15 w16se w16cid w16 w16cex w16sdtdh w16sdtfl w16du wp14">
+  <w:p>
+    <w:pPr>
+      <w:pStyle w:val="Header"/>
+    </w:pPr>
+  </w:p>
+</w:hdr>
+</file>
+
+<file path=word/header2.xml><?xml version="1.0" encoding="utf-8"?>
+<w:hdr xmlns:wpc="http://schemas.microsoft.com/office/word/2010/wordprocessingCanvas" xmlns:cx="http://schemas.microsoft.com/office/drawing/2014/chartex" xmlns:cx1="http://schemas.microsoft.com/office/drawing/2015/9/8/chartex" xmlns:cx2="http://schemas.microsoft.com/office/drawing/2015/10/21/chartex" xmlns:cx3="http://schemas.microsoft.com/office/drawing/2016/5/9/chartex" xmlns:cx4="http://schemas.microsoft.com/office/drawing/2016/5/10/chartex" xmlns:cx5="http://schemas.microsoft.com/office/drawing/2016/5/11/chartex" xmlns:cx6="http://schemas.microsoft.com/office/drawing/2016/5/12/chartex" xmlns:cx7="http://schemas.microsoft.com/office/drawing/2016/5/13/chartex" xmlns:cx8="http://schemas.microsoft.com/office/drawing/2016/5/14/chartex" xmlns:mc="http://schemas.openxmlformats.org/markup-compatibility/2006" xmlns:aink="http://schemas.microsoft.com/office/drawing/2016/ink" xmlns:am3d="http://schemas.microsoft.com/office/drawing/2017/model3d" xmlns:o="urn:schemas-microsoft-com:office:office" xmlns:oel="http://schemas.microsoft.com/office/2019/extlst" xmlns:r="http://schemas.openxmlformats.org/officeDocument/2006/relationships" xmlns:m="http://schemas.openxmlformats.org/officeDocument/2006/math" xmlns:v="urn:schemas-microsoft-com:vml" xmlns:wp14="http://schemas.microsoft.com/office/word/2010/wordprocessingDrawing" xmlns:wp="http://schemas.openxmlformats.org/drawingml/2006/wordprocessingDrawing" xmlns:w10="urn:schemas-microsoft-com:office:word" xmlns:w="http://schemas.openxmlformats.org/wordprocessingml/2006/main" xmlns:w14="http://schemas.microsoft.com/office/word/2010/wordml" xmlns:w15="http://schemas.microsoft.com/office/word/2012/wordml" xmlns:w16cex="http://schemas.microsoft.com/office/word/2018/wordml/cex" xmlns:w16cid="http://schemas.microsoft.com/office/word/2016/wordml/cid" xmlns:w16="http://schemas.microsoft.com/office/word/2018/wordml" xmlns:w16du="http://schemas.microsoft.com/office/word/2023/wordml/word16du" xmlns:w16sdtdh="http://schemas.microsoft.com/office/word/2020/wordml/sdtdatahash" xmlns:w16sdtfl="http://schemas.microsoft.com/office/word/2024/wordml/sdtformatlock" xmlns:w16se="http://schemas.microsoft.com/office/word/2015/wordml/symex" xmlns:wpg="http://schemas.microsoft.com/office/word/2010/wordprocessingGroup" xmlns:wpi="http://schemas.microsoft.com/office/word/2010/wordprocessingInk" xmlns:wne="http://schemas.microsoft.com/office/word/2006/wordml" xmlns:wps="http://schemas.microsoft.com/office/word/2010/wordprocessingShape" mc:Ignorable="w14 w15 w16se w16cid w16 w16cex w16sdtdh w16sdtfl w16du wp14">
+  <w:p>
+    <w:pPr>
+      <w:pStyle w:val="Header"/>
+      <w:rPr>
+        <w:lang w:val="en-US"/>
+      </w:rPr>
+    </w:pPr>
+  </w:p>
+</w:hdr>
+</file>
+
+<file path=word/header3.xml><?xml version="1.0" encoding="utf-8"?>
+<w:hdr xmlns:wpc="http://schemas.microsoft.com/office/word/2010/wordprocessingCanvas" xmlns:cx="http://schemas.microsoft.com/office/drawing/2014/chartex" xmlns:cx1="http://schemas.microsoft.com/office/drawing/2015/9/8/chartex" xmlns:cx2="http://schemas.microsoft.com/office/drawing/2015/10/21/chartex" xmlns:cx3="http://schemas.microsoft.com/office/drawing/2016/5/9/chartex" xmlns:cx4="http://schemas.microsoft.com/office/drawing/2016/5/10/chartex" xmlns:cx5="http://schemas.microsoft.com/office/drawing/2016/5/11/chartex" xmlns:cx6="http://schemas.microsoft.com/office/drawing/2016/5/12/chartex" xmlns:cx7="http://schemas.microsoft.com/office/drawing/2016/5/13/chartex" xmlns:cx8="http://schemas.microsoft.com/office/drawing/2016/5/14/chartex" xmlns:mc="http://schemas.openxmlformats.org/markup-compatibility/2006" xmlns:aink="http://schemas.microsoft.com/office/drawing/2016/ink" xmlns:am3d="http://schemas.microsoft.com/office/drawing/2017/model3d" xmlns:o="urn:schemas-microsoft-com:office:office" xmlns:oel="http://schemas.microsoft.com/office/2019/extlst" xmlns:r="http://schemas.openxmlformats.org/officeDocument/2006/relationships" xmlns:m="http://schemas.openxmlformats.org/officeDocument/2006/math" xmlns:v="urn:schemas-microsoft-com:vml" xmlns:wp14="http://schemas.microsoft.com/office/word/2010/wordprocessingDrawing" xmlns:wp="http://schemas.openxmlformats.org/drawingml/2006/wordprocessingDrawing" xmlns:w10="urn:schemas-microsoft-com:office:word" xmlns:w="http://schemas.openxmlformats.org/wordprocessingml/2006/main" xmlns:w14="http://schemas.microsoft.com/office/word/2010/wordml" xmlns:w15="http://schemas.microsoft.com/office/word/2012/wordml" xmlns:w16cex="http://schemas.microsoft.com/office/word/2018/wordml/cex" xmlns:w16cid="http://schemas.microsoft.com/office/word/2016/wordml/cid" xmlns:w16="http://schemas.microsoft.com/office/word/2018/wordml" xmlns:w16du="http://schemas.microsoft.com/office/word/2023/wordml/word16du" xmlns:w16sdtdh="http://schemas.microsoft.com/office/word/2020/wordml/sdtdatahash" xmlns:w16sdtfl="http://schemas.microsoft.com/office/word/2024/wordml/sdtformatlock" xmlns:w16se="http://schemas.microsoft.com/office/word/2015/wordml/symex" xmlns:wpg="http://schemas.microsoft.com/office/word/2010/wordprocessingGroup" xmlns:wpi="http://schemas.microsoft.com/office/word/2010/wordprocessingInk" xmlns:wne="http://schemas.microsoft.com/office/word/2006/wordml" xmlns:wps="http://schemas.microsoft.com/office/word/2010/wordprocessingShape" mc:Ignorable="w14 w15 w16se w16cid w16 w16cex w16sdtdh w16sdtfl w16du wp14">
+  <w:p>
+    <w:pPr>
+      <w:pStyle w:val="Header"/>
+    </w:pPr>
+  </w:p>
+</w:hdr>
+</file>
+
 <file path=word/numbering.xml><?xml version="1.0" encoding="utf-8"?>
 <w:numbering xmlns:wpc="http://schemas.microsoft.com/office/word/2010/wordprocessingCanvas" xmlns:cx="http://schemas.microsoft.com/office/drawing/2014/chartex" xmlns:cx1="http://schemas.microsoft.com/office/drawing/2015/9/8/chartex" xmlns:cx2="http://schemas.microsoft.com/office/drawing/2015/10/21/chartex" xmlns:cx3="http://schemas.microsoft.com/office/drawing/2016/5/9/chartex" xmlns:cx4="http://schemas.microsoft.com/office/drawing/2016/5/10/chartex" xmlns:cx5="http://schemas.microsoft.com/office/drawing/2016/5/11/chartex" xmlns:cx6="http://schemas.microsoft.com/office/drawing/2016/5/12/chartex" xmlns:cx7="http://schemas.microsoft.com/office/drawing/2016/5/13/chartex" xmlns:cx8="http://schemas.microsoft.com/office/drawing/2016/5/14/chartex" xmlns:mc="http://schemas.openxmlformats.org/markup-compatibility/2006" xmlns:aink="http://schemas.microsoft.com/office/drawing/2016/ink" xmlns:am3d="http://schemas.microsoft.com/office/drawing/2017/model3d" xmlns:o="urn:schemas-microsoft-com:office:office" xmlns:oel="http://schemas.microsoft.com/office/2019/extlst" xmlns:r="http://schemas.openxmlformats.org/officeDocument/2006/relationships" xmlns:m="http://schemas.openxmlformats.org/officeDocument/2006/math" xmlns:v="urn:schemas-microsoft-com:vml" xmlns:wp14="http://schemas.microsoft.com/office/word/2010/wordprocessingDrawing" xmlns:wp="http://schemas.openxmlformats.org/drawingml/2006/wordprocessingDrawing" xmlns:w10="urn:schemas-microsoft-com:office:word" xmlns:w="http://schemas.openxmlformats.org/wordprocessingml/2006/main" xmlns:w14="http://schemas.microsoft.com/office/word/2010/wordml" xmlns:w15="http://schemas.microsoft.com/office/word/2012/wordml" xmlns:w16cex="http://schemas.microsoft.com/office/word/2018/wordml/cex" xmlns:w16cid="http://schemas.microsoft.com/office/word/2016/wordml/cid" xmlns:w16="http://schemas.microsoft.com/office/word/2018/wordml" xmlns:w16du="http://schemas.microsoft.com/office/word/2023/wordml/word16du" xmlns:w16sdtdh="http://schemas.microsoft.com/office/word/2020/wordml/sdtdatahash" xmlns:w16sdtfl="http://schemas.microsoft.com/office/word/2024/wordml/sdtformatlock" xmlns:w16se="http://schemas.microsoft.com/office/word/2015/wordml/symex" xmlns:wpg="http://schemas.microsoft.com/office/word/2010/wordprocessingGroup" xmlns:wpi="http://schemas.microsoft.com/office/word/2010/wordprocessingInk" xmlns:wne="http://schemas.microsoft.com/office/word/2006/wordml" xmlns:wps="http://schemas.microsoft.com/office/word/2010/wordprocessingShape" mc:Ignorable="w14 w15 w16se w16cid w16 w16cex w16sdtdh w16sdtfl w16du wp14">
   <w:abstractNum w:abstractNumId="0" w15:restartNumberingAfterBreak="0">
@@ -1976,6 +4227,181 @@
     </w:lvl>
   </w:abstractNum>
   <w:abstractNum w:abstractNumId="3" w15:restartNumberingAfterBreak="0">
+    <w:nsid w:val="569D0156"/>
+    <w:multiLevelType w:val="hybridMultilevel"/>
+    <w:tmpl w:val="C8560D0C"/>
+    <w:lvl w:ilvl="0" w:tplc="E02EE5FE">
+      <w:start w:val="1"/>
+      <w:numFmt w:val="lowerRoman"/>
+      <w:lvlText w:val="%1)"/>
+      <w:lvlJc w:val="left"/>
+      <w:pPr>
+        <w:ind w:left="1080" w:hanging="720"/>
+      </w:pPr>
+      <w:rPr>
+        <w:rFonts w:hint="default"/>
+      </w:rPr>
+    </w:lvl>
+    <w:lvl w:ilvl="1" w:tplc="08090019" w:tentative="1">
+      <w:start w:val="1"/>
+      <w:numFmt w:val="lowerLetter"/>
+      <w:lvlText w:val="%2."/>
+      <w:lvlJc w:val="left"/>
+      <w:pPr>
+        <w:ind w:left="1440" w:hanging="360"/>
+      </w:pPr>
+    </w:lvl>
+    <w:lvl w:ilvl="2" w:tplc="0809001B" w:tentative="1">
+      <w:start w:val="1"/>
+      <w:numFmt w:val="lowerRoman"/>
+      <w:lvlText w:val="%3."/>
+      <w:lvlJc w:val="right"/>
+      <w:pPr>
+        <w:ind w:left="2160" w:hanging="180"/>
+      </w:pPr>
+    </w:lvl>
+    <w:lvl w:ilvl="3" w:tplc="0809000F" w:tentative="1">
+      <w:start w:val="1"/>
+      <w:numFmt w:val="decimal"/>
+      <w:lvlText w:val="%4."/>
+      <w:lvlJc w:val="left"/>
+      <w:pPr>
+        <w:ind w:left="2880" w:hanging="360"/>
+      </w:pPr>
+    </w:lvl>
+    <w:lvl w:ilvl="4" w:tplc="08090019" w:tentative="1">
+      <w:start w:val="1"/>
+      <w:numFmt w:val="lowerLetter"/>
+      <w:lvlText w:val="%5."/>
+      <w:lvlJc w:val="left"/>
+      <w:pPr>
+        <w:ind w:left="3600" w:hanging="360"/>
+      </w:pPr>
+    </w:lvl>
+    <w:lvl w:ilvl="5" w:tplc="0809001B" w:tentative="1">
+      <w:start w:val="1"/>
+      <w:numFmt w:val="lowerRoman"/>
+      <w:lvlText w:val="%6."/>
+      <w:lvlJc w:val="right"/>
+      <w:pPr>
+        <w:ind w:left="4320" w:hanging="180"/>
+      </w:pPr>
+    </w:lvl>
+    <w:lvl w:ilvl="6" w:tplc="0809000F" w:tentative="1">
+      <w:start w:val="1"/>
+      <w:numFmt w:val="decimal"/>
+      <w:lvlText w:val="%7."/>
+      <w:lvlJc w:val="left"/>
+      <w:pPr>
+        <w:ind w:left="5040" w:hanging="360"/>
+      </w:pPr>
+    </w:lvl>
+    <w:lvl w:ilvl="7" w:tplc="08090019" w:tentative="1">
+      <w:start w:val="1"/>
+      <w:numFmt w:val="lowerLetter"/>
+      <w:lvlText w:val="%8."/>
+      <w:lvlJc w:val="left"/>
+      <w:pPr>
+        <w:ind w:left="5760" w:hanging="360"/>
+      </w:pPr>
+    </w:lvl>
+    <w:lvl w:ilvl="8" w:tplc="0809001B" w:tentative="1">
+      <w:start w:val="1"/>
+      <w:numFmt w:val="lowerRoman"/>
+      <w:lvlText w:val="%9."/>
+      <w:lvlJc w:val="right"/>
+      <w:pPr>
+        <w:ind w:left="6480" w:hanging="180"/>
+      </w:pPr>
+    </w:lvl>
+  </w:abstractNum>
+  <w:abstractNum w:abstractNumId="4" w15:restartNumberingAfterBreak="0">
+    <w:nsid w:val="61415710"/>
+    <w:multiLevelType w:val="hybridMultilevel"/>
+    <w:tmpl w:val="B09E35AC"/>
+    <w:lvl w:ilvl="0" w:tplc="0809000F">
+      <w:start w:val="1"/>
+      <w:numFmt w:val="decimal"/>
+      <w:lvlText w:val="%1."/>
+      <w:lvlJc w:val="left"/>
+      <w:pPr>
+        <w:ind w:left="720" w:hanging="360"/>
+      </w:pPr>
+    </w:lvl>
+    <w:lvl w:ilvl="1" w:tplc="08090019" w:tentative="1">
+      <w:start w:val="1"/>
+      <w:numFmt w:val="lowerLetter"/>
+      <w:lvlText w:val="%2."/>
+      <w:lvlJc w:val="left"/>
+      <w:pPr>
+        <w:ind w:left="1440" w:hanging="360"/>
+      </w:pPr>
+    </w:lvl>
+    <w:lvl w:ilvl="2" w:tplc="0809001B" w:tentative="1">
+      <w:start w:val="1"/>
+      <w:numFmt w:val="lowerRoman"/>
+      <w:lvlText w:val="%3."/>
+      <w:lvlJc w:val="right"/>
+      <w:pPr>
+        <w:ind w:left="2160" w:hanging="180"/>
+      </w:pPr>
+    </w:lvl>
+    <w:lvl w:ilvl="3" w:tplc="0809000F" w:tentative="1">
+      <w:start w:val="1"/>
+      <w:numFmt w:val="decimal"/>
+      <w:lvlText w:val="%4."/>
+      <w:lvlJc w:val="left"/>
+      <w:pPr>
+        <w:ind w:left="2880" w:hanging="360"/>
+      </w:pPr>
+    </w:lvl>
+    <w:lvl w:ilvl="4" w:tplc="08090019" w:tentative="1">
+      <w:start w:val="1"/>
+      <w:numFmt w:val="lowerLetter"/>
+      <w:lvlText w:val="%5."/>
+      <w:lvlJc w:val="left"/>
+      <w:pPr>
+        <w:ind w:left="3600" w:hanging="360"/>
+      </w:pPr>
+    </w:lvl>
+    <w:lvl w:ilvl="5" w:tplc="0809001B" w:tentative="1">
+      <w:start w:val="1"/>
+      <w:numFmt w:val="lowerRoman"/>
+      <w:lvlText w:val="%6."/>
+      <w:lvlJc w:val="right"/>
+      <w:pPr>
+        <w:ind w:left="4320" w:hanging="180"/>
+      </w:pPr>
+    </w:lvl>
+    <w:lvl w:ilvl="6" w:tplc="0809000F" w:tentative="1">
+      <w:start w:val="1"/>
+      <w:numFmt w:val="decimal"/>
+      <w:lvlText w:val="%7."/>
+      <w:lvlJc w:val="left"/>
+      <w:pPr>
+        <w:ind w:left="5040" w:hanging="360"/>
+      </w:pPr>
+    </w:lvl>
+    <w:lvl w:ilvl="7" w:tplc="08090019" w:tentative="1">
+      <w:start w:val="1"/>
+      <w:numFmt w:val="lowerLetter"/>
+      <w:lvlText w:val="%8."/>
+      <w:lvlJc w:val="left"/>
+      <w:pPr>
+        <w:ind w:left="5760" w:hanging="360"/>
+      </w:pPr>
+    </w:lvl>
+    <w:lvl w:ilvl="8" w:tplc="0809001B" w:tentative="1">
+      <w:start w:val="1"/>
+      <w:numFmt w:val="lowerRoman"/>
+      <w:lvlText w:val="%9."/>
+      <w:lvlJc w:val="right"/>
+      <w:pPr>
+        <w:ind w:left="6480" w:hanging="180"/>
+      </w:pPr>
+    </w:lvl>
+  </w:abstractNum>
+  <w:abstractNum w:abstractNumId="5" w15:restartNumberingAfterBreak="0">
     <w:nsid w:val="754657BE"/>
     <w:multiLevelType w:val="hybridMultilevel"/>
     <w:tmpl w:val="B7DA9C02"/>
@@ -2086,6 +4512,95 @@
       <w:rPr>
         <w:rFonts w:ascii="Wingdings" w:hAnsi="Wingdings" w:hint="default"/>
       </w:rPr>
+    </w:lvl>
+  </w:abstractNum>
+  <w:abstractNum w:abstractNumId="6" w15:restartNumberingAfterBreak="0">
+    <w:nsid w:val="7AC10B43"/>
+    <w:multiLevelType w:val="hybridMultilevel"/>
+    <w:tmpl w:val="3AB2277C"/>
+    <w:lvl w:ilvl="0" w:tplc="73DAFCE4">
+      <w:start w:val="1"/>
+      <w:numFmt w:val="lowerRoman"/>
+      <w:lvlText w:val="%1)"/>
+      <w:lvlJc w:val="left"/>
+      <w:pPr>
+        <w:ind w:left="1080" w:hanging="720"/>
+      </w:pPr>
+      <w:rPr>
+        <w:rFonts w:hint="default"/>
+      </w:rPr>
+    </w:lvl>
+    <w:lvl w:ilvl="1" w:tplc="08090019" w:tentative="1">
+      <w:start w:val="1"/>
+      <w:numFmt w:val="lowerLetter"/>
+      <w:lvlText w:val="%2."/>
+      <w:lvlJc w:val="left"/>
+      <w:pPr>
+        <w:ind w:left="1440" w:hanging="360"/>
+      </w:pPr>
+    </w:lvl>
+    <w:lvl w:ilvl="2" w:tplc="0809001B" w:tentative="1">
+      <w:start w:val="1"/>
+      <w:numFmt w:val="lowerRoman"/>
+      <w:lvlText w:val="%3."/>
+      <w:lvlJc w:val="right"/>
+      <w:pPr>
+        <w:ind w:left="2160" w:hanging="180"/>
+      </w:pPr>
+    </w:lvl>
+    <w:lvl w:ilvl="3" w:tplc="0809000F" w:tentative="1">
+      <w:start w:val="1"/>
+      <w:numFmt w:val="decimal"/>
+      <w:lvlText w:val="%4."/>
+      <w:lvlJc w:val="left"/>
+      <w:pPr>
+        <w:ind w:left="2880" w:hanging="360"/>
+      </w:pPr>
+    </w:lvl>
+    <w:lvl w:ilvl="4" w:tplc="08090019" w:tentative="1">
+      <w:start w:val="1"/>
+      <w:numFmt w:val="lowerLetter"/>
+      <w:lvlText w:val="%5."/>
+      <w:lvlJc w:val="left"/>
+      <w:pPr>
+        <w:ind w:left="3600" w:hanging="360"/>
+      </w:pPr>
+    </w:lvl>
+    <w:lvl w:ilvl="5" w:tplc="0809001B" w:tentative="1">
+      <w:start w:val="1"/>
+      <w:numFmt w:val="lowerRoman"/>
+      <w:lvlText w:val="%6."/>
+      <w:lvlJc w:val="right"/>
+      <w:pPr>
+        <w:ind w:left="4320" w:hanging="180"/>
+      </w:pPr>
+    </w:lvl>
+    <w:lvl w:ilvl="6" w:tplc="0809000F" w:tentative="1">
+      <w:start w:val="1"/>
+      <w:numFmt w:val="decimal"/>
+      <w:lvlText w:val="%7."/>
+      <w:lvlJc w:val="left"/>
+      <w:pPr>
+        <w:ind w:left="5040" w:hanging="360"/>
+      </w:pPr>
+    </w:lvl>
+    <w:lvl w:ilvl="7" w:tplc="08090019" w:tentative="1">
+      <w:start w:val="1"/>
+      <w:numFmt w:val="lowerLetter"/>
+      <w:lvlText w:val="%8."/>
+      <w:lvlJc w:val="left"/>
+      <w:pPr>
+        <w:ind w:left="5760" w:hanging="360"/>
+      </w:pPr>
+    </w:lvl>
+    <w:lvl w:ilvl="8" w:tplc="0809001B" w:tentative="1">
+      <w:start w:val="1"/>
+      <w:numFmt w:val="lowerRoman"/>
+      <w:lvlText w:val="%9."/>
+      <w:lvlJc w:val="right"/>
+      <w:pPr>
+        <w:ind w:left="6480" w:hanging="180"/>
+      </w:pPr>
     </w:lvl>
   </w:abstractNum>
   <w:num w:numId="1" w16cid:durableId="2027828842">
@@ -2098,7 +4613,16 @@
     <w:abstractNumId w:val="0"/>
   </w:num>
   <w:num w:numId="4" w16cid:durableId="1508903205">
+    <w:abstractNumId w:val="5"/>
+  </w:num>
+  <w:num w:numId="5" w16cid:durableId="790854763">
+    <w:abstractNumId w:val="4"/>
+  </w:num>
+  <w:num w:numId="6" w16cid:durableId="1840340023">
     <w:abstractNumId w:val="3"/>
+  </w:num>
+  <w:num w:numId="7" w16cid:durableId="1329091560">
+    <w:abstractNumId w:val="6"/>
   </w:num>
 </w:numbering>
 </file>
@@ -3091,6 +5615,48 @@
       <w14:ligatures w14:val="none"/>
     </w:rPr>
   </w:style>
+  <w:style w:type="paragraph" w:styleId="Header">
+    <w:name w:val="header"/>
+    <w:basedOn w:val="Normal"/>
+    <w:link w:val="HeaderChar"/>
+    <w:uiPriority w:val="99"/>
+    <w:unhideWhenUsed/>
+    <w:rsid w:val="008C47B8"/>
+    <w:pPr>
+      <w:tabs>
+        <w:tab w:val="center" w:pos="4513"/>
+        <w:tab w:val="right" w:pos="9026"/>
+      </w:tabs>
+    </w:pPr>
+  </w:style>
+  <w:style w:type="character" w:customStyle="1" w:styleId="HeaderChar">
+    <w:name w:val="Header Char"/>
+    <w:basedOn w:val="DefaultParagraphFont"/>
+    <w:link w:val="Header"/>
+    <w:uiPriority w:val="99"/>
+    <w:rsid w:val="008C47B8"/>
+  </w:style>
+  <w:style w:type="paragraph" w:styleId="Footer">
+    <w:name w:val="footer"/>
+    <w:basedOn w:val="Normal"/>
+    <w:link w:val="FooterChar"/>
+    <w:uiPriority w:val="99"/>
+    <w:unhideWhenUsed/>
+    <w:rsid w:val="008C47B8"/>
+    <w:pPr>
+      <w:tabs>
+        <w:tab w:val="center" w:pos="4513"/>
+        <w:tab w:val="right" w:pos="9026"/>
+      </w:tabs>
+    </w:pPr>
+  </w:style>
+  <w:style w:type="character" w:customStyle="1" w:styleId="FooterChar">
+    <w:name w:val="Footer Char"/>
+    <w:basedOn w:val="DefaultParagraphFont"/>
+    <w:link w:val="Footer"/>
+    <w:uiPriority w:val="99"/>
+    <w:rsid w:val="008C47B8"/>
+  </w:style>
 </w:styles>
 </file>
 

</xml_diff>